<commit_message>
literatuur onderzoek tweede onderzoeks document af
maak een prototype desktop app met tauri om te zien of het bevalt en documenteer resultaat.
</commit_message>
<xml_diff>
--- a/Documentation/desktop app tools onderzoeks document.docx
+++ b/Documentation/desktop app tools onderzoeks document.docx
@@ -6,6 +6,8 @@
       <w:pPr>
         <w:rPr>
           <w:rFonts w:ascii="Arial" w:hAnsi="Arial" w:cs="Arial"/>
+          <w:b/>
+          <w:bCs/>
           <w:sz w:val="32"/>
           <w:szCs w:val="32"/>
         </w:rPr>
@@ -13,6 +15,8 @@
       <w:r>
         <w:rPr>
           <w:rFonts w:ascii="Arial" w:hAnsi="Arial" w:cs="Arial"/>
+          <w:b/>
+          <w:bCs/>
           <w:sz w:val="32"/>
           <w:szCs w:val="32"/>
         </w:rPr>
@@ -22,6 +26,8 @@
       <w:r>
         <w:rPr>
           <w:rFonts w:ascii="Arial" w:hAnsi="Arial" w:cs="Arial"/>
+          <w:b/>
+          <w:bCs/>
           <w:sz w:val="32"/>
           <w:szCs w:val="32"/>
         </w:rPr>
@@ -31,6 +37,8 @@
       <w:r>
         <w:rPr>
           <w:rFonts w:ascii="Arial" w:hAnsi="Arial" w:cs="Arial"/>
+          <w:b/>
+          <w:bCs/>
           <w:sz w:val="32"/>
           <w:szCs w:val="32"/>
         </w:rPr>
@@ -57,7 +65,7 @@
     <w:sdt>
       <w:sdtPr>
         <w:rPr>
-          <w:rFonts w:asciiTheme="minorHAnsi" w:eastAsiaTheme="minorHAnsi" w:hAnsiTheme="minorHAnsi" w:cstheme="minorBidi"/>
+          <w:rFonts w:ascii="Arial" w:eastAsiaTheme="minorHAnsi" w:hAnsi="Arial" w:cs="Arial"/>
           <w:color w:val="auto"/>
           <w:kern w:val="2"/>
           <w:sz w:val="22"/>
@@ -80,8 +88,14 @@
         <w:p>
           <w:pPr>
             <w:pStyle w:val="Kopvaninhoudsopgave"/>
+            <w:rPr>
+              <w:rFonts w:ascii="Arial" w:hAnsi="Arial" w:cs="Arial"/>
+            </w:rPr>
           </w:pPr>
           <w:r>
+            <w:rPr>
+              <w:rFonts w:ascii="Arial" w:hAnsi="Arial" w:cs="Arial"/>
+            </w:rPr>
             <w:t>Inhoud</w:t>
           </w:r>
         </w:p>
@@ -92,7 +106,7 @@
               <w:tab w:val="right" w:leader="dot" w:pos="9062"/>
             </w:tabs>
             <w:rPr>
-              <w:rFonts w:eastAsiaTheme="minorEastAsia"/>
+              <w:rFonts w:ascii="Arial" w:eastAsiaTheme="minorEastAsia" w:hAnsi="Arial" w:cs="Arial"/>
               <w:noProof/>
               <w:sz w:val="24"/>
               <w:szCs w:val="24"/>
@@ -100,12 +114,21 @@
             </w:rPr>
           </w:pPr>
           <w:r>
+            <w:rPr>
+              <w:rFonts w:ascii="Arial" w:hAnsi="Arial" w:cs="Arial"/>
+            </w:rPr>
             <w:fldChar w:fldCharType="begin"/>
           </w:r>
           <w:r>
+            <w:rPr>
+              <w:rFonts w:ascii="Arial" w:hAnsi="Arial" w:cs="Arial"/>
+            </w:rPr>
             <w:instrText xml:space="preserve"> TOC \o "1-3" \h \z \u </w:instrText>
           </w:r>
           <w:r>
+            <w:rPr>
+              <w:rFonts w:ascii="Arial" w:hAnsi="Arial" w:cs="Arial"/>
+            </w:rPr>
             <w:fldChar w:fldCharType="separate"/>
           </w:r>
           <w:hyperlink w:anchor="_Toc177114843" w:history="1">
@@ -119,6 +142,7 @@
             </w:r>
             <w:r>
               <w:rPr>
+                <w:rFonts w:ascii="Arial" w:hAnsi="Arial" w:cs="Arial"/>
                 <w:noProof/>
                 <w:webHidden/>
               </w:rPr>
@@ -126,6 +150,7 @@
             </w:r>
             <w:r>
               <w:rPr>
+                <w:rFonts w:ascii="Arial" w:hAnsi="Arial" w:cs="Arial"/>
                 <w:noProof/>
                 <w:webHidden/>
               </w:rPr>
@@ -133,6 +158,7 @@
             </w:r>
             <w:r>
               <w:rPr>
+                <w:rFonts w:ascii="Arial" w:hAnsi="Arial" w:cs="Arial"/>
                 <w:noProof/>
                 <w:webHidden/>
               </w:rPr>
@@ -140,12 +166,14 @@
             </w:r>
             <w:r>
               <w:rPr>
-                <w:noProof/>
-                <w:webHidden/>
-              </w:rPr>
-            </w:r>
-            <w:r>
-              <w:rPr>
+                <w:rFonts w:ascii="Arial" w:hAnsi="Arial" w:cs="Arial"/>
+                <w:noProof/>
+                <w:webHidden/>
+              </w:rPr>
+            </w:r>
+            <w:r>
+              <w:rPr>
+                <w:rFonts w:ascii="Arial" w:hAnsi="Arial" w:cs="Arial"/>
                 <w:noProof/>
                 <w:webHidden/>
               </w:rPr>
@@ -153,6 +181,7 @@
             </w:r>
             <w:r>
               <w:rPr>
+                <w:rFonts w:ascii="Arial" w:hAnsi="Arial" w:cs="Arial"/>
                 <w:noProof/>
                 <w:webHidden/>
               </w:rPr>
@@ -160,6 +189,7 @@
             </w:r>
             <w:r>
               <w:rPr>
+                <w:rFonts w:ascii="Arial" w:hAnsi="Arial" w:cs="Arial"/>
                 <w:noProof/>
                 <w:webHidden/>
               </w:rPr>
@@ -174,7 +204,7 @@
               <w:tab w:val="right" w:leader="dot" w:pos="9062"/>
             </w:tabs>
             <w:rPr>
-              <w:rFonts w:eastAsiaTheme="minorEastAsia"/>
+              <w:rFonts w:ascii="Arial" w:eastAsiaTheme="minorEastAsia" w:hAnsi="Arial" w:cs="Arial"/>
               <w:noProof/>
               <w:sz w:val="24"/>
               <w:szCs w:val="24"/>
@@ -192,6 +222,7 @@
             </w:r>
             <w:r>
               <w:rPr>
+                <w:rFonts w:ascii="Arial" w:hAnsi="Arial" w:cs="Arial"/>
                 <w:noProof/>
                 <w:webHidden/>
               </w:rPr>
@@ -199,6 +230,7 @@
             </w:r>
             <w:r>
               <w:rPr>
+                <w:rFonts w:ascii="Arial" w:hAnsi="Arial" w:cs="Arial"/>
                 <w:noProof/>
                 <w:webHidden/>
               </w:rPr>
@@ -206,6 +238,7 @@
             </w:r>
             <w:r>
               <w:rPr>
+                <w:rFonts w:ascii="Arial" w:hAnsi="Arial" w:cs="Arial"/>
                 <w:noProof/>
                 <w:webHidden/>
               </w:rPr>
@@ -213,12 +246,14 @@
             </w:r>
             <w:r>
               <w:rPr>
-                <w:noProof/>
-                <w:webHidden/>
-              </w:rPr>
-            </w:r>
-            <w:r>
-              <w:rPr>
+                <w:rFonts w:ascii="Arial" w:hAnsi="Arial" w:cs="Arial"/>
+                <w:noProof/>
+                <w:webHidden/>
+              </w:rPr>
+            </w:r>
+            <w:r>
+              <w:rPr>
+                <w:rFonts w:ascii="Arial" w:hAnsi="Arial" w:cs="Arial"/>
                 <w:noProof/>
                 <w:webHidden/>
               </w:rPr>
@@ -226,6 +261,7 @@
             </w:r>
             <w:r>
               <w:rPr>
+                <w:rFonts w:ascii="Arial" w:hAnsi="Arial" w:cs="Arial"/>
                 <w:noProof/>
                 <w:webHidden/>
               </w:rPr>
@@ -233,6 +269,7 @@
             </w:r>
             <w:r>
               <w:rPr>
+                <w:rFonts w:ascii="Arial" w:hAnsi="Arial" w:cs="Arial"/>
                 <w:noProof/>
                 <w:webHidden/>
               </w:rPr>
@@ -247,7 +284,7 @@
               <w:tab w:val="right" w:leader="dot" w:pos="9062"/>
             </w:tabs>
             <w:rPr>
-              <w:rFonts w:eastAsiaTheme="minorEastAsia"/>
+              <w:rFonts w:ascii="Arial" w:eastAsiaTheme="minorEastAsia" w:hAnsi="Arial" w:cs="Arial"/>
               <w:noProof/>
               <w:sz w:val="24"/>
               <w:szCs w:val="24"/>
@@ -265,6 +302,7 @@
             </w:r>
             <w:r>
               <w:rPr>
+                <w:rFonts w:ascii="Arial" w:hAnsi="Arial" w:cs="Arial"/>
                 <w:noProof/>
                 <w:webHidden/>
               </w:rPr>
@@ -272,6 +310,7 @@
             </w:r>
             <w:r>
               <w:rPr>
+                <w:rFonts w:ascii="Arial" w:hAnsi="Arial" w:cs="Arial"/>
                 <w:noProof/>
                 <w:webHidden/>
               </w:rPr>
@@ -279,6 +318,7 @@
             </w:r>
             <w:r>
               <w:rPr>
+                <w:rFonts w:ascii="Arial" w:hAnsi="Arial" w:cs="Arial"/>
                 <w:noProof/>
                 <w:webHidden/>
               </w:rPr>
@@ -286,12 +326,14 @@
             </w:r>
             <w:r>
               <w:rPr>
-                <w:noProof/>
-                <w:webHidden/>
-              </w:rPr>
-            </w:r>
-            <w:r>
-              <w:rPr>
+                <w:rFonts w:ascii="Arial" w:hAnsi="Arial" w:cs="Arial"/>
+                <w:noProof/>
+                <w:webHidden/>
+              </w:rPr>
+            </w:r>
+            <w:r>
+              <w:rPr>
+                <w:rFonts w:ascii="Arial" w:hAnsi="Arial" w:cs="Arial"/>
                 <w:noProof/>
                 <w:webHidden/>
               </w:rPr>
@@ -299,6 +341,7 @@
             </w:r>
             <w:r>
               <w:rPr>
+                <w:rFonts w:ascii="Arial" w:hAnsi="Arial" w:cs="Arial"/>
                 <w:noProof/>
                 <w:webHidden/>
               </w:rPr>
@@ -306,6 +349,7 @@
             </w:r>
             <w:r>
               <w:rPr>
+                <w:rFonts w:ascii="Arial" w:hAnsi="Arial" w:cs="Arial"/>
                 <w:noProof/>
                 <w:webHidden/>
               </w:rPr>
@@ -320,7 +364,7 @@
               <w:tab w:val="right" w:leader="dot" w:pos="9062"/>
             </w:tabs>
             <w:rPr>
-              <w:rFonts w:eastAsiaTheme="minorEastAsia"/>
+              <w:rFonts w:ascii="Arial" w:eastAsiaTheme="minorEastAsia" w:hAnsi="Arial" w:cs="Arial"/>
               <w:noProof/>
               <w:sz w:val="24"/>
               <w:szCs w:val="24"/>
@@ -338,6 +382,7 @@
             </w:r>
             <w:r>
               <w:rPr>
+                <w:rFonts w:ascii="Arial" w:hAnsi="Arial" w:cs="Arial"/>
                 <w:noProof/>
                 <w:webHidden/>
               </w:rPr>
@@ -345,6 +390,7 @@
             </w:r>
             <w:r>
               <w:rPr>
+                <w:rFonts w:ascii="Arial" w:hAnsi="Arial" w:cs="Arial"/>
                 <w:noProof/>
                 <w:webHidden/>
               </w:rPr>
@@ -352,6 +398,7 @@
             </w:r>
             <w:r>
               <w:rPr>
+                <w:rFonts w:ascii="Arial" w:hAnsi="Arial" w:cs="Arial"/>
                 <w:noProof/>
                 <w:webHidden/>
               </w:rPr>
@@ -359,12 +406,14 @@
             </w:r>
             <w:r>
               <w:rPr>
-                <w:noProof/>
-                <w:webHidden/>
-              </w:rPr>
-            </w:r>
-            <w:r>
-              <w:rPr>
+                <w:rFonts w:ascii="Arial" w:hAnsi="Arial" w:cs="Arial"/>
+                <w:noProof/>
+                <w:webHidden/>
+              </w:rPr>
+            </w:r>
+            <w:r>
+              <w:rPr>
+                <w:rFonts w:ascii="Arial" w:hAnsi="Arial" w:cs="Arial"/>
                 <w:noProof/>
                 <w:webHidden/>
               </w:rPr>
@@ -372,6 +421,7 @@
             </w:r>
             <w:r>
               <w:rPr>
+                <w:rFonts w:ascii="Arial" w:hAnsi="Arial" w:cs="Arial"/>
                 <w:noProof/>
                 <w:webHidden/>
               </w:rPr>
@@ -379,6 +429,7 @@
             </w:r>
             <w:r>
               <w:rPr>
+                <w:rFonts w:ascii="Arial" w:hAnsi="Arial" w:cs="Arial"/>
                 <w:noProof/>
                 <w:webHidden/>
               </w:rPr>
@@ -393,7 +444,7 @@
               <w:tab w:val="right" w:leader="dot" w:pos="9062"/>
             </w:tabs>
             <w:rPr>
-              <w:rFonts w:eastAsiaTheme="minorEastAsia"/>
+              <w:rFonts w:ascii="Arial" w:eastAsiaTheme="minorEastAsia" w:hAnsi="Arial" w:cs="Arial"/>
               <w:noProof/>
               <w:sz w:val="24"/>
               <w:szCs w:val="24"/>
@@ -411,6 +462,7 @@
             </w:r>
             <w:r>
               <w:rPr>
+                <w:rFonts w:ascii="Arial" w:hAnsi="Arial" w:cs="Arial"/>
                 <w:noProof/>
                 <w:webHidden/>
               </w:rPr>
@@ -418,6 +470,7 @@
             </w:r>
             <w:r>
               <w:rPr>
+                <w:rFonts w:ascii="Arial" w:hAnsi="Arial" w:cs="Arial"/>
                 <w:noProof/>
                 <w:webHidden/>
               </w:rPr>
@@ -425,6 +478,7 @@
             </w:r>
             <w:r>
               <w:rPr>
+                <w:rFonts w:ascii="Arial" w:hAnsi="Arial" w:cs="Arial"/>
                 <w:noProof/>
                 <w:webHidden/>
               </w:rPr>
@@ -432,12 +486,14 @@
             </w:r>
             <w:r>
               <w:rPr>
-                <w:noProof/>
-                <w:webHidden/>
-              </w:rPr>
-            </w:r>
-            <w:r>
-              <w:rPr>
+                <w:rFonts w:ascii="Arial" w:hAnsi="Arial" w:cs="Arial"/>
+                <w:noProof/>
+                <w:webHidden/>
+              </w:rPr>
+            </w:r>
+            <w:r>
+              <w:rPr>
+                <w:rFonts w:ascii="Arial" w:hAnsi="Arial" w:cs="Arial"/>
                 <w:noProof/>
                 <w:webHidden/>
               </w:rPr>
@@ -445,6 +501,7 @@
             </w:r>
             <w:r>
               <w:rPr>
+                <w:rFonts w:ascii="Arial" w:hAnsi="Arial" w:cs="Arial"/>
                 <w:noProof/>
                 <w:webHidden/>
               </w:rPr>
@@ -452,6 +509,7 @@
             </w:r>
             <w:r>
               <w:rPr>
+                <w:rFonts w:ascii="Arial" w:hAnsi="Arial" w:cs="Arial"/>
                 <w:noProof/>
                 <w:webHidden/>
               </w:rPr>
@@ -466,7 +524,7 @@
               <w:tab w:val="right" w:leader="dot" w:pos="9062"/>
             </w:tabs>
             <w:rPr>
-              <w:rFonts w:eastAsiaTheme="minorEastAsia"/>
+              <w:rFonts w:ascii="Arial" w:eastAsiaTheme="minorEastAsia" w:hAnsi="Arial" w:cs="Arial"/>
               <w:noProof/>
               <w:sz w:val="24"/>
               <w:szCs w:val="24"/>
@@ -484,6 +542,7 @@
             </w:r>
             <w:r>
               <w:rPr>
+                <w:rFonts w:ascii="Arial" w:hAnsi="Arial" w:cs="Arial"/>
                 <w:noProof/>
                 <w:webHidden/>
               </w:rPr>
@@ -491,6 +550,7 @@
             </w:r>
             <w:r>
               <w:rPr>
+                <w:rFonts w:ascii="Arial" w:hAnsi="Arial" w:cs="Arial"/>
                 <w:noProof/>
                 <w:webHidden/>
               </w:rPr>
@@ -498,6 +558,7 @@
             </w:r>
             <w:r>
               <w:rPr>
+                <w:rFonts w:ascii="Arial" w:hAnsi="Arial" w:cs="Arial"/>
                 <w:noProof/>
                 <w:webHidden/>
               </w:rPr>
@@ -505,12 +566,14 @@
             </w:r>
             <w:r>
               <w:rPr>
-                <w:noProof/>
-                <w:webHidden/>
-              </w:rPr>
-            </w:r>
-            <w:r>
-              <w:rPr>
+                <w:rFonts w:ascii="Arial" w:hAnsi="Arial" w:cs="Arial"/>
+                <w:noProof/>
+                <w:webHidden/>
+              </w:rPr>
+            </w:r>
+            <w:r>
+              <w:rPr>
+                <w:rFonts w:ascii="Arial" w:hAnsi="Arial" w:cs="Arial"/>
                 <w:noProof/>
                 <w:webHidden/>
               </w:rPr>
@@ -518,6 +581,7 @@
             </w:r>
             <w:r>
               <w:rPr>
+                <w:rFonts w:ascii="Arial" w:hAnsi="Arial" w:cs="Arial"/>
                 <w:noProof/>
                 <w:webHidden/>
               </w:rPr>
@@ -525,6 +589,7 @@
             </w:r>
             <w:r>
               <w:rPr>
+                <w:rFonts w:ascii="Arial" w:hAnsi="Arial" w:cs="Arial"/>
                 <w:noProof/>
                 <w:webHidden/>
               </w:rPr>
@@ -539,7 +604,7 @@
               <w:tab w:val="right" w:leader="dot" w:pos="9062"/>
             </w:tabs>
             <w:rPr>
-              <w:rFonts w:eastAsiaTheme="minorEastAsia"/>
+              <w:rFonts w:ascii="Arial" w:eastAsiaTheme="minorEastAsia" w:hAnsi="Arial" w:cs="Arial"/>
               <w:noProof/>
               <w:sz w:val="24"/>
               <w:szCs w:val="24"/>
@@ -557,6 +622,7 @@
             </w:r>
             <w:r>
               <w:rPr>
+                <w:rFonts w:ascii="Arial" w:hAnsi="Arial" w:cs="Arial"/>
                 <w:noProof/>
                 <w:webHidden/>
               </w:rPr>
@@ -564,6 +630,7 @@
             </w:r>
             <w:r>
               <w:rPr>
+                <w:rFonts w:ascii="Arial" w:hAnsi="Arial" w:cs="Arial"/>
                 <w:noProof/>
                 <w:webHidden/>
               </w:rPr>
@@ -571,6 +638,7 @@
             </w:r>
             <w:r>
               <w:rPr>
+                <w:rFonts w:ascii="Arial" w:hAnsi="Arial" w:cs="Arial"/>
                 <w:noProof/>
                 <w:webHidden/>
               </w:rPr>
@@ -578,12 +646,14 @@
             </w:r>
             <w:r>
               <w:rPr>
-                <w:noProof/>
-                <w:webHidden/>
-              </w:rPr>
-            </w:r>
-            <w:r>
-              <w:rPr>
+                <w:rFonts w:ascii="Arial" w:hAnsi="Arial" w:cs="Arial"/>
+                <w:noProof/>
+                <w:webHidden/>
+              </w:rPr>
+            </w:r>
+            <w:r>
+              <w:rPr>
+                <w:rFonts w:ascii="Arial" w:hAnsi="Arial" w:cs="Arial"/>
                 <w:noProof/>
                 <w:webHidden/>
               </w:rPr>
@@ -591,6 +661,7 @@
             </w:r>
             <w:r>
               <w:rPr>
+                <w:rFonts w:ascii="Arial" w:hAnsi="Arial" w:cs="Arial"/>
                 <w:noProof/>
                 <w:webHidden/>
               </w:rPr>
@@ -598,6 +669,7 @@
             </w:r>
             <w:r>
               <w:rPr>
+                <w:rFonts w:ascii="Arial" w:hAnsi="Arial" w:cs="Arial"/>
                 <w:noProof/>
                 <w:webHidden/>
               </w:rPr>
@@ -612,7 +684,7 @@
               <w:tab w:val="right" w:leader="dot" w:pos="9062"/>
             </w:tabs>
             <w:rPr>
-              <w:rFonts w:eastAsiaTheme="minorEastAsia"/>
+              <w:rFonts w:ascii="Arial" w:eastAsiaTheme="minorEastAsia" w:hAnsi="Arial" w:cs="Arial"/>
               <w:noProof/>
               <w:sz w:val="24"/>
               <w:szCs w:val="24"/>
@@ -630,6 +702,7 @@
             </w:r>
             <w:r>
               <w:rPr>
+                <w:rFonts w:ascii="Arial" w:hAnsi="Arial" w:cs="Arial"/>
                 <w:noProof/>
                 <w:webHidden/>
               </w:rPr>
@@ -637,6 +710,7 @@
             </w:r>
             <w:r>
               <w:rPr>
+                <w:rFonts w:ascii="Arial" w:hAnsi="Arial" w:cs="Arial"/>
                 <w:noProof/>
                 <w:webHidden/>
               </w:rPr>
@@ -644,6 +718,7 @@
             </w:r>
             <w:r>
               <w:rPr>
+                <w:rFonts w:ascii="Arial" w:hAnsi="Arial" w:cs="Arial"/>
                 <w:noProof/>
                 <w:webHidden/>
               </w:rPr>
@@ -651,12 +726,14 @@
             </w:r>
             <w:r>
               <w:rPr>
-                <w:noProof/>
-                <w:webHidden/>
-              </w:rPr>
-            </w:r>
-            <w:r>
-              <w:rPr>
+                <w:rFonts w:ascii="Arial" w:hAnsi="Arial" w:cs="Arial"/>
+                <w:noProof/>
+                <w:webHidden/>
+              </w:rPr>
+            </w:r>
+            <w:r>
+              <w:rPr>
+                <w:rFonts w:ascii="Arial" w:hAnsi="Arial" w:cs="Arial"/>
                 <w:noProof/>
                 <w:webHidden/>
               </w:rPr>
@@ -664,6 +741,7 @@
             </w:r>
             <w:r>
               <w:rPr>
+                <w:rFonts w:ascii="Arial" w:hAnsi="Arial" w:cs="Arial"/>
                 <w:noProof/>
                 <w:webHidden/>
               </w:rPr>
@@ -671,6 +749,7 @@
             </w:r>
             <w:r>
               <w:rPr>
+                <w:rFonts w:ascii="Arial" w:hAnsi="Arial" w:cs="Arial"/>
                 <w:noProof/>
                 <w:webHidden/>
               </w:rPr>
@@ -685,7 +764,7 @@
               <w:tab w:val="right" w:leader="dot" w:pos="9062"/>
             </w:tabs>
             <w:rPr>
-              <w:rFonts w:eastAsiaTheme="minorEastAsia"/>
+              <w:rFonts w:ascii="Arial" w:eastAsiaTheme="minorEastAsia" w:hAnsi="Arial" w:cs="Arial"/>
               <w:noProof/>
               <w:sz w:val="24"/>
               <w:szCs w:val="24"/>
@@ -703,6 +782,7 @@
             </w:r>
             <w:r>
               <w:rPr>
+                <w:rFonts w:ascii="Arial" w:hAnsi="Arial" w:cs="Arial"/>
                 <w:noProof/>
                 <w:webHidden/>
               </w:rPr>
@@ -710,6 +790,7 @@
             </w:r>
             <w:r>
               <w:rPr>
+                <w:rFonts w:ascii="Arial" w:hAnsi="Arial" w:cs="Arial"/>
                 <w:noProof/>
                 <w:webHidden/>
               </w:rPr>
@@ -717,6 +798,7 @@
             </w:r>
             <w:r>
               <w:rPr>
+                <w:rFonts w:ascii="Arial" w:hAnsi="Arial" w:cs="Arial"/>
                 <w:noProof/>
                 <w:webHidden/>
               </w:rPr>
@@ -724,12 +806,14 @@
             </w:r>
             <w:r>
               <w:rPr>
-                <w:noProof/>
-                <w:webHidden/>
-              </w:rPr>
-            </w:r>
-            <w:r>
-              <w:rPr>
+                <w:rFonts w:ascii="Arial" w:hAnsi="Arial" w:cs="Arial"/>
+                <w:noProof/>
+                <w:webHidden/>
+              </w:rPr>
+            </w:r>
+            <w:r>
+              <w:rPr>
+                <w:rFonts w:ascii="Arial" w:hAnsi="Arial" w:cs="Arial"/>
                 <w:noProof/>
                 <w:webHidden/>
               </w:rPr>
@@ -737,6 +821,7 @@
             </w:r>
             <w:r>
               <w:rPr>
+                <w:rFonts w:ascii="Arial" w:hAnsi="Arial" w:cs="Arial"/>
                 <w:noProof/>
                 <w:webHidden/>
               </w:rPr>
@@ -744,6 +829,7 @@
             </w:r>
             <w:r>
               <w:rPr>
+                <w:rFonts w:ascii="Arial" w:hAnsi="Arial" w:cs="Arial"/>
                 <w:noProof/>
                 <w:webHidden/>
               </w:rPr>
@@ -758,7 +844,7 @@
               <w:tab w:val="right" w:leader="dot" w:pos="9062"/>
             </w:tabs>
             <w:rPr>
-              <w:rFonts w:eastAsiaTheme="minorEastAsia"/>
+              <w:rFonts w:ascii="Arial" w:eastAsiaTheme="minorEastAsia" w:hAnsi="Arial" w:cs="Arial"/>
               <w:noProof/>
               <w:sz w:val="24"/>
               <w:szCs w:val="24"/>
@@ -776,6 +862,7 @@
             </w:r>
             <w:r>
               <w:rPr>
+                <w:rFonts w:ascii="Arial" w:hAnsi="Arial" w:cs="Arial"/>
                 <w:noProof/>
                 <w:webHidden/>
               </w:rPr>
@@ -783,6 +870,7 @@
             </w:r>
             <w:r>
               <w:rPr>
+                <w:rFonts w:ascii="Arial" w:hAnsi="Arial" w:cs="Arial"/>
                 <w:noProof/>
                 <w:webHidden/>
               </w:rPr>
@@ -790,6 +878,7 @@
             </w:r>
             <w:r>
               <w:rPr>
+                <w:rFonts w:ascii="Arial" w:hAnsi="Arial" w:cs="Arial"/>
                 <w:noProof/>
                 <w:webHidden/>
               </w:rPr>
@@ -797,12 +886,14 @@
             </w:r>
             <w:r>
               <w:rPr>
-                <w:noProof/>
-                <w:webHidden/>
-              </w:rPr>
-            </w:r>
-            <w:r>
-              <w:rPr>
+                <w:rFonts w:ascii="Arial" w:hAnsi="Arial" w:cs="Arial"/>
+                <w:noProof/>
+                <w:webHidden/>
+              </w:rPr>
+            </w:r>
+            <w:r>
+              <w:rPr>
+                <w:rFonts w:ascii="Arial" w:hAnsi="Arial" w:cs="Arial"/>
                 <w:noProof/>
                 <w:webHidden/>
               </w:rPr>
@@ -810,6 +901,7 @@
             </w:r>
             <w:r>
               <w:rPr>
+                <w:rFonts w:ascii="Arial" w:hAnsi="Arial" w:cs="Arial"/>
                 <w:noProof/>
                 <w:webHidden/>
               </w:rPr>
@@ -817,6 +909,7 @@
             </w:r>
             <w:r>
               <w:rPr>
+                <w:rFonts w:ascii="Arial" w:hAnsi="Arial" w:cs="Arial"/>
                 <w:noProof/>
                 <w:webHidden/>
               </w:rPr>
@@ -831,7 +924,7 @@
               <w:tab w:val="right" w:leader="dot" w:pos="9062"/>
             </w:tabs>
             <w:rPr>
-              <w:rFonts w:eastAsiaTheme="minorEastAsia"/>
+              <w:rFonts w:ascii="Arial" w:eastAsiaTheme="minorEastAsia" w:hAnsi="Arial" w:cs="Arial"/>
               <w:noProof/>
               <w:sz w:val="24"/>
               <w:szCs w:val="24"/>
@@ -842,12 +935,14 @@
             <w:r>
               <w:rPr>
                 <w:rStyle w:val="Hyperlink"/>
+                <w:rFonts w:ascii="Arial" w:hAnsi="Arial" w:cs="Arial"/>
                 <w:noProof/>
               </w:rPr>
               <w:t>Referenties</w:t>
             </w:r>
             <w:r>
               <w:rPr>
+                <w:rFonts w:ascii="Arial" w:hAnsi="Arial" w:cs="Arial"/>
                 <w:noProof/>
                 <w:webHidden/>
               </w:rPr>
@@ -855,6 +950,7 @@
             </w:r>
             <w:r>
               <w:rPr>
+                <w:rFonts w:ascii="Arial" w:hAnsi="Arial" w:cs="Arial"/>
                 <w:noProof/>
                 <w:webHidden/>
               </w:rPr>
@@ -862,6 +958,7 @@
             </w:r>
             <w:r>
               <w:rPr>
+                <w:rFonts w:ascii="Arial" w:hAnsi="Arial" w:cs="Arial"/>
                 <w:noProof/>
                 <w:webHidden/>
               </w:rPr>
@@ -869,12 +966,14 @@
             </w:r>
             <w:r>
               <w:rPr>
-                <w:noProof/>
-                <w:webHidden/>
-              </w:rPr>
-            </w:r>
-            <w:r>
-              <w:rPr>
+                <w:rFonts w:ascii="Arial" w:hAnsi="Arial" w:cs="Arial"/>
+                <w:noProof/>
+                <w:webHidden/>
+              </w:rPr>
+            </w:r>
+            <w:r>
+              <w:rPr>
+                <w:rFonts w:ascii="Arial" w:hAnsi="Arial" w:cs="Arial"/>
                 <w:noProof/>
                 <w:webHidden/>
               </w:rPr>
@@ -882,6 +981,7 @@
             </w:r>
             <w:r>
               <w:rPr>
+                <w:rFonts w:ascii="Arial" w:hAnsi="Arial" w:cs="Arial"/>
                 <w:noProof/>
                 <w:webHidden/>
               </w:rPr>
@@ -889,6 +989,7 @@
             </w:r>
             <w:r>
               <w:rPr>
+                <w:rFonts w:ascii="Arial" w:hAnsi="Arial" w:cs="Arial"/>
                 <w:noProof/>
                 <w:webHidden/>
               </w:rPr>
@@ -897,8 +998,14 @@
           </w:hyperlink>
         </w:p>
         <w:p>
+          <w:pPr>
+            <w:rPr>
+              <w:rFonts w:ascii="Arial" w:hAnsi="Arial" w:cs="Arial"/>
+            </w:rPr>
+          </w:pPr>
           <w:r>
             <w:rPr>
+              <w:rFonts w:ascii="Arial" w:hAnsi="Arial" w:cs="Arial"/>
               <w:b/>
               <w:bCs/>
             </w:rPr>
@@ -1451,13 +1558,7 @@
         <w:rPr>
           <w:rFonts w:ascii="Arial" w:hAnsi="Arial" w:cs="Arial"/>
         </w:rPr>
-        <w:t>E</w:t>
-      </w:r>
-      <w:r>
-        <w:rPr>
-          <w:rFonts w:ascii="Arial" w:hAnsi="Arial" w:cs="Arial"/>
-        </w:rPr>
-        <w:t>lectron</w:t>
+        <w:t>Electron</w:t>
       </w:r>
       <w:proofErr w:type="spellEnd"/>
       <w:r>
@@ -1566,13 +1667,7 @@
         <w:rPr>
           <w:rFonts w:ascii="Arial" w:hAnsi="Arial" w:cs="Arial"/>
         </w:rPr>
-        <w:t xml:space="preserve"> </w:t>
-      </w:r>
-      <w:r>
-        <w:rPr>
-          <w:rFonts w:ascii="Arial" w:hAnsi="Arial" w:cs="Arial"/>
-        </w:rPr>
-        <w:t>(</w:t>
+        <w:t xml:space="preserve"> (</w:t>
       </w:r>
       <w:proofErr w:type="spellStart"/>
       <w:r>
@@ -1913,13 +2008,7 @@
         <w:rPr>
           <w:rFonts w:ascii="Arial" w:hAnsi="Arial" w:cs="Arial"/>
         </w:rPr>
-        <w:t xml:space="preserve"> </w:t>
-      </w:r>
-      <w:r>
-        <w:rPr>
-          <w:rFonts w:ascii="Arial" w:hAnsi="Arial" w:cs="Arial"/>
-        </w:rPr>
-        <w:t>(</w:t>
+        <w:t xml:space="preserve"> (</w:t>
       </w:r>
       <w:proofErr w:type="spellStart"/>
       <w:r>
@@ -2399,13 +2488,7 @@
         <w:rPr>
           <w:rFonts w:ascii="Arial" w:hAnsi="Arial" w:cs="Arial"/>
         </w:rPr>
-        <w:t xml:space="preserve"> </w:t>
-      </w:r>
-      <w:r>
-        <w:rPr>
-          <w:rFonts w:ascii="Arial" w:hAnsi="Arial" w:cs="Arial"/>
-        </w:rPr>
-        <w:t>(</w:t>
+        <w:t xml:space="preserve"> (</w:t>
       </w:r>
       <w:r>
         <w:rPr>
@@ -2594,46 +2677,49 @@
         <w:t>.</w:t>
       </w:r>
     </w:p>
-    <w:p/>
     <w:p>
       <w:pPr>
-        <w:pStyle w:val="Kop2"/>
-        <w:rPr>
-          <w:rFonts w:ascii="Arial" w:hAnsi="Arial" w:cs="Arial"/>
-        </w:rPr>
-      </w:pPr>
-      <w:bookmarkStart w:id="5" w:name="_Toc177114848"/>
-      <w:r>
-        <w:rPr>
-          <w:rFonts w:ascii="Arial" w:hAnsi="Arial" w:cs="Arial"/>
-        </w:rPr>
-        <w:t xml:space="preserve">Java met </w:t>
-      </w:r>
-      <w:proofErr w:type="spellStart"/>
-      <w:r>
-        <w:rPr>
-          <w:rFonts w:ascii="Arial" w:hAnsi="Arial" w:cs="Arial"/>
-        </w:rPr>
-        <w:t>JavaFX</w:t>
-      </w:r>
-      <w:bookmarkEnd w:id="5"/>
-      <w:proofErr w:type="spellEnd"/>
+        <w:rPr>
+          <w:rFonts w:ascii="Arial" w:hAnsi="Arial" w:cs="Arial"/>
+        </w:rPr>
+      </w:pPr>
     </w:p>
     <w:p>
       <w:pPr>
-        <w:rPr>
-          <w:rFonts w:ascii="Arial" w:hAnsi="Arial" w:cs="Arial"/>
-        </w:rPr>
-      </w:pPr>
-      <w:proofErr w:type="spellStart"/>
-      <w:r>
-        <w:t>J</w:t>
-      </w:r>
-      <w:r>
-        <w:rPr>
-          <w:rFonts w:ascii="Arial" w:hAnsi="Arial" w:cs="Arial"/>
-        </w:rPr>
-        <w:t>avaFX</w:t>
+        <w:pStyle w:val="Kop2"/>
+        <w:rPr>
+          <w:rFonts w:ascii="Arial" w:hAnsi="Arial" w:cs="Arial"/>
+        </w:rPr>
+      </w:pPr>
+      <w:bookmarkStart w:id="5" w:name="_Toc177114848"/>
+      <w:r>
+        <w:rPr>
+          <w:rFonts w:ascii="Arial" w:hAnsi="Arial" w:cs="Arial"/>
+        </w:rPr>
+        <w:t xml:space="preserve">Java met </w:t>
+      </w:r>
+      <w:proofErr w:type="spellStart"/>
+      <w:r>
+        <w:rPr>
+          <w:rFonts w:ascii="Arial" w:hAnsi="Arial" w:cs="Arial"/>
+        </w:rPr>
+        <w:t>JavaFX</w:t>
+      </w:r>
+      <w:bookmarkEnd w:id="5"/>
+      <w:proofErr w:type="spellEnd"/>
+    </w:p>
+    <w:p>
+      <w:pPr>
+        <w:rPr>
+          <w:rFonts w:ascii="Arial" w:hAnsi="Arial" w:cs="Arial"/>
+        </w:rPr>
+      </w:pPr>
+      <w:proofErr w:type="spellStart"/>
+      <w:r>
+        <w:rPr>
+          <w:rFonts w:ascii="Arial" w:hAnsi="Arial" w:cs="Arial"/>
+        </w:rPr>
+        <w:t>JavaFX</w:t>
       </w:r>
       <w:proofErr w:type="spellEnd"/>
       <w:r>
@@ -2800,13 +2886,7 @@
         <w:rPr>
           <w:rFonts w:ascii="Arial" w:hAnsi="Arial" w:cs="Arial"/>
         </w:rPr>
-        <w:t xml:space="preserve"> </w:t>
-      </w:r>
-      <w:r>
-        <w:rPr>
-          <w:rFonts w:ascii="Arial" w:hAnsi="Arial" w:cs="Arial"/>
-        </w:rPr>
-        <w:t>(</w:t>
+        <w:t xml:space="preserve"> (</w:t>
       </w:r>
       <w:proofErr w:type="spellStart"/>
       <w:r>
@@ -2903,31 +2983,21 @@
         <w:t>.</w:t>
       </w:r>
     </w:p>
-    <w:p/>
     <w:p>
       <w:pPr>
-        <w:pStyle w:val="Kop2"/>
-        <w:rPr>
-          <w:rFonts w:ascii="Arial" w:hAnsi="Arial" w:cs="Arial"/>
-        </w:rPr>
-      </w:pPr>
-      <w:bookmarkStart w:id="6" w:name="_Toc177114849"/>
-      <w:proofErr w:type="spellStart"/>
-      <w:r>
-        <w:rPr>
-          <w:rFonts w:ascii="Arial" w:hAnsi="Arial" w:cs="Arial"/>
-        </w:rPr>
-        <w:t>Qt</w:t>
-      </w:r>
-      <w:bookmarkEnd w:id="6"/>
-      <w:proofErr w:type="spellEnd"/>
+        <w:rPr>
+          <w:rFonts w:ascii="Arial" w:hAnsi="Arial" w:cs="Arial"/>
+        </w:rPr>
+      </w:pPr>
     </w:p>
     <w:p>
       <w:pPr>
-        <w:rPr>
-          <w:rFonts w:ascii="Arial" w:hAnsi="Arial" w:cs="Arial"/>
-        </w:rPr>
-      </w:pPr>
+        <w:pStyle w:val="Kop2"/>
+        <w:rPr>
+          <w:rFonts w:ascii="Arial" w:hAnsi="Arial" w:cs="Arial"/>
+        </w:rPr>
+      </w:pPr>
+      <w:bookmarkStart w:id="6" w:name="_Toc177114849"/>
       <w:proofErr w:type="spellStart"/>
       <w:r>
         <w:rPr>
@@ -2935,6 +3005,22 @@
         </w:rPr>
         <w:t>Qt</w:t>
       </w:r>
+      <w:bookmarkEnd w:id="6"/>
+      <w:proofErr w:type="spellEnd"/>
+    </w:p>
+    <w:p>
+      <w:pPr>
+        <w:rPr>
+          <w:rFonts w:ascii="Arial" w:hAnsi="Arial" w:cs="Arial"/>
+        </w:rPr>
+      </w:pPr>
+      <w:proofErr w:type="spellStart"/>
+      <w:r>
+        <w:rPr>
+          <w:rFonts w:ascii="Arial" w:hAnsi="Arial" w:cs="Arial"/>
+        </w:rPr>
+        <w:t>Qt</w:t>
+      </w:r>
       <w:proofErr w:type="spellEnd"/>
       <w:r>
         <w:rPr>
@@ -3050,13 +3136,7 @@
         <w:rPr>
           <w:rFonts w:ascii="Arial" w:hAnsi="Arial" w:cs="Arial"/>
         </w:rPr>
-        <w:t xml:space="preserve"> </w:t>
-      </w:r>
-      <w:r>
-        <w:rPr>
-          <w:rFonts w:ascii="Arial" w:hAnsi="Arial" w:cs="Arial"/>
-        </w:rPr>
-        <w:t>(</w:t>
+        <w:t xml:space="preserve"> (</w:t>
       </w:r>
       <w:r>
         <w:rPr>
@@ -3101,6 +3181,11 @@
       </w:pPr>
     </w:p>
     <w:p>
+      <w:pPr>
+        <w:rPr>
+          <w:rFonts w:ascii="Arial" w:hAnsi="Arial" w:cs="Arial"/>
+        </w:rPr>
+      </w:pPr>
       <w:r>
         <w:rPr>
           <w:rFonts w:ascii="Arial" w:hAnsi="Arial" w:cs="Arial"/>
@@ -3128,6 +3213,9 @@
         <w:t xml:space="preserve"> en is te complex voor gebruik van een simpele desktop applicatie.</w:t>
       </w:r>
       <w:r>
+        <w:rPr>
+          <w:rFonts w:ascii="Arial" w:hAnsi="Arial" w:cs="Arial"/>
+        </w:rPr>
         <w:br w:type="page"/>
       </w:r>
     </w:p>
@@ -3253,7 +3341,81 @@
         <w:rPr>
           <w:rFonts w:ascii="Arial" w:hAnsi="Arial" w:cs="Arial"/>
         </w:rPr>
-        <w:t xml:space="preserve"> ik ga gebruiken en waarom.</w:t>
+        <w:t xml:space="preserve"> </w:t>
+      </w:r>
+      <w:r>
+        <w:rPr>
+          <w:rFonts w:ascii="Arial" w:hAnsi="Arial" w:cs="Arial"/>
+        </w:rPr>
+        <w:t xml:space="preserve">het beste </w:t>
+      </w:r>
+      <w:r>
+        <w:rPr>
+          <w:rFonts w:ascii="Arial" w:hAnsi="Arial" w:cs="Arial"/>
+        </w:rPr>
+        <w:t>werkt voor mijn project</w:t>
+      </w:r>
+      <w:r>
+        <w:rPr>
+          <w:rFonts w:ascii="Arial" w:hAnsi="Arial" w:cs="Arial"/>
+        </w:rPr>
+        <w:t xml:space="preserve"> </w:t>
+      </w:r>
+      <w:r>
+        <w:rPr>
+          <w:rFonts w:ascii="Arial" w:hAnsi="Arial" w:cs="Arial"/>
+        </w:rPr>
+        <w:t>d</w:t>
+      </w:r>
+      <w:r>
+        <w:rPr>
+          <w:rFonts w:ascii="Arial" w:hAnsi="Arial" w:cs="Arial"/>
+        </w:rPr>
+        <w:t>aarna</w:t>
+      </w:r>
+      <w:r>
+        <w:rPr>
+          <w:rFonts w:ascii="Arial" w:hAnsi="Arial" w:cs="Arial"/>
+        </w:rPr>
+        <w:t>,</w:t>
+      </w:r>
+      <w:r>
+        <w:rPr>
+          <w:rFonts w:ascii="Arial" w:hAnsi="Arial" w:cs="Arial"/>
+        </w:rPr>
+        <w:t xml:space="preserve"> zal ik een kleine prototype maken van het</w:t>
+      </w:r>
+      <w:r>
+        <w:rPr>
+          <w:rFonts w:ascii="Arial" w:hAnsi="Arial" w:cs="Arial"/>
+        </w:rPr>
+        <w:t xml:space="preserve"> literatuur onderzoek uitgekozen </w:t>
+      </w:r>
+      <w:proofErr w:type="spellStart"/>
+      <w:r>
+        <w:rPr>
+          <w:rFonts w:ascii="Arial" w:hAnsi="Arial" w:cs="Arial"/>
+        </w:rPr>
+        <w:t>framework</w:t>
+      </w:r>
+      <w:proofErr w:type="spellEnd"/>
+      <w:r>
+        <w:rPr>
+          <w:rFonts w:ascii="Arial" w:hAnsi="Arial" w:cs="Arial"/>
+        </w:rPr>
+        <w:t xml:space="preserve"> en </w:t>
+      </w:r>
+      <w:r>
+        <w:rPr>
+          <w:rFonts w:ascii="Arial" w:hAnsi="Arial" w:cs="Arial"/>
+        </w:rPr>
+        <w:t xml:space="preserve">als deze bevalt </w:t>
+      </w:r>
+      <w:r>
+        <w:rPr>
+          <w:rFonts w:ascii="Arial" w:hAnsi="Arial" w:cs="Arial"/>
+        </w:rPr>
+        <w:t>gebruik ik hem in mijn eigen project.</w:t>
       </w:r>
       <w:r>
         <w:rPr>
@@ -3417,13 +3579,7 @@
         <w:rPr>
           <w:rFonts w:ascii="Arial" w:hAnsi="Arial" w:cs="Arial"/>
         </w:rPr>
-        <w:t>zwaarde</w:t>
-      </w:r>
-      <w:r>
-        <w:rPr>
-          <w:rFonts w:ascii="Arial" w:hAnsi="Arial" w:cs="Arial"/>
-        </w:rPr>
-        <w:t xml:space="preserve">r dan de andere </w:t>
+        <w:t xml:space="preserve">zwaarder dan de andere </w:t>
       </w:r>
       <w:proofErr w:type="spellStart"/>
       <w:r>
@@ -3476,13 +3632,7 @@
         <w:rPr>
           <w:rFonts w:ascii="Arial" w:hAnsi="Arial" w:cs="Arial"/>
         </w:rPr>
-        <w:t xml:space="preserve"> Ik behou</w:t>
-      </w:r>
-      <w:r>
-        <w:rPr>
-          <w:rFonts w:ascii="Arial" w:hAnsi="Arial" w:cs="Arial"/>
-        </w:rPr>
-        <w:t>w het liefst de mogelijkheid voor mijn programma om cross</w:t>
+        <w:t xml:space="preserve"> Ik behouw het liefst de mogelijkheid voor mijn programma om cross</w:t>
       </w:r>
       <w:r>
         <w:rPr>
@@ -3547,13 +3697,7 @@
         <w:rPr>
           <w:rFonts w:ascii="Arial" w:hAnsi="Arial" w:cs="Arial"/>
         </w:rPr>
-        <w:t xml:space="preserve"> omdat i</w:t>
-      </w:r>
-      <w:r>
-        <w:rPr>
-          <w:rFonts w:ascii="Arial" w:hAnsi="Arial" w:cs="Arial"/>
-        </w:rPr>
-        <w:t xml:space="preserve">k een andere front-end ga maken in </w:t>
+        <w:t xml:space="preserve"> omdat ik een andere front-end ga maken in </w:t>
       </w:r>
       <w:proofErr w:type="spellStart"/>
       <w:r>
@@ -3626,13 +3770,7 @@
         <w:rPr>
           <w:rFonts w:ascii="Arial" w:hAnsi="Arial" w:cs="Arial"/>
         </w:rPr>
-        <w:t xml:space="preserve"> Ik ken geen c</w:t>
-      </w:r>
-      <w:r>
-        <w:rPr>
-          <w:rFonts w:ascii="Arial" w:hAnsi="Arial" w:cs="Arial"/>
-        </w:rPr>
-        <w:t xml:space="preserve">++ en heb </w:t>
+        <w:t xml:space="preserve"> Ik ken geen c++ en heb </w:t>
       </w:r>
       <w:r>
         <w:rPr>
@@ -3709,6 +3847,11 @@
       <w:bookmarkEnd w:id="9"/>
     </w:p>
     <w:p>
+      <w:pPr>
+        <w:rPr>
+          <w:rFonts w:ascii="Arial" w:hAnsi="Arial" w:cs="Arial"/>
+        </w:rPr>
+      </w:pPr>
       <w:r>
         <w:rPr>
           <w:rFonts w:ascii="Arial" w:hAnsi="Arial" w:cs="Arial"/>
@@ -3804,146 +3947,202 @@
         <w:t xml:space="preserve"> zal geen probleem moeten worden.</w:t>
       </w:r>
       <w:r>
+        <w:rPr>
+          <w:rFonts w:ascii="Arial" w:hAnsi="Arial" w:cs="Arial"/>
+        </w:rPr>
         <w:br w:type="page"/>
       </w:r>
     </w:p>
     <w:p>
       <w:pPr>
         <w:pStyle w:val="Kop1"/>
+        <w:rPr>
+          <w:rFonts w:ascii="Arial" w:hAnsi="Arial" w:cs="Arial"/>
+          <w:lang w:val="en-US"/>
+        </w:rPr>
       </w:pPr>
       <w:bookmarkStart w:id="10" w:name="_Toc177114853"/>
-      <w:r>
+      <w:proofErr w:type="spellStart"/>
+      <w:r>
+        <w:rPr>
+          <w:rFonts w:ascii="Arial" w:hAnsi="Arial" w:cs="Arial"/>
+          <w:lang w:val="en-US"/>
+        </w:rPr>
         <w:lastRenderedPageBreak/>
         <w:t>Referenties</w:t>
       </w:r>
       <w:bookmarkEnd w:id="10"/>
+      <w:proofErr w:type="spellEnd"/>
     </w:p>
     <w:p>
-      <w:proofErr w:type="spellStart"/>
-      <w:r>
-        <w:rPr>
+      <w:pPr>
+        <w:rPr>
+          <w:rFonts w:ascii="Arial" w:hAnsi="Arial" w:cs="Arial"/>
+          <w:lang w:val="fr-FR"/>
+        </w:rPr>
+      </w:pPr>
+      <w:r>
+        <w:rPr>
+          <w:rFonts w:ascii="Arial" w:hAnsi="Arial" w:cs="Arial"/>
           <w:i/>
           <w:iCs/>
-        </w:rPr>
-        <w:t>Introduction</w:t>
-      </w:r>
-      <w:proofErr w:type="spellEnd"/>
-      <w:r>
-        <w:rPr>
-          <w:i/>
-          <w:iCs/>
-        </w:rPr>
-        <w:t xml:space="preserve"> | </w:t>
-      </w:r>
-      <w:proofErr w:type="spellStart"/>
-      <w:r>
-        <w:rPr>
-          <w:i/>
-          <w:iCs/>
-        </w:rPr>
-        <w:t>Electron</w:t>
-      </w:r>
-      <w:proofErr w:type="spellEnd"/>
-      <w:r>
-        <w:t>. (</w:t>
-      </w:r>
-      <w:proofErr w:type="spellStart"/>
-      <w:r>
-        <w:t>n.d</w:t>
-      </w:r>
-      <w:proofErr w:type="spellEnd"/>
-      <w:r>
-        <w:t xml:space="preserve">.). </w:t>
+          <w:lang w:val="en-US"/>
+        </w:rPr>
+        <w:t>Introduction | Electron</w:t>
+      </w:r>
+      <w:r>
+        <w:rPr>
+          <w:rFonts w:ascii="Arial" w:hAnsi="Arial" w:cs="Arial"/>
+          <w:lang w:val="en-US"/>
+        </w:rPr>
+        <w:t xml:space="preserve">. (n.d.). </w:t>
       </w:r>
       <w:hyperlink r:id="rId5" w:history="1">
         <w:r>
           <w:rPr>
             <w:rStyle w:val="Hyperlink"/>
+            <w:rFonts w:ascii="Arial" w:hAnsi="Arial" w:cs="Arial"/>
+            <w:lang w:val="fr-FR"/>
           </w:rPr>
           <w:t>https://www.electronjs.org/docs/latest</w:t>
         </w:r>
       </w:hyperlink>
     </w:p>
     <w:p>
-      <w:proofErr w:type="spellStart"/>
-      <w:r>
-        <w:rPr>
+      <w:pPr>
+        <w:rPr>
+          <w:rFonts w:ascii="Arial" w:hAnsi="Arial" w:cs="Arial"/>
+        </w:rPr>
+      </w:pPr>
+      <w:proofErr w:type="spellStart"/>
+      <w:r>
+        <w:rPr>
+          <w:rFonts w:ascii="Arial" w:hAnsi="Arial" w:cs="Arial"/>
           <w:i/>
           <w:iCs/>
+          <w:lang w:val="fr-FR"/>
         </w:rPr>
         <w:t>What</w:t>
       </w:r>
       <w:proofErr w:type="spellEnd"/>
       <w:r>
         <w:rPr>
+          <w:rFonts w:ascii="Arial" w:hAnsi="Arial" w:cs="Arial"/>
           <w:i/>
           <w:iCs/>
-        </w:rPr>
-        <w:t xml:space="preserve"> is </w:t>
-      </w:r>
-      <w:proofErr w:type="spellStart"/>
-      <w:r>
-        <w:rPr>
+          <w:lang w:val="fr-FR"/>
+        </w:rPr>
+        <w:t xml:space="preserve"> </w:t>
+      </w:r>
+      <w:proofErr w:type="spellStart"/>
+      <w:r>
+        <w:rPr>
+          <w:rFonts w:ascii="Arial" w:hAnsi="Arial" w:cs="Arial"/>
           <w:i/>
           <w:iCs/>
-        </w:rPr>
-        <w:t>Tauri</w:t>
-      </w:r>
-      <w:proofErr w:type="spellEnd"/>
-      <w:r>
-        <w:rPr>
+          <w:lang w:val="fr-FR"/>
+        </w:rPr>
+        <w:t>is</w:t>
+      </w:r>
+      <w:proofErr w:type="spellEnd"/>
+      <w:r>
+        <w:rPr>
+          <w:rFonts w:ascii="Arial" w:hAnsi="Arial" w:cs="Arial"/>
           <w:i/>
           <w:iCs/>
-        </w:rPr>
-        <w:t xml:space="preserve">? | </w:t>
-      </w:r>
-      <w:proofErr w:type="spellStart"/>
-      <w:r>
-        <w:rPr>
+          <w:lang w:val="fr-FR"/>
+        </w:rPr>
+        <w:t xml:space="preserve"> </w:t>
+      </w:r>
+      <w:proofErr w:type="spellStart"/>
+      <w:r>
+        <w:rPr>
+          <w:rFonts w:ascii="Arial" w:hAnsi="Arial" w:cs="Arial"/>
           <w:i/>
           <w:iCs/>
+          <w:lang w:val="fr-FR"/>
         </w:rPr>
         <w:t>Tauri</w:t>
       </w:r>
       <w:proofErr w:type="spellEnd"/>
       <w:r>
         <w:rPr>
+          <w:rFonts w:ascii="Arial" w:hAnsi="Arial" w:cs="Arial"/>
           <w:i/>
           <w:iCs/>
+          <w:lang w:val="fr-FR"/>
+        </w:rPr>
+        <w:t xml:space="preserve">? | </w:t>
+      </w:r>
+      <w:proofErr w:type="spellStart"/>
+      <w:r>
+        <w:rPr>
+          <w:rFonts w:ascii="Arial" w:hAnsi="Arial" w:cs="Arial"/>
+          <w:i/>
+          <w:iCs/>
+          <w:lang w:val="fr-FR"/>
+        </w:rPr>
+        <w:t>Tauri</w:t>
+      </w:r>
+      <w:proofErr w:type="spellEnd"/>
+      <w:r>
+        <w:rPr>
+          <w:rFonts w:ascii="Arial" w:hAnsi="Arial" w:cs="Arial"/>
+          <w:i/>
+          <w:iCs/>
+          <w:lang w:val="fr-FR"/>
         </w:rPr>
         <w:t xml:space="preserve"> Apps</w:t>
       </w:r>
       <w:r>
+        <w:rPr>
+          <w:rFonts w:ascii="Arial" w:hAnsi="Arial" w:cs="Arial"/>
+          <w:lang w:val="fr-FR"/>
+        </w:rPr>
         <w:t>. (</w:t>
       </w:r>
       <w:proofErr w:type="spellStart"/>
       <w:r>
+        <w:rPr>
+          <w:rFonts w:ascii="Arial" w:hAnsi="Arial" w:cs="Arial"/>
+          <w:lang w:val="fr-FR"/>
+        </w:rPr>
         <w:t>n.d</w:t>
       </w:r>
       <w:proofErr w:type="spellEnd"/>
       <w:r>
+        <w:rPr>
+          <w:rFonts w:ascii="Arial" w:hAnsi="Arial" w:cs="Arial"/>
+          <w:lang w:val="fr-FR"/>
+        </w:rPr>
         <w:t xml:space="preserve">.). </w:t>
       </w:r>
-      <w:hyperlink r:id="rId6" w:history="1">
+      <w:hyperlink r:id="rId6" w:anchor=":~:text=Tauri%20is%20a%20toolkit%20that,and%20the%20CLI%20leverages%20Node" w:history="1">
         <w:r>
           <w:rPr>
             <w:rStyle w:val="Hyperlink"/>
+            <w:rFonts w:ascii="Arial" w:hAnsi="Arial" w:cs="Arial"/>
           </w:rPr>
           <w:t>https://tauri.app/about/intro/#:~:text=Tauri%20is%20a%20toolkit%20that,and%20the%20CLI%20leverages%20Node</w:t>
         </w:r>
       </w:hyperlink>
       <w:r>
+        <w:rPr>
+          <w:rFonts w:ascii="Arial" w:hAnsi="Arial" w:cs="Arial"/>
+        </w:rPr>
         <w:t>.</w:t>
       </w:r>
     </w:p>
     <w:p>
       <w:pPr>
         <w:rPr>
+          <w:rFonts w:ascii="Arial" w:hAnsi="Arial" w:cs="Arial"/>
           <w:lang w:val="en-US"/>
         </w:rPr>
       </w:pPr>
       <w:r>
         <w:rPr>
+          <w:rFonts w:ascii="Arial" w:hAnsi="Arial" w:cs="Arial"/>
           <w:i/>
           <w:iCs/>
           <w:lang w:val="en-US"/>
@@ -3952,6 +4151,7 @@
       </w:r>
       <w:r>
         <w:rPr>
+          <w:rFonts w:ascii="Arial" w:hAnsi="Arial" w:cs="Arial"/>
           <w:lang w:val="en-US"/>
         </w:rPr>
         <w:t xml:space="preserve">. (n.d.). </w:t>
@@ -3960,6 +4160,7 @@
         <w:r>
           <w:rPr>
             <w:rStyle w:val="Hyperlink"/>
+            <w:rFonts w:ascii="Arial" w:hAnsi="Arial" w:cs="Arial"/>
             <w:lang w:val="en-US"/>
           </w:rPr>
           <w:t>https://wpf-tutorial.com/nl/2/over-wpf/wpf-vs-winforms/</w:t>
@@ -3969,12 +4170,14 @@
     <w:p>
       <w:pPr>
         <w:rPr>
-          <w:lang w:val="en-US"/>
-        </w:rPr>
-      </w:pPr>
-      <w:proofErr w:type="spellStart"/>
-      <w:r>
-        <w:rPr>
+          <w:rFonts w:ascii="Arial" w:hAnsi="Arial" w:cs="Arial"/>
+          <w:lang w:val="fr-FR"/>
+        </w:rPr>
+      </w:pPr>
+      <w:proofErr w:type="spellStart"/>
+      <w:r>
+        <w:rPr>
+          <w:rFonts w:ascii="Arial" w:hAnsi="Arial" w:cs="Arial"/>
           <w:i/>
           <w:iCs/>
           <w:lang w:val="fr-FR"/>
@@ -3984,6 +4187,7 @@
       <w:proofErr w:type="spellEnd"/>
       <w:r>
         <w:rPr>
+          <w:rFonts w:ascii="Arial" w:hAnsi="Arial" w:cs="Arial"/>
           <w:lang w:val="fr-FR"/>
         </w:rPr>
         <w:t>. (</w:t>
@@ -3991,6 +4195,7 @@
       <w:proofErr w:type="spellStart"/>
       <w:r>
         <w:rPr>
+          <w:rFonts w:ascii="Arial" w:hAnsi="Arial" w:cs="Arial"/>
           <w:lang w:val="fr-FR"/>
         </w:rPr>
         <w:t>n.d</w:t>
@@ -3998,6 +4203,7 @@
       <w:proofErr w:type="spellEnd"/>
       <w:r>
         <w:rPr>
+          <w:rFonts w:ascii="Arial" w:hAnsi="Arial" w:cs="Arial"/>
           <w:lang w:val="fr-FR"/>
         </w:rPr>
         <w:t xml:space="preserve">.). </w:t>
@@ -4006,7 +4212,8 @@
         <w:r>
           <w:rPr>
             <w:rStyle w:val="Hyperlink"/>
-            <w:lang w:val="en-US"/>
+            <w:rFonts w:ascii="Arial" w:hAnsi="Arial" w:cs="Arial"/>
+            <w:lang w:val="fr-FR"/>
           </w:rPr>
           <w:t>https://openjfx.io/</w:t>
         </w:r>
@@ -4015,11 +4222,13 @@
     <w:p>
       <w:pPr>
         <w:rPr>
+          <w:rFonts w:ascii="Arial" w:hAnsi="Arial" w:cs="Arial"/>
           <w:lang w:val="en-US"/>
         </w:rPr>
       </w:pPr>
       <w:r>
         <w:rPr>
+          <w:rFonts w:ascii="Arial" w:hAnsi="Arial" w:cs="Arial"/>
           <w:i/>
           <w:iCs/>
           <w:lang w:val="en-US"/>
@@ -4028,45 +4237,21 @@
       </w:r>
       <w:r>
         <w:rPr>
+          <w:rFonts w:ascii="Arial" w:hAnsi="Arial" w:cs="Arial"/>
           <w:lang w:val="en-US"/>
         </w:rPr>
-        <w:t>. (n.d.). https://www.qt.io/product/qt-for-desktop</w:t>
-      </w:r>
-    </w:p>
-    <w:p>
-      <w:pPr>
-        <w:rPr>
-          <w:lang w:val="en-US"/>
-        </w:rPr>
-      </w:pPr>
-    </w:p>
-    <w:p>
-      <w:pPr>
-        <w:rPr>
-          <w:lang w:val="en-US"/>
-        </w:rPr>
-      </w:pPr>
-    </w:p>
-    <w:p>
-      <w:pPr>
-        <w:rPr>
-          <w:lang w:val="en-US"/>
-        </w:rPr>
-      </w:pPr>
-    </w:p>
-    <w:p>
-      <w:pPr>
-        <w:rPr>
-          <w:lang w:val="en-US"/>
-        </w:rPr>
-      </w:pPr>
-    </w:p>
-    <w:p>
-      <w:pPr>
-        <w:rPr>
-          <w:lang w:val="en-US"/>
-        </w:rPr>
-      </w:pPr>
+        <w:t xml:space="preserve">. (n.d.). </w:t>
+      </w:r>
+      <w:hyperlink r:id="rId9" w:history="1">
+        <w:r>
+          <w:rPr>
+            <w:rStyle w:val="Hyperlink"/>
+            <w:rFonts w:ascii="Arial" w:hAnsi="Arial" w:cs="Arial"/>
+            <w:lang w:val="en-US"/>
+          </w:rPr>
+          <w:t>https://www.qt.io/product/qt-for-desktop</w:t>
+        </w:r>
+      </w:hyperlink>
     </w:p>
     <w:sectPr>
       <w:pgSz w:w="11906" w:h="16838"/>
@@ -4680,6 +4865,7 @@
   <w:style w:type="character" w:default="1" w:styleId="Standaardalinea-lettertype">
     <w:name w:val="Default Paragraph Font"/>
     <w:uiPriority w:val="1"/>
+    <w:semiHidden/>
     <w:unhideWhenUsed/>
   </w:style>
   <w:style w:type="table" w:default="1" w:styleId="Standaardtabel">

</xml_diff>

<commit_message>
updated tauri in order to make CI work
</commit_message>
<xml_diff>
--- a/Documentation/desktop app tools onderzoeks document.docx
+++ b/Documentation/desktop app tools onderzoeks document.docx
@@ -20,29 +20,7 @@
           <w:sz w:val="32"/>
           <w:szCs w:val="32"/>
         </w:rPr>
-        <w:t xml:space="preserve">Desktop app tools </w:t>
-      </w:r>
-      <w:proofErr w:type="spellStart"/>
-      <w:r>
-        <w:rPr>
-          <w:rFonts w:ascii="Arial" w:hAnsi="Arial" w:cs="Arial"/>
-          <w:b/>
-          <w:bCs/>
-          <w:sz w:val="32"/>
-          <w:szCs w:val="32"/>
-        </w:rPr>
-        <w:t>onderzoeks</w:t>
-      </w:r>
-      <w:proofErr w:type="spellEnd"/>
-      <w:r>
-        <w:rPr>
-          <w:rFonts w:ascii="Arial" w:hAnsi="Arial" w:cs="Arial"/>
-          <w:b/>
-          <w:bCs/>
-          <w:sz w:val="32"/>
-          <w:szCs w:val="32"/>
-        </w:rPr>
-        <w:t xml:space="preserve"> document</w:t>
+        <w:t>Desktop app tools onderzoeks document</w:t>
       </w:r>
     </w:p>
     <w:p>
@@ -1150,21 +1128,7 @@
         <w:rPr>
           <w:rFonts w:ascii="Arial" w:hAnsi="Arial" w:cs="Arial"/>
         </w:rPr>
-        <w:t xml:space="preserve"> bij </w:t>
-      </w:r>
-      <w:proofErr w:type="spellStart"/>
-      <w:r>
-        <w:rPr>
-          <w:rFonts w:ascii="Arial" w:hAnsi="Arial" w:cs="Arial"/>
-        </w:rPr>
-        <w:t>fontys</w:t>
-      </w:r>
-      <w:proofErr w:type="spellEnd"/>
-      <w:r>
-        <w:rPr>
-          <w:rFonts w:ascii="Arial" w:hAnsi="Arial" w:cs="Arial"/>
-        </w:rPr>
-        <w:t xml:space="preserve"> hogeschool en zit in semester drie. Voor dit semester is het de bedoeling dat ik een individuele opdracht maak die </w:t>
+        <w:t xml:space="preserve"> bij fontys hogeschool en zit in semester drie. Voor dit semester is het de bedoeling dat ik een individuele opdracht maak die </w:t>
       </w:r>
       <w:r>
         <w:rPr>
@@ -1226,14 +1190,12 @@
         </w:rPr>
         <w:t xml:space="preserve">Dit document zal informatie bevatten over welke </w:t>
       </w:r>
-      <w:proofErr w:type="spellStart"/>
       <w:r>
         <w:rPr>
           <w:rFonts w:ascii="Arial" w:hAnsi="Arial" w:cs="Arial"/>
         </w:rPr>
         <w:t>frameworks</w:t>
       </w:r>
-      <w:proofErr w:type="spellEnd"/>
       <w:r>
         <w:rPr>
           <w:rFonts w:ascii="Arial" w:hAnsi="Arial" w:cs="Arial"/>
@@ -1282,14 +1244,12 @@
         </w:rPr>
         <w:t xml:space="preserve">welke van de </w:t>
       </w:r>
-      <w:proofErr w:type="spellStart"/>
       <w:r>
         <w:rPr>
           <w:rFonts w:ascii="Arial" w:hAnsi="Arial" w:cs="Arial"/>
         </w:rPr>
         <w:t>frameworks</w:t>
       </w:r>
-      <w:proofErr w:type="spellEnd"/>
       <w:r>
         <w:rPr>
           <w:rFonts w:ascii="Arial" w:hAnsi="Arial" w:cs="Arial"/>
@@ -1328,21 +1288,7 @@
         <w:rPr>
           <w:rFonts w:ascii="Arial" w:hAnsi="Arial" w:cs="Arial"/>
         </w:rPr>
-        <w:t xml:space="preserve">vult mijn </w:t>
-      </w:r>
-      <w:proofErr w:type="spellStart"/>
-      <w:r>
-        <w:rPr>
-          <w:rFonts w:ascii="Arial" w:hAnsi="Arial" w:cs="Arial"/>
-        </w:rPr>
-        <w:t>use</w:t>
-      </w:r>
-      <w:proofErr w:type="spellEnd"/>
-      <w:r>
-        <w:rPr>
-          <w:rFonts w:ascii="Arial" w:hAnsi="Arial" w:cs="Arial"/>
-        </w:rPr>
-        <w:t>-case het beste?</w:t>
+        <w:t>vult mijn use-case het beste?</w:t>
       </w:r>
       <w:bookmarkEnd w:id="1"/>
     </w:p>
@@ -1356,21 +1302,7 @@
         <w:rPr>
           <w:rFonts w:ascii="Arial" w:hAnsi="Arial" w:cs="Arial"/>
         </w:rPr>
-        <w:t xml:space="preserve">Om te bepalen welke desktop applicatie development tool het beste aansluit bij mijn </w:t>
-      </w:r>
-      <w:proofErr w:type="spellStart"/>
-      <w:r>
-        <w:rPr>
-          <w:rFonts w:ascii="Arial" w:hAnsi="Arial" w:cs="Arial"/>
-        </w:rPr>
-        <w:t>use</w:t>
-      </w:r>
-      <w:proofErr w:type="spellEnd"/>
-      <w:r>
-        <w:rPr>
-          <w:rFonts w:ascii="Arial" w:hAnsi="Arial" w:cs="Arial"/>
-        </w:rPr>
-        <w:t>-case, moeten eerst enkele populaire opties onderzocht worden. Dit document beantwoordt daarom de volgende vragen:</w:t>
+        <w:t>Om te bepalen welke desktop applicatie development tool het beste aansluit bij mijn use-case, moeten eerst enkele populaire opties onderzocht worden. Dit document beantwoordt daarom de volgende vragen:</w:t>
       </w:r>
     </w:p>
     <w:p>
@@ -1452,63 +1384,70 @@
           <w:b/>
           <w:bCs/>
         </w:rPr>
-        <w:t xml:space="preserve">Electron.js, </w:t>
-      </w:r>
-      <w:proofErr w:type="spellStart"/>
-      <w:r>
-        <w:rPr>
-          <w:rFonts w:ascii="Arial" w:hAnsi="Arial" w:cs="Arial"/>
-          <w:b/>
-          <w:bCs/>
-        </w:rPr>
-        <w:t>Tauri</w:t>
-      </w:r>
-      <w:proofErr w:type="spellEnd"/>
-      <w:r>
-        <w:rPr>
-          <w:rFonts w:ascii="Arial" w:hAnsi="Arial" w:cs="Arial"/>
-          <w:b/>
-          <w:bCs/>
-        </w:rPr>
-        <w:t xml:space="preserve">, C# met WPF of </w:t>
-      </w:r>
-      <w:proofErr w:type="spellStart"/>
-      <w:r>
-        <w:rPr>
-          <w:rFonts w:ascii="Arial" w:hAnsi="Arial" w:cs="Arial"/>
-          <w:b/>
-          <w:bCs/>
-        </w:rPr>
-        <w:t>WinForms</w:t>
-      </w:r>
-      <w:proofErr w:type="spellEnd"/>
-      <w:r>
-        <w:rPr>
-          <w:rFonts w:ascii="Arial" w:hAnsi="Arial" w:cs="Arial"/>
-          <w:b/>
-          <w:bCs/>
-        </w:rPr>
-        <w:t xml:space="preserve">, Java met </w:t>
-      </w:r>
-      <w:proofErr w:type="spellStart"/>
-      <w:r>
-        <w:rPr>
-          <w:rFonts w:ascii="Arial" w:hAnsi="Arial" w:cs="Arial"/>
-          <w:b/>
-          <w:bCs/>
-        </w:rPr>
-        <w:t>JavaFX</w:t>
-      </w:r>
-      <w:proofErr w:type="spellEnd"/>
-      <w:r>
-        <w:rPr>
-          <w:rFonts w:ascii="Arial" w:hAnsi="Arial" w:cs="Arial"/>
-          <w:b/>
-          <w:bCs/>
+        <w:t>Electron.js, Tauri, C# met WPF of WinForms, Java met JavaFX, en Qt (C++/Python)</w:t>
+      </w:r>
+      <w:r>
+        <w:rPr>
+          <w:rFonts w:ascii="Arial" w:hAnsi="Arial" w:cs="Arial"/>
+        </w:rPr>
+        <w:t>. Elk van deze tools heeft unieke eigenschappen, voordelen en nadelen</w:t>
+      </w:r>
+      <w:r>
+        <w:rPr>
+          <w:rFonts w:ascii="Arial" w:hAnsi="Arial" w:cs="Arial"/>
+        </w:rPr>
+        <w:t>.</w:t>
+      </w:r>
+    </w:p>
+    <w:p>
+      <w:pPr>
+        <w:rPr>
+          <w:rFonts w:ascii="Arial" w:hAnsi="Arial" w:cs="Arial"/>
+        </w:rPr>
+      </w:pPr>
+    </w:p>
+    <w:p>
+      <w:pPr>
+        <w:pStyle w:val="Kop2"/>
+        <w:rPr>
+          <w:rFonts w:ascii="Arial" w:hAnsi="Arial" w:cs="Arial"/>
+        </w:rPr>
+      </w:pPr>
+      <w:bookmarkStart w:id="3" w:name="_Toc178928962"/>
+      <w:r>
+        <w:rPr>
+          <w:rFonts w:ascii="Arial" w:hAnsi="Arial" w:cs="Arial"/>
+        </w:rPr>
+        <w:t>What houden deze tools in?</w:t>
+      </w:r>
+      <w:bookmarkEnd w:id="3"/>
+    </w:p>
+    <w:p>
+      <w:pPr>
+        <w:rPr>
+          <w:rFonts w:ascii="Arial" w:hAnsi="Arial" w:cs="Arial"/>
+        </w:rPr>
+      </w:pPr>
+      <w:r>
+        <w:rPr>
+          <w:rFonts w:ascii="Arial" w:hAnsi="Arial" w:cs="Arial"/>
+        </w:rPr>
+        <w:t xml:space="preserve">Dit onderdeel bespreekt vijf populaire frameworks voor het ontwikkelen van desktopapplicaties. Elk framework ondersteunt meerdere programmeertalen en is geschikt voor specifieke platformen en use-cases. Hierbij worden de belangrijkste kenmerken van </w:t>
+      </w:r>
+      <w:r>
+        <w:rPr>
+          <w:rFonts w:ascii="Arial" w:hAnsi="Arial" w:cs="Arial"/>
+          <w:b/>
+          <w:bCs/>
+        </w:rPr>
+        <w:t>Electron.js, Tauri, WPF/WinForms, JavaFX</w:t>
+      </w:r>
+      <w:r>
+        <w:rPr>
+          <w:rFonts w:ascii="Arial" w:hAnsi="Arial" w:cs="Arial"/>
         </w:rPr>
         <w:t xml:space="preserve">, en </w:t>
       </w:r>
-      <w:proofErr w:type="spellStart"/>
       <w:r>
         <w:rPr>
           <w:rFonts w:ascii="Arial" w:hAnsi="Arial" w:cs="Arial"/>
@@ -1517,34 +1456,12 @@
         </w:rPr>
         <w:t>Qt</w:t>
       </w:r>
-      <w:proofErr w:type="spellEnd"/>
-      <w:r>
-        <w:rPr>
-          <w:rFonts w:ascii="Arial" w:hAnsi="Arial" w:cs="Arial"/>
-          <w:b/>
-          <w:bCs/>
-        </w:rPr>
-        <w:t xml:space="preserve"> (C++/Python)</w:t>
-      </w:r>
-      <w:r>
-        <w:rPr>
-          <w:rFonts w:ascii="Arial" w:hAnsi="Arial" w:cs="Arial"/>
-        </w:rPr>
-        <w:t>. Elk van deze tools heeft unieke eigenschappen, voordelen en nadelen</w:t>
-      </w:r>
-      <w:r>
-        <w:rPr>
-          <w:rFonts w:ascii="Arial" w:hAnsi="Arial" w:cs="Arial"/>
-        </w:rPr>
-        <w:t>.</w:t>
-      </w:r>
-    </w:p>
-    <w:p>
-      <w:pPr>
-        <w:rPr>
-          <w:rFonts w:ascii="Arial" w:hAnsi="Arial" w:cs="Arial"/>
-        </w:rPr>
-      </w:pPr>
+      <w:r>
+        <w:rPr>
+          <w:rFonts w:ascii="Arial" w:hAnsi="Arial" w:cs="Arial"/>
+        </w:rPr>
+        <w:t xml:space="preserve"> toegelicht. Het doel is om inzicht te geven in de functionaliteiten, gebruiksvriendelijkheid, en beperkingen van deze frameworks.</w:t>
+      </w:r>
     </w:p>
     <w:p>
       <w:pPr>
@@ -1553,242 +1470,113 @@
           <w:rFonts w:ascii="Arial" w:hAnsi="Arial" w:cs="Arial"/>
         </w:rPr>
       </w:pPr>
-      <w:bookmarkStart w:id="3" w:name="_Toc178928962"/>
-      <w:proofErr w:type="spellStart"/>
-      <w:r>
-        <w:rPr>
-          <w:rFonts w:ascii="Arial" w:hAnsi="Arial" w:cs="Arial"/>
-        </w:rPr>
-        <w:t>What</w:t>
-      </w:r>
-      <w:proofErr w:type="spellEnd"/>
-      <w:r>
-        <w:rPr>
-          <w:rFonts w:ascii="Arial" w:hAnsi="Arial" w:cs="Arial"/>
-        </w:rPr>
-        <w:t xml:space="preserve"> houden deze tools in?</w:t>
-      </w:r>
-      <w:bookmarkEnd w:id="3"/>
-    </w:p>
-    <w:p>
-      <w:pPr>
-        <w:rPr>
-          <w:rFonts w:ascii="Arial" w:hAnsi="Arial" w:cs="Arial"/>
-        </w:rPr>
-      </w:pPr>
-      <w:r>
-        <w:rPr>
-          <w:rFonts w:ascii="Arial" w:hAnsi="Arial" w:cs="Arial"/>
-        </w:rPr>
-        <w:t xml:space="preserve">Dit onderdeel bespreekt vijf populaire </w:t>
-      </w:r>
-      <w:proofErr w:type="spellStart"/>
-      <w:r>
-        <w:rPr>
-          <w:rFonts w:ascii="Arial" w:hAnsi="Arial" w:cs="Arial"/>
-        </w:rPr>
-        <w:t>frameworks</w:t>
-      </w:r>
-      <w:proofErr w:type="spellEnd"/>
-      <w:r>
-        <w:rPr>
-          <w:rFonts w:ascii="Arial" w:hAnsi="Arial" w:cs="Arial"/>
-        </w:rPr>
-        <w:t xml:space="preserve"> voor het ontwikkelen van desktopapplicaties. Elk </w:t>
-      </w:r>
-      <w:proofErr w:type="spellStart"/>
-      <w:r>
-        <w:rPr>
-          <w:rFonts w:ascii="Arial" w:hAnsi="Arial" w:cs="Arial"/>
-        </w:rPr>
-        <w:t>framework</w:t>
-      </w:r>
-      <w:proofErr w:type="spellEnd"/>
-      <w:r>
-        <w:rPr>
-          <w:rFonts w:ascii="Arial" w:hAnsi="Arial" w:cs="Arial"/>
-        </w:rPr>
-        <w:t xml:space="preserve"> ondersteunt meerdere programmeertalen en is geschikt voor specifieke platformen en </w:t>
-      </w:r>
-      <w:proofErr w:type="spellStart"/>
-      <w:r>
-        <w:rPr>
-          <w:rFonts w:ascii="Arial" w:hAnsi="Arial" w:cs="Arial"/>
-        </w:rPr>
-        <w:t>use</w:t>
-      </w:r>
-      <w:proofErr w:type="spellEnd"/>
-      <w:r>
-        <w:rPr>
-          <w:rFonts w:ascii="Arial" w:hAnsi="Arial" w:cs="Arial"/>
-        </w:rPr>
-        <w:t xml:space="preserve">-cases. Hierbij worden de belangrijkste kenmerken van </w:t>
-      </w:r>
-      <w:r>
-        <w:rPr>
-          <w:rFonts w:ascii="Arial" w:hAnsi="Arial" w:cs="Arial"/>
-          <w:b/>
-          <w:bCs/>
-        </w:rPr>
-        <w:t xml:space="preserve">Electron.js, </w:t>
-      </w:r>
-      <w:proofErr w:type="spellStart"/>
-      <w:r>
-        <w:rPr>
-          <w:rFonts w:ascii="Arial" w:hAnsi="Arial" w:cs="Arial"/>
-          <w:b/>
-          <w:bCs/>
-        </w:rPr>
-        <w:t>Tauri</w:t>
-      </w:r>
-      <w:proofErr w:type="spellEnd"/>
-      <w:r>
-        <w:rPr>
-          <w:rFonts w:ascii="Arial" w:hAnsi="Arial" w:cs="Arial"/>
-          <w:b/>
-          <w:bCs/>
-        </w:rPr>
-        <w:t>, WPF/</w:t>
-      </w:r>
-      <w:proofErr w:type="spellStart"/>
-      <w:r>
-        <w:rPr>
-          <w:rFonts w:ascii="Arial" w:hAnsi="Arial" w:cs="Arial"/>
-          <w:b/>
-          <w:bCs/>
-        </w:rPr>
-        <w:t>WinForms</w:t>
-      </w:r>
-      <w:proofErr w:type="spellEnd"/>
-      <w:r>
-        <w:rPr>
-          <w:rFonts w:ascii="Arial" w:hAnsi="Arial" w:cs="Arial"/>
-          <w:b/>
-          <w:bCs/>
+      <w:bookmarkStart w:id="4" w:name="_Toc178928963"/>
+      <w:r>
+        <w:rPr>
+          <w:rFonts w:ascii="Arial" w:hAnsi="Arial" w:cs="Arial"/>
+        </w:rPr>
+        <w:t>1. Electron.js</w:t>
+      </w:r>
+      <w:bookmarkEnd w:id="4"/>
+    </w:p>
+    <w:p>
+      <w:pPr>
+        <w:rPr>
+          <w:rFonts w:ascii="Arial" w:hAnsi="Arial" w:cs="Arial"/>
+        </w:rPr>
+      </w:pPr>
+      <w:r>
+        <w:rPr>
+          <w:rFonts w:ascii="Arial" w:hAnsi="Arial" w:cs="Arial"/>
+          <w:b/>
+          <w:bCs/>
+        </w:rPr>
+        <w:t>Electron.js</w:t>
+      </w:r>
+      <w:r>
+        <w:rPr>
+          <w:rFonts w:ascii="Arial" w:hAnsi="Arial" w:cs="Arial"/>
+        </w:rPr>
+        <w:t xml:space="preserve"> – vaak kortweg Electron genoemd – is een framework voor het ontwikkelen van desktopapplicaties met behulp van </w:t>
+      </w:r>
+      <w:r>
+        <w:rPr>
+          <w:rFonts w:ascii="Arial" w:hAnsi="Arial" w:cs="Arial"/>
+          <w:b/>
+          <w:bCs/>
+        </w:rPr>
+        <w:t>JavaScript</w:t>
+      </w:r>
+      <w:r>
+        <w:rPr>
+          <w:rFonts w:ascii="Arial" w:hAnsi="Arial" w:cs="Arial"/>
         </w:rPr>
         <w:t xml:space="preserve">, </w:t>
       </w:r>
-      <w:proofErr w:type="spellStart"/>
-      <w:r>
-        <w:rPr>
-          <w:rFonts w:ascii="Arial" w:hAnsi="Arial" w:cs="Arial"/>
-          <w:b/>
-          <w:bCs/>
-        </w:rPr>
-        <w:t>JavaFX</w:t>
-      </w:r>
-      <w:proofErr w:type="spellEnd"/>
+      <w:r>
+        <w:rPr>
+          <w:rFonts w:ascii="Arial" w:hAnsi="Arial" w:cs="Arial"/>
+          <w:b/>
+          <w:bCs/>
+        </w:rPr>
+        <w:t>HTML</w:t>
+      </w:r>
       <w:r>
         <w:rPr>
           <w:rFonts w:ascii="Arial" w:hAnsi="Arial" w:cs="Arial"/>
         </w:rPr>
         <w:t xml:space="preserve">, en </w:t>
       </w:r>
-      <w:proofErr w:type="spellStart"/>
-      <w:r>
-        <w:rPr>
-          <w:rFonts w:ascii="Arial" w:hAnsi="Arial" w:cs="Arial"/>
-          <w:b/>
-          <w:bCs/>
-        </w:rPr>
-        <w:t>Qt</w:t>
-      </w:r>
-      <w:proofErr w:type="spellEnd"/>
-      <w:r>
-        <w:rPr>
-          <w:rFonts w:ascii="Arial" w:hAnsi="Arial" w:cs="Arial"/>
-        </w:rPr>
-        <w:t xml:space="preserve"> toegelicht. Het doel is om inzicht te geven in de functionaliteiten, gebruiksvriendelijkheid, en beperkingen van deze </w:t>
-      </w:r>
-      <w:proofErr w:type="spellStart"/>
-      <w:r>
-        <w:rPr>
-          <w:rFonts w:ascii="Arial" w:hAnsi="Arial" w:cs="Arial"/>
-        </w:rPr>
-        <w:t>frameworks</w:t>
-      </w:r>
-      <w:proofErr w:type="spellEnd"/>
-      <w:r>
-        <w:rPr>
-          <w:rFonts w:ascii="Arial" w:hAnsi="Arial" w:cs="Arial"/>
-        </w:rPr>
-        <w:t>.</w:t>
-      </w:r>
-    </w:p>
-    <w:p>
-      <w:pPr>
-        <w:pStyle w:val="Kop2"/>
-        <w:rPr>
-          <w:rFonts w:ascii="Arial" w:hAnsi="Arial" w:cs="Arial"/>
-        </w:rPr>
-      </w:pPr>
-      <w:bookmarkStart w:id="4" w:name="_Toc178928963"/>
-      <w:r>
-        <w:rPr>
-          <w:rFonts w:ascii="Arial" w:hAnsi="Arial" w:cs="Arial"/>
-        </w:rPr>
-        <w:t>1. Electron.js</w:t>
-      </w:r>
-      <w:bookmarkEnd w:id="4"/>
-    </w:p>
-    <w:p>
-      <w:pPr>
-        <w:rPr>
-          <w:rFonts w:ascii="Arial" w:hAnsi="Arial" w:cs="Arial"/>
-        </w:rPr>
-      </w:pPr>
-      <w:r>
-        <w:rPr>
-          <w:rFonts w:ascii="Arial" w:hAnsi="Arial" w:cs="Arial"/>
-          <w:b/>
-          <w:bCs/>
-        </w:rPr>
-        <w:t>Electron.js</w:t>
-      </w:r>
-      <w:r>
-        <w:rPr>
-          <w:rFonts w:ascii="Arial" w:hAnsi="Arial" w:cs="Arial"/>
-        </w:rPr>
-        <w:t xml:space="preserve"> – vaak kortweg </w:t>
-      </w:r>
-      <w:proofErr w:type="spellStart"/>
-      <w:r>
-        <w:rPr>
-          <w:rFonts w:ascii="Arial" w:hAnsi="Arial" w:cs="Arial"/>
-        </w:rPr>
-        <w:t>Electron</w:t>
-      </w:r>
-      <w:proofErr w:type="spellEnd"/>
-      <w:r>
-        <w:rPr>
-          <w:rFonts w:ascii="Arial" w:hAnsi="Arial" w:cs="Arial"/>
-        </w:rPr>
-        <w:t xml:space="preserve"> genoemd – is een </w:t>
-      </w:r>
-      <w:proofErr w:type="spellStart"/>
-      <w:r>
-        <w:rPr>
-          <w:rFonts w:ascii="Arial" w:hAnsi="Arial" w:cs="Arial"/>
-        </w:rPr>
-        <w:t>framework</w:t>
-      </w:r>
-      <w:proofErr w:type="spellEnd"/>
-      <w:r>
-        <w:rPr>
-          <w:rFonts w:ascii="Arial" w:hAnsi="Arial" w:cs="Arial"/>
-        </w:rPr>
-        <w:t xml:space="preserve"> voor het ontwikkelen van desktopapplicaties met behulp van </w:t>
-      </w:r>
-      <w:proofErr w:type="spellStart"/>
-      <w:r>
-        <w:rPr>
-          <w:rFonts w:ascii="Arial" w:hAnsi="Arial" w:cs="Arial"/>
-          <w:b/>
-          <w:bCs/>
-        </w:rPr>
-        <w:t>JavaScript</w:t>
-      </w:r>
-      <w:proofErr w:type="spellEnd"/>
+      <w:r>
+        <w:rPr>
+          <w:rFonts w:ascii="Arial" w:hAnsi="Arial" w:cs="Arial"/>
+          <w:b/>
+          <w:bCs/>
+        </w:rPr>
+        <w:t>CSS</w:t>
+      </w:r>
+      <w:r>
+        <w:rPr>
+          <w:rFonts w:ascii="Arial" w:hAnsi="Arial" w:cs="Arial"/>
+        </w:rPr>
+        <w:t xml:space="preserve">. Het integreert </w:t>
+      </w:r>
+      <w:r>
+        <w:rPr>
+          <w:rFonts w:ascii="Arial" w:hAnsi="Arial" w:cs="Arial"/>
+          <w:b/>
+          <w:bCs/>
+        </w:rPr>
+        <w:t>Node.js</w:t>
+      </w:r>
+      <w:r>
+        <w:rPr>
+          <w:rFonts w:ascii="Arial" w:hAnsi="Arial" w:cs="Arial"/>
+        </w:rPr>
+        <w:t xml:space="preserve"> voor de backend en </w:t>
+      </w:r>
+      <w:r>
+        <w:rPr>
+          <w:rFonts w:ascii="Arial" w:hAnsi="Arial" w:cs="Arial"/>
+          <w:b/>
+          <w:bCs/>
+        </w:rPr>
+        <w:t>Chromium</w:t>
+      </w:r>
+      <w:r>
+        <w:rPr>
+          <w:rFonts w:ascii="Arial" w:hAnsi="Arial" w:cs="Arial"/>
+        </w:rPr>
+        <w:t xml:space="preserve"> voor de frontend, waardoor één enkele codebase gebruikt kan worden om cross-platform applicaties te creëren voor </w:t>
+      </w:r>
+      <w:r>
+        <w:rPr>
+          <w:rFonts w:ascii="Arial" w:hAnsi="Arial" w:cs="Arial"/>
+          <w:b/>
+          <w:bCs/>
+        </w:rPr>
+        <w:t>Windows</w:t>
+      </w:r>
       <w:r>
         <w:rPr>
           <w:rFonts w:ascii="Arial" w:hAnsi="Arial" w:cs="Arial"/>
@@ -1801,7 +1589,7 @@
           <w:b/>
           <w:bCs/>
         </w:rPr>
-        <w:t>HTML</w:t>
+        <w:t>macOS</w:t>
       </w:r>
       <w:r>
         <w:rPr>
@@ -1815,113 +1603,13 @@
           <w:b/>
           <w:bCs/>
         </w:rPr>
-        <w:t>CSS</w:t>
-      </w:r>
-      <w:r>
-        <w:rPr>
-          <w:rFonts w:ascii="Arial" w:hAnsi="Arial" w:cs="Arial"/>
-        </w:rPr>
-        <w:t xml:space="preserve">. Het integreert </w:t>
-      </w:r>
-      <w:r>
-        <w:rPr>
-          <w:rFonts w:ascii="Arial" w:hAnsi="Arial" w:cs="Arial"/>
-          <w:b/>
-          <w:bCs/>
-        </w:rPr>
-        <w:t>Node.js</w:t>
-      </w:r>
-      <w:r>
-        <w:rPr>
-          <w:rFonts w:ascii="Arial" w:hAnsi="Arial" w:cs="Arial"/>
-        </w:rPr>
-        <w:t xml:space="preserve"> voor de backend en </w:t>
-      </w:r>
-      <w:r>
-        <w:rPr>
-          <w:rFonts w:ascii="Arial" w:hAnsi="Arial" w:cs="Arial"/>
-          <w:b/>
-          <w:bCs/>
-        </w:rPr>
-        <w:t>Chromium</w:t>
-      </w:r>
-      <w:r>
-        <w:rPr>
-          <w:rFonts w:ascii="Arial" w:hAnsi="Arial" w:cs="Arial"/>
-        </w:rPr>
-        <w:t xml:space="preserve"> voor de </w:t>
-      </w:r>
-      <w:proofErr w:type="spellStart"/>
-      <w:r>
-        <w:rPr>
-          <w:rFonts w:ascii="Arial" w:hAnsi="Arial" w:cs="Arial"/>
-        </w:rPr>
-        <w:t>frontend</w:t>
-      </w:r>
-      <w:proofErr w:type="spellEnd"/>
-      <w:r>
-        <w:rPr>
-          <w:rFonts w:ascii="Arial" w:hAnsi="Arial" w:cs="Arial"/>
-        </w:rPr>
-        <w:t xml:space="preserve">, waardoor één enkele codebase gebruikt kan worden om cross-platform applicaties te creëren voor </w:t>
-      </w:r>
-      <w:r>
-        <w:rPr>
-          <w:rFonts w:ascii="Arial" w:hAnsi="Arial" w:cs="Arial"/>
-          <w:b/>
-          <w:bCs/>
-        </w:rPr>
-        <w:t>Windows</w:t>
-      </w:r>
-      <w:r>
-        <w:rPr>
-          <w:rFonts w:ascii="Arial" w:hAnsi="Arial" w:cs="Arial"/>
-        </w:rPr>
-        <w:t xml:space="preserve">, </w:t>
-      </w:r>
-      <w:proofErr w:type="spellStart"/>
-      <w:r>
-        <w:rPr>
-          <w:rFonts w:ascii="Arial" w:hAnsi="Arial" w:cs="Arial"/>
-          <w:b/>
-          <w:bCs/>
-        </w:rPr>
-        <w:t>macOS</w:t>
-      </w:r>
-      <w:proofErr w:type="spellEnd"/>
-      <w:r>
-        <w:rPr>
-          <w:rFonts w:ascii="Arial" w:hAnsi="Arial" w:cs="Arial"/>
-        </w:rPr>
-        <w:t xml:space="preserve">, en </w:t>
-      </w:r>
-      <w:r>
-        <w:rPr>
-          <w:rFonts w:ascii="Arial" w:hAnsi="Arial" w:cs="Arial"/>
-          <w:b/>
-          <w:bCs/>
-        </w:rPr>
         <w:t>Linux</w:t>
       </w:r>
       <w:r>
         <w:rPr>
           <w:rFonts w:ascii="Arial" w:hAnsi="Arial" w:cs="Arial"/>
         </w:rPr>
-        <w:t xml:space="preserve">. </w:t>
-      </w:r>
-      <w:proofErr w:type="spellStart"/>
-      <w:r>
-        <w:rPr>
-          <w:rFonts w:ascii="Arial" w:hAnsi="Arial" w:cs="Arial"/>
-        </w:rPr>
-        <w:t>Electron</w:t>
-      </w:r>
-      <w:proofErr w:type="spellEnd"/>
-      <w:r>
-        <w:rPr>
-          <w:rFonts w:ascii="Arial" w:hAnsi="Arial" w:cs="Arial"/>
-        </w:rPr>
-        <w:t xml:space="preserve"> vereist geen ervaring met native development.</w:t>
+        <w:t>. Electron vereist geen ervaring met native development.</w:t>
       </w:r>
     </w:p>
     <w:p>
@@ -1988,35 +1676,7 @@
         <w:rPr>
           <w:rFonts w:ascii="Arial" w:hAnsi="Arial" w:cs="Arial"/>
         </w:rPr>
-        <w:t xml:space="preserve"> Wordt gebruikt door bekende bedrijven zoals </w:t>
-      </w:r>
-      <w:proofErr w:type="spellStart"/>
-      <w:r>
-        <w:rPr>
-          <w:rFonts w:ascii="Arial" w:hAnsi="Arial" w:cs="Arial"/>
-        </w:rPr>
-        <w:t>Discord</w:t>
-      </w:r>
-      <w:proofErr w:type="spellEnd"/>
-      <w:r>
-        <w:rPr>
-          <w:rFonts w:ascii="Arial" w:hAnsi="Arial" w:cs="Arial"/>
-        </w:rPr>
-        <w:t xml:space="preserve">, </w:t>
-      </w:r>
-      <w:proofErr w:type="spellStart"/>
-      <w:r>
-        <w:rPr>
-          <w:rFonts w:ascii="Arial" w:hAnsi="Arial" w:cs="Arial"/>
-        </w:rPr>
-        <w:t>WordPress</w:t>
-      </w:r>
-      <w:proofErr w:type="spellEnd"/>
-      <w:r>
-        <w:rPr>
-          <w:rFonts w:ascii="Arial" w:hAnsi="Arial" w:cs="Arial"/>
-        </w:rPr>
-        <w:t xml:space="preserve"> en WhatsApp.</w:t>
+        <w:t xml:space="preserve"> Wordt gebruikt door bekende bedrijven zoals Discord, WordPress en WhatsApp.</w:t>
       </w:r>
     </w:p>
     <w:p>
@@ -2029,43 +1689,19 @@
           <w:rFonts w:ascii="Arial" w:hAnsi="Arial" w:cs="Arial"/>
         </w:rPr>
       </w:pPr>
-      <w:proofErr w:type="spellStart"/>
-      <w:r>
-        <w:rPr>
-          <w:rFonts w:ascii="Arial" w:hAnsi="Arial" w:cs="Arial"/>
-          <w:b/>
-          <w:bCs/>
-        </w:rPr>
-        <w:t>Webtechnologieën</w:t>
-      </w:r>
-      <w:proofErr w:type="spellEnd"/>
-      <w:r>
-        <w:rPr>
-          <w:rFonts w:ascii="Arial" w:hAnsi="Arial" w:cs="Arial"/>
-          <w:b/>
-          <w:bCs/>
-        </w:rPr>
-        <w:t>:</w:t>
-      </w:r>
-      <w:r>
-        <w:rPr>
-          <w:rFonts w:ascii="Arial" w:hAnsi="Arial" w:cs="Arial"/>
-        </w:rPr>
-        <w:t xml:space="preserve"> Biedt ondersteuning voor populaire technologieën zoals </w:t>
-      </w:r>
-      <w:proofErr w:type="spellStart"/>
-      <w:r>
-        <w:rPr>
-          <w:rFonts w:ascii="Arial" w:hAnsi="Arial" w:cs="Arial"/>
-        </w:rPr>
-        <w:t>JavaScript</w:t>
-      </w:r>
-      <w:proofErr w:type="spellEnd"/>
-      <w:r>
-        <w:rPr>
-          <w:rFonts w:ascii="Arial" w:hAnsi="Arial" w:cs="Arial"/>
-        </w:rPr>
-        <w:t xml:space="preserve"> en HTML.</w:t>
+      <w:r>
+        <w:rPr>
+          <w:rFonts w:ascii="Arial" w:hAnsi="Arial" w:cs="Arial"/>
+          <w:b/>
+          <w:bCs/>
+        </w:rPr>
+        <w:t>Webtechnologieën:</w:t>
+      </w:r>
+      <w:r>
+        <w:rPr>
+          <w:rFonts w:ascii="Arial" w:hAnsi="Arial" w:cs="Arial"/>
+        </w:rPr>
+        <w:t xml:space="preserve"> Biedt ondersteuning voor populaire technologieën zoals JavaScript en HTML.</w:t>
       </w:r>
     </w:p>
     <w:p>
@@ -2107,21 +1743,7 @@
         <w:rPr>
           <w:rFonts w:ascii="Arial" w:hAnsi="Arial" w:cs="Arial"/>
         </w:rPr>
-        <w:t xml:space="preserve"> </w:t>
-      </w:r>
-      <w:proofErr w:type="spellStart"/>
-      <w:r>
-        <w:rPr>
-          <w:rFonts w:ascii="Arial" w:hAnsi="Arial" w:cs="Arial"/>
-        </w:rPr>
-        <w:t>Electron</w:t>
-      </w:r>
-      <w:proofErr w:type="spellEnd"/>
-      <w:r>
-        <w:rPr>
-          <w:rFonts w:ascii="Arial" w:hAnsi="Arial" w:cs="Arial"/>
-        </w:rPr>
-        <w:t>-applicaties zijn relatief zwaar omdat zowel Node.js als Chromium gebundeld worden.</w:t>
+        <w:t xml:space="preserve"> Electron-applicaties zijn relatief zwaar omdat zowel Node.js als Chromium gebundeld worden.</w:t>
       </w:r>
     </w:p>
     <w:p>
@@ -2153,154 +1775,106 @@
         <w:rPr>
           <w:rFonts w:ascii="Arial" w:hAnsi="Arial" w:cs="Arial"/>
         </w:rPr>
-        <w:t xml:space="preserve">Bron: </w:t>
-      </w:r>
-      <w:proofErr w:type="spellStart"/>
+        <w:t>(</w:t>
+      </w:r>
       <w:r>
         <w:rPr>
           <w:rFonts w:ascii="Arial" w:hAnsi="Arial" w:cs="Arial"/>
           <w:i/>
           <w:iCs/>
         </w:rPr>
-        <w:t>Introduction</w:t>
-      </w:r>
-      <w:proofErr w:type="spellEnd"/>
+        <w:t>Introduction | Electron, n.d.</w:t>
+      </w:r>
       <w:r>
         <w:rPr>
           <w:rFonts w:ascii="Arial" w:hAnsi="Arial" w:cs="Arial"/>
           <w:i/>
           <w:iCs/>
         </w:rPr>
-        <w:t xml:space="preserve"> | </w:t>
-      </w:r>
-      <w:proofErr w:type="spellStart"/>
-      <w:r>
-        <w:rPr>
-          <w:rFonts w:ascii="Arial" w:hAnsi="Arial" w:cs="Arial"/>
-          <w:i/>
-          <w:iCs/>
-        </w:rPr>
-        <w:t>Electron</w:t>
-      </w:r>
-      <w:proofErr w:type="spellEnd"/>
-      <w:r>
-        <w:rPr>
-          <w:rFonts w:ascii="Arial" w:hAnsi="Arial" w:cs="Arial"/>
-          <w:i/>
-          <w:iCs/>
+        <w:t>)</w:t>
+      </w:r>
+    </w:p>
+    <w:p>
+      <w:pPr>
+        <w:rPr>
+          <w:rFonts w:ascii="Arial" w:hAnsi="Arial" w:cs="Arial"/>
+          <w:b/>
+          <w:bCs/>
+        </w:rPr>
+      </w:pPr>
+    </w:p>
+    <w:p>
+      <w:pPr>
+        <w:pStyle w:val="Kop2"/>
+        <w:rPr>
+          <w:rFonts w:ascii="Arial" w:hAnsi="Arial" w:cs="Arial"/>
+        </w:rPr>
+      </w:pPr>
+      <w:bookmarkStart w:id="5" w:name="_Toc178928964"/>
+      <w:r>
+        <w:rPr>
+          <w:rFonts w:ascii="Arial" w:hAnsi="Arial" w:cs="Arial"/>
+        </w:rPr>
+        <w:lastRenderedPageBreak/>
+        <w:t>2. Tauri</w:t>
+      </w:r>
+      <w:bookmarkEnd w:id="5"/>
+    </w:p>
+    <w:p>
+      <w:pPr>
+        <w:rPr>
+          <w:rFonts w:ascii="Arial" w:hAnsi="Arial" w:cs="Arial"/>
+        </w:rPr>
+      </w:pPr>
+      <w:r>
+        <w:rPr>
+          <w:rFonts w:ascii="Arial" w:hAnsi="Arial" w:cs="Arial"/>
+          <w:b/>
+          <w:bCs/>
+        </w:rPr>
+        <w:t>Tauri</w:t>
+      </w:r>
+      <w:r>
+        <w:rPr>
+          <w:rFonts w:ascii="Arial" w:hAnsi="Arial" w:cs="Arial"/>
+        </w:rPr>
+        <w:t xml:space="preserve"> is een lichte toolkit voor het bouwen van desktopapplicaties. Het is gebaseerd op </w:t>
+      </w:r>
+      <w:r>
+        <w:rPr>
+          <w:rFonts w:ascii="Arial" w:hAnsi="Arial" w:cs="Arial"/>
+          <w:b/>
+          <w:bCs/>
+        </w:rPr>
+        <w:t>Rust</w:t>
+      </w:r>
+      <w:r>
+        <w:rPr>
+          <w:rFonts w:ascii="Arial" w:hAnsi="Arial" w:cs="Arial"/>
+        </w:rPr>
+        <w:t xml:space="preserve"> voor de backend en ondersteunt vrijwel elke front-end technologie zoals </w:t>
+      </w:r>
+      <w:r>
+        <w:rPr>
+          <w:rFonts w:ascii="Arial" w:hAnsi="Arial" w:cs="Arial"/>
+          <w:b/>
+          <w:bCs/>
+        </w:rPr>
+        <w:t>HTML</w:t>
+      </w:r>
+      <w:r>
+        <w:rPr>
+          <w:rFonts w:ascii="Arial" w:hAnsi="Arial" w:cs="Arial"/>
         </w:rPr>
         <w:t xml:space="preserve">, </w:t>
       </w:r>
-      <w:proofErr w:type="spellStart"/>
-      <w:r>
-        <w:rPr>
-          <w:rFonts w:ascii="Arial" w:hAnsi="Arial" w:cs="Arial"/>
-          <w:i/>
-          <w:iCs/>
-        </w:rPr>
-        <w:t>n.d</w:t>
-      </w:r>
-      <w:proofErr w:type="spellEnd"/>
-      <w:r>
-        <w:rPr>
-          <w:rFonts w:ascii="Arial" w:hAnsi="Arial" w:cs="Arial"/>
-          <w:i/>
-          <w:iCs/>
-        </w:rPr>
-        <w:t>.</w:t>
-      </w:r>
-    </w:p>
-    <w:p>
-      <w:pPr>
-        <w:rPr>
-          <w:rFonts w:ascii="Arial" w:hAnsi="Arial" w:cs="Arial"/>
-          <w:b/>
-          <w:bCs/>
-        </w:rPr>
-      </w:pPr>
-    </w:p>
-    <w:p>
-      <w:pPr>
-        <w:pStyle w:val="Kop2"/>
-        <w:rPr>
-          <w:rFonts w:ascii="Arial" w:hAnsi="Arial" w:cs="Arial"/>
-        </w:rPr>
-      </w:pPr>
-      <w:bookmarkStart w:id="5" w:name="_Toc178928964"/>
-      <w:r>
-        <w:rPr>
-          <w:rFonts w:ascii="Arial" w:hAnsi="Arial" w:cs="Arial"/>
-        </w:rPr>
-        <w:lastRenderedPageBreak/>
-        <w:t>2. T</w:t>
-      </w:r>
-      <w:proofErr w:type="spellStart"/>
-      <w:r>
-        <w:rPr>
-          <w:rFonts w:ascii="Arial" w:hAnsi="Arial" w:cs="Arial"/>
-        </w:rPr>
-        <w:t>auri</w:t>
-      </w:r>
-      <w:bookmarkEnd w:id="5"/>
-      <w:proofErr w:type="spellEnd"/>
-    </w:p>
-    <w:p>
-      <w:pPr>
-        <w:rPr>
-          <w:rFonts w:ascii="Arial" w:hAnsi="Arial" w:cs="Arial"/>
-        </w:rPr>
-      </w:pPr>
-      <w:proofErr w:type="spellStart"/>
-      <w:r>
-        <w:rPr>
-          <w:rFonts w:ascii="Arial" w:hAnsi="Arial" w:cs="Arial"/>
-          <w:b/>
-          <w:bCs/>
-        </w:rPr>
-        <w:t>Tauri</w:t>
-      </w:r>
-      <w:proofErr w:type="spellEnd"/>
-      <w:r>
-        <w:rPr>
-          <w:rFonts w:ascii="Arial" w:hAnsi="Arial" w:cs="Arial"/>
-        </w:rPr>
-        <w:t xml:space="preserve"> is een lichte </w:t>
-      </w:r>
-      <w:proofErr w:type="spellStart"/>
-      <w:r>
-        <w:rPr>
-          <w:rFonts w:ascii="Arial" w:hAnsi="Arial" w:cs="Arial"/>
-        </w:rPr>
-        <w:t>toolkit</w:t>
-      </w:r>
-      <w:proofErr w:type="spellEnd"/>
-      <w:r>
-        <w:rPr>
-          <w:rFonts w:ascii="Arial" w:hAnsi="Arial" w:cs="Arial"/>
-        </w:rPr>
-        <w:t xml:space="preserve"> voor het bouwen van desktopapplicaties. Het is gebaseerd op </w:t>
-      </w:r>
-      <w:r>
-        <w:rPr>
-          <w:rFonts w:ascii="Arial" w:hAnsi="Arial" w:cs="Arial"/>
-          <w:b/>
-          <w:bCs/>
-        </w:rPr>
-        <w:t>Rust</w:t>
-      </w:r>
-      <w:r>
-        <w:rPr>
-          <w:rFonts w:ascii="Arial" w:hAnsi="Arial" w:cs="Arial"/>
-        </w:rPr>
-        <w:t xml:space="preserve"> voor de backend en ondersteunt vrijwel elke front-end technologie zoals </w:t>
-      </w:r>
-      <w:r>
-        <w:rPr>
-          <w:rFonts w:ascii="Arial" w:hAnsi="Arial" w:cs="Arial"/>
-          <w:b/>
-          <w:bCs/>
-        </w:rPr>
-        <w:t>HTML</w:t>
+      <w:r>
+        <w:rPr>
+          <w:rFonts w:ascii="Arial" w:hAnsi="Arial" w:cs="Arial"/>
+          <w:b/>
+          <w:bCs/>
+        </w:rPr>
+        <w:t>CSS</w:t>
       </w:r>
       <w:r>
         <w:rPr>
@@ -2314,43 +1888,13 @@
           <w:b/>
           <w:bCs/>
         </w:rPr>
-        <w:t>CSS</w:t>
-      </w:r>
-      <w:r>
-        <w:rPr>
-          <w:rFonts w:ascii="Arial" w:hAnsi="Arial" w:cs="Arial"/>
-        </w:rPr>
-        <w:t xml:space="preserve">, </w:t>
-      </w:r>
-      <w:proofErr w:type="spellStart"/>
-      <w:r>
-        <w:rPr>
-          <w:rFonts w:ascii="Arial" w:hAnsi="Arial" w:cs="Arial"/>
-          <w:b/>
-          <w:bCs/>
-        </w:rPr>
         <w:t>JavaScript</w:t>
       </w:r>
-      <w:proofErr w:type="spellEnd"/>
-      <w:r>
-        <w:rPr>
-          <w:rFonts w:ascii="Arial" w:hAnsi="Arial" w:cs="Arial"/>
-        </w:rPr>
-        <w:t xml:space="preserve">, en </w:t>
-      </w:r>
-      <w:proofErr w:type="spellStart"/>
-      <w:r>
-        <w:rPr>
-          <w:rFonts w:ascii="Arial" w:hAnsi="Arial" w:cs="Arial"/>
-        </w:rPr>
-        <w:t>frameworks</w:t>
-      </w:r>
-      <w:proofErr w:type="spellEnd"/>
-      <w:r>
-        <w:rPr>
-          <w:rFonts w:ascii="Arial" w:hAnsi="Arial" w:cs="Arial"/>
-        </w:rPr>
-        <w:t xml:space="preserve"> zoals </w:t>
+      <w:r>
+        <w:rPr>
+          <w:rFonts w:ascii="Arial" w:hAnsi="Arial" w:cs="Arial"/>
+        </w:rPr>
+        <w:t xml:space="preserve">, en frameworks zoals </w:t>
       </w:r>
       <w:r>
         <w:rPr>
@@ -2366,7 +1910,6 @@
         </w:rPr>
         <w:t xml:space="preserve"> en </w:t>
       </w:r>
-      <w:proofErr w:type="spellStart"/>
       <w:r>
         <w:rPr>
           <w:rFonts w:ascii="Arial" w:hAnsi="Arial" w:cs="Arial"/>
@@ -2375,26 +1918,11 @@
         </w:rPr>
         <w:t>SvelteKit</w:t>
       </w:r>
-      <w:proofErr w:type="spellEnd"/>
-      <w:r>
-        <w:rPr>
-          <w:rFonts w:ascii="Arial" w:hAnsi="Arial" w:cs="Arial"/>
-        </w:rPr>
-        <w:t xml:space="preserve">. Voor het genereren van </w:t>
-      </w:r>
-      <w:proofErr w:type="spellStart"/>
-      <w:r>
-        <w:rPr>
-          <w:rFonts w:ascii="Arial" w:hAnsi="Arial" w:cs="Arial"/>
-        </w:rPr>
-        <w:t>webinhoud</w:t>
-      </w:r>
-      <w:proofErr w:type="spellEnd"/>
-      <w:r>
-        <w:rPr>
-          <w:rFonts w:ascii="Arial" w:hAnsi="Arial" w:cs="Arial"/>
-        </w:rPr>
-        <w:t xml:space="preserve"> op Windows is </w:t>
+      <w:r>
+        <w:rPr>
+          <w:rFonts w:ascii="Arial" w:hAnsi="Arial" w:cs="Arial"/>
+        </w:rPr>
+        <w:t xml:space="preserve">. Voor het genereren van webinhoud op Windows is </w:t>
       </w:r>
       <w:r>
         <w:rPr>
@@ -2450,21 +1978,7 @@
         <w:rPr>
           <w:rFonts w:ascii="Arial" w:hAnsi="Arial" w:cs="Arial"/>
         </w:rPr>
-        <w:t xml:space="preserve"> Lichter dan </w:t>
-      </w:r>
-      <w:proofErr w:type="spellStart"/>
-      <w:r>
-        <w:rPr>
-          <w:rFonts w:ascii="Arial" w:hAnsi="Arial" w:cs="Arial"/>
-        </w:rPr>
-        <w:t>Electron</w:t>
-      </w:r>
-      <w:proofErr w:type="spellEnd"/>
-      <w:r>
-        <w:rPr>
-          <w:rFonts w:ascii="Arial" w:hAnsi="Arial" w:cs="Arial"/>
-        </w:rPr>
-        <w:t>, waardoor applicaties minder geheugen en CPU gebruiken.</w:t>
+        <w:t xml:space="preserve"> Lichter dan Electron, waardoor applicaties minder geheugen en CPU gebruiken.</w:t>
       </w:r>
     </w:p>
     <w:p>
@@ -2489,21 +2003,7 @@
         <w:rPr>
           <w:rFonts w:ascii="Arial" w:hAnsi="Arial" w:cs="Arial"/>
         </w:rPr>
-        <w:t xml:space="preserve"> Ondersteunt Windows, </w:t>
-      </w:r>
-      <w:proofErr w:type="spellStart"/>
-      <w:r>
-        <w:rPr>
-          <w:rFonts w:ascii="Arial" w:hAnsi="Arial" w:cs="Arial"/>
-        </w:rPr>
-        <w:t>macOS</w:t>
-      </w:r>
-      <w:proofErr w:type="spellEnd"/>
-      <w:r>
-        <w:rPr>
-          <w:rFonts w:ascii="Arial" w:hAnsi="Arial" w:cs="Arial"/>
-        </w:rPr>
-        <w:t xml:space="preserve"> en Linux.</w:t>
+        <w:t xml:space="preserve"> Ondersteunt Windows, macOS en Linux.</w:t>
       </w:r>
     </w:p>
     <w:p>
@@ -2528,21 +2028,7 @@
         <w:rPr>
           <w:rFonts w:ascii="Arial" w:hAnsi="Arial" w:cs="Arial"/>
         </w:rPr>
-        <w:t xml:space="preserve"> Werkt met verschillende front-end </w:t>
-      </w:r>
-      <w:proofErr w:type="spellStart"/>
-      <w:r>
-        <w:rPr>
-          <w:rFonts w:ascii="Arial" w:hAnsi="Arial" w:cs="Arial"/>
-        </w:rPr>
-        <w:t>frameworks</w:t>
-      </w:r>
-      <w:proofErr w:type="spellEnd"/>
-      <w:r>
-        <w:rPr>
-          <w:rFonts w:ascii="Arial" w:hAnsi="Arial" w:cs="Arial"/>
-        </w:rPr>
-        <w:t>.</w:t>
+        <w:t xml:space="preserve"> Werkt met verschillende front-end frameworks.</w:t>
       </w:r>
     </w:p>
     <w:p>
@@ -2584,21 +2070,7 @@
         <w:rPr>
           <w:rFonts w:ascii="Arial" w:hAnsi="Arial" w:cs="Arial"/>
         </w:rPr>
-        <w:t xml:space="preserve"> Bevat minder features en heeft een kleiner ecosysteem dan </w:t>
-      </w:r>
-      <w:proofErr w:type="spellStart"/>
-      <w:r>
-        <w:rPr>
-          <w:rFonts w:ascii="Arial" w:hAnsi="Arial" w:cs="Arial"/>
-        </w:rPr>
-        <w:t>Electron</w:t>
-      </w:r>
-      <w:proofErr w:type="spellEnd"/>
-      <w:r>
-        <w:rPr>
-          <w:rFonts w:ascii="Arial" w:hAnsi="Arial" w:cs="Arial"/>
-        </w:rPr>
-        <w:t>.</w:t>
+        <w:t xml:space="preserve"> Bevat minder features en heeft een kleiner ecosysteem dan Electron.</w:t>
       </w:r>
     </w:p>
     <w:p>
@@ -2640,7 +2112,7 @@
           <w:rFonts w:ascii="Arial" w:hAnsi="Arial" w:cs="Arial"/>
           <w:lang w:val="en-US"/>
         </w:rPr>
-        <w:t xml:space="preserve">Bron: </w:t>
+        <w:t>(</w:t>
       </w:r>
       <w:r>
         <w:rPr>
@@ -2651,13 +2123,22 @@
         </w:rPr>
         <w:t>What Is Tauri? | Tauri Apps, n.d.</w:t>
       </w:r>
-    </w:p>
-    <w:p>
-      <w:pPr>
-        <w:rPr>
-          <w:rFonts w:ascii="Arial" w:hAnsi="Arial" w:cs="Arial"/>
+      <w:r>
+        <w:rPr>
+          <w:rFonts w:ascii="Arial" w:hAnsi="Arial" w:cs="Arial"/>
+          <w:i/>
+          <w:iCs/>
           <w:lang w:val="en-US"/>
         </w:rPr>
+        <w:t>)</w:t>
+      </w:r>
+    </w:p>
+    <w:p>
+      <w:pPr>
+        <w:rPr>
+          <w:rFonts w:ascii="Arial" w:hAnsi="Arial" w:cs="Arial"/>
+          <w:lang w:val="en-US"/>
+        </w:rPr>
       </w:pPr>
     </w:p>
     <w:p>
@@ -2672,92 +2153,52 @@
         <w:rPr>
           <w:rFonts w:ascii="Arial" w:hAnsi="Arial" w:cs="Arial"/>
         </w:rPr>
-        <w:t xml:space="preserve">3. WPF of </w:t>
-      </w:r>
-      <w:proofErr w:type="spellStart"/>
-      <w:r>
-        <w:rPr>
-          <w:rFonts w:ascii="Arial" w:hAnsi="Arial" w:cs="Arial"/>
+        <w:t>3. WPF of WinForms (C#)</w:t>
+      </w:r>
+      <w:bookmarkEnd w:id="6"/>
+    </w:p>
+    <w:p>
+      <w:pPr>
+        <w:rPr>
+          <w:rFonts w:ascii="Arial" w:hAnsi="Arial" w:cs="Arial"/>
+        </w:rPr>
+      </w:pPr>
+      <w:r>
+        <w:rPr>
+          <w:rFonts w:ascii="Arial" w:hAnsi="Arial" w:cs="Arial"/>
+          <w:b/>
+          <w:bCs/>
+        </w:rPr>
+        <w:t>WPF (Windows Presentation Foundation)</w:t>
+      </w:r>
+      <w:r>
+        <w:rPr>
+          <w:rFonts w:ascii="Arial" w:hAnsi="Arial" w:cs="Arial"/>
+        </w:rPr>
+        <w:t xml:space="preserve"> en </w:t>
+      </w:r>
+      <w:r>
+        <w:rPr>
+          <w:rFonts w:ascii="Arial" w:hAnsi="Arial" w:cs="Arial"/>
+          <w:b/>
+          <w:bCs/>
         </w:rPr>
         <w:t>WinForms</w:t>
       </w:r>
-      <w:proofErr w:type="spellEnd"/>
-      <w:r>
-        <w:rPr>
-          <w:rFonts w:ascii="Arial" w:hAnsi="Arial" w:cs="Arial"/>
-        </w:rPr>
-        <w:t xml:space="preserve"> (C#)</w:t>
-      </w:r>
-      <w:bookmarkEnd w:id="6"/>
-    </w:p>
-    <w:p>
-      <w:pPr>
-        <w:rPr>
-          <w:rFonts w:ascii="Arial" w:hAnsi="Arial" w:cs="Arial"/>
-        </w:rPr>
-      </w:pPr>
-      <w:r>
-        <w:rPr>
-          <w:rFonts w:ascii="Arial" w:hAnsi="Arial" w:cs="Arial"/>
-          <w:b/>
-          <w:bCs/>
-        </w:rPr>
-        <w:t>WPF (Windows Presentation Foundation)</w:t>
-      </w:r>
-      <w:r>
-        <w:rPr>
-          <w:rFonts w:ascii="Arial" w:hAnsi="Arial" w:cs="Arial"/>
-        </w:rPr>
-        <w:t xml:space="preserve"> en </w:t>
-      </w:r>
-      <w:proofErr w:type="spellStart"/>
-      <w:r>
-        <w:rPr>
-          <w:rFonts w:ascii="Arial" w:hAnsi="Arial" w:cs="Arial"/>
-          <w:b/>
-          <w:bCs/>
-        </w:rPr>
-        <w:t>WinForms</w:t>
-      </w:r>
-      <w:proofErr w:type="spellEnd"/>
-      <w:r>
-        <w:rPr>
-          <w:rFonts w:ascii="Arial" w:hAnsi="Arial" w:cs="Arial"/>
-        </w:rPr>
-        <w:t xml:space="preserve"> zijn </w:t>
-      </w:r>
-      <w:proofErr w:type="spellStart"/>
-      <w:r>
-        <w:rPr>
-          <w:rFonts w:ascii="Arial" w:hAnsi="Arial" w:cs="Arial"/>
-        </w:rPr>
-        <w:t>frameworks</w:t>
-      </w:r>
-      <w:proofErr w:type="spellEnd"/>
-      <w:r>
-        <w:rPr>
-          <w:rFonts w:ascii="Arial" w:hAnsi="Arial" w:cs="Arial"/>
-        </w:rPr>
-        <w:t xml:space="preserve"> ontwikkeld door Microsoft voor het bouwen van </w:t>
-      </w:r>
-      <w:r>
-        <w:rPr>
-          <w:rFonts w:ascii="Arial" w:hAnsi="Arial" w:cs="Arial"/>
-          <w:b/>
-          <w:bCs/>
-        </w:rPr>
-        <w:t>Windows-</w:t>
-      </w:r>
-      <w:proofErr w:type="spellStart"/>
-      <w:r>
-        <w:rPr>
-          <w:rFonts w:ascii="Arial" w:hAnsi="Arial" w:cs="Arial"/>
-          <w:b/>
-          <w:bCs/>
-        </w:rPr>
-        <w:t>only</w:t>
-      </w:r>
-      <w:proofErr w:type="spellEnd"/>
+      <w:r>
+        <w:rPr>
+          <w:rFonts w:ascii="Arial" w:hAnsi="Arial" w:cs="Arial"/>
+        </w:rPr>
+        <w:t xml:space="preserve"> zijn frameworks ontwikkeld door Microsoft voor het bouwen van </w:t>
+      </w:r>
+      <w:r>
+        <w:rPr>
+          <w:rFonts w:ascii="Arial" w:hAnsi="Arial" w:cs="Arial"/>
+          <w:b/>
+          <w:bCs/>
+        </w:rPr>
+        <w:t>Windows-only</w:t>
+      </w:r>
       <w:r>
         <w:rPr>
           <w:rFonts w:ascii="Arial" w:hAnsi="Arial" w:cs="Arial"/>
@@ -2776,35 +2217,7 @@
         <w:rPr>
           <w:rFonts w:ascii="Arial" w:hAnsi="Arial" w:cs="Arial"/>
         </w:rPr>
-        <w:t xml:space="preserve">. Terwijl </w:t>
-      </w:r>
-      <w:proofErr w:type="spellStart"/>
-      <w:r>
-        <w:rPr>
-          <w:rFonts w:ascii="Arial" w:hAnsi="Arial" w:cs="Arial"/>
-        </w:rPr>
-        <w:t>WinForms</w:t>
-      </w:r>
-      <w:proofErr w:type="spellEnd"/>
-      <w:r>
-        <w:rPr>
-          <w:rFonts w:ascii="Arial" w:hAnsi="Arial" w:cs="Arial"/>
-        </w:rPr>
-        <w:t xml:space="preserve"> gebruikmaakt van standaard Windows-</w:t>
-      </w:r>
-      <w:proofErr w:type="spellStart"/>
-      <w:r>
-        <w:rPr>
-          <w:rFonts w:ascii="Arial" w:hAnsi="Arial" w:cs="Arial"/>
-        </w:rPr>
-        <w:t>controls</w:t>
-      </w:r>
-      <w:proofErr w:type="spellEnd"/>
-      <w:r>
-        <w:rPr>
-          <w:rFonts w:ascii="Arial" w:hAnsi="Arial" w:cs="Arial"/>
-        </w:rPr>
-        <w:t>, biedt WPF meer flexibiliteit door de mogelijkheid om complexe, moderne gebruikersinterfaces te bouwen.</w:t>
+        <w:t>. Terwijl WinForms gebruikmaakt van standaard Windows-controls, biedt WPF meer flexibiliteit door de mogelijkheid om complexe, moderne gebruikersinterfaces te bouwen.</w:t>
       </w:r>
     </w:p>
     <w:p>
@@ -2871,35 +2284,7 @@
         <w:rPr>
           <w:rFonts w:ascii="Arial" w:hAnsi="Arial" w:cs="Arial"/>
         </w:rPr>
-        <w:t xml:space="preserve"> WPF biedt meer mogelijkheden voor het maken van geavanceerde </w:t>
-      </w:r>
-      <w:proofErr w:type="spellStart"/>
-      <w:r>
-        <w:rPr>
-          <w:rFonts w:ascii="Arial" w:hAnsi="Arial" w:cs="Arial"/>
-        </w:rPr>
-        <w:t>UI's</w:t>
-      </w:r>
-      <w:proofErr w:type="spellEnd"/>
-      <w:r>
-        <w:rPr>
-          <w:rFonts w:ascii="Arial" w:hAnsi="Arial" w:cs="Arial"/>
-        </w:rPr>
-        <w:t xml:space="preserve"> dan </w:t>
-      </w:r>
-      <w:proofErr w:type="spellStart"/>
-      <w:r>
-        <w:rPr>
-          <w:rFonts w:ascii="Arial" w:hAnsi="Arial" w:cs="Arial"/>
-        </w:rPr>
-        <w:t>WinForms</w:t>
-      </w:r>
-      <w:proofErr w:type="spellEnd"/>
-      <w:r>
-        <w:rPr>
-          <w:rFonts w:ascii="Arial" w:hAnsi="Arial" w:cs="Arial"/>
-        </w:rPr>
-        <w:t>.</w:t>
+        <w:t xml:space="preserve"> WPF biedt meer mogelijkheden voor het maken van geavanceerde UI's dan WinForms.</w:t>
       </w:r>
     </w:p>
     <w:p>
@@ -2924,21 +2309,7 @@
         <w:rPr>
           <w:rFonts w:ascii="Arial" w:hAnsi="Arial" w:cs="Arial"/>
         </w:rPr>
-        <w:t xml:space="preserve"> Zowel </w:t>
-      </w:r>
-      <w:proofErr w:type="spellStart"/>
-      <w:r>
-        <w:rPr>
-          <w:rFonts w:ascii="Arial" w:hAnsi="Arial" w:cs="Arial"/>
-        </w:rPr>
-        <w:t>WinForms</w:t>
-      </w:r>
-      <w:proofErr w:type="spellEnd"/>
-      <w:r>
-        <w:rPr>
-          <w:rFonts w:ascii="Arial" w:hAnsi="Arial" w:cs="Arial"/>
-        </w:rPr>
-        <w:t xml:space="preserve"> als WPF maken gebruik van het rijke .NET-ecosysteem.</w:t>
+        <w:t xml:space="preserve"> Zowel WinForms als WPF maken gebruik van het rijke .NET-ecosysteem.</w:t>
       </w:r>
     </w:p>
     <w:p>
@@ -2974,25 +2345,7 @@
           <w:b/>
           <w:bCs/>
         </w:rPr>
-        <w:t>Windows-</w:t>
-      </w:r>
-      <w:proofErr w:type="spellStart"/>
-      <w:r>
-        <w:rPr>
-          <w:rFonts w:ascii="Arial" w:hAnsi="Arial" w:cs="Arial"/>
-          <w:b/>
-          <w:bCs/>
-        </w:rPr>
-        <w:t>only</w:t>
-      </w:r>
-      <w:proofErr w:type="spellEnd"/>
-      <w:r>
-        <w:rPr>
-          <w:rFonts w:ascii="Arial" w:hAnsi="Arial" w:cs="Arial"/>
-          <w:b/>
-          <w:bCs/>
-        </w:rPr>
-        <w:t>:</w:t>
+        <w:t>Windows-only:</w:t>
       </w:r>
       <w:r>
         <w:rPr>
@@ -3011,23 +2364,13 @@
           <w:rFonts w:ascii="Arial" w:hAnsi="Arial" w:cs="Arial"/>
         </w:rPr>
       </w:pPr>
-      <w:proofErr w:type="spellStart"/>
-      <w:r>
-        <w:rPr>
-          <w:rFonts w:ascii="Arial" w:hAnsi="Arial" w:cs="Arial"/>
-          <w:b/>
-          <w:bCs/>
-        </w:rPr>
-        <w:t>WinForms</w:t>
-      </w:r>
-      <w:proofErr w:type="spellEnd"/>
-      <w:r>
-        <w:rPr>
-          <w:rFonts w:ascii="Arial" w:hAnsi="Arial" w:cs="Arial"/>
-          <w:b/>
-          <w:bCs/>
-        </w:rPr>
-        <w:t xml:space="preserve"> is verouderd:</w:t>
+      <w:r>
+        <w:rPr>
+          <w:rFonts w:ascii="Arial" w:hAnsi="Arial" w:cs="Arial"/>
+          <w:b/>
+          <w:bCs/>
+        </w:rPr>
+        <w:t>WinForms is verouderd:</w:t>
       </w:r>
       <w:r>
         <w:rPr>
@@ -3048,7 +2391,7 @@
           <w:rFonts w:ascii="Arial" w:hAnsi="Arial" w:cs="Arial"/>
           <w:lang w:val="en-US"/>
         </w:rPr>
-        <w:t xml:space="preserve">Bron: </w:t>
+        <w:t>(</w:t>
       </w:r>
       <w:r>
         <w:rPr>
@@ -3059,20 +2402,31 @@
         </w:rPr>
         <w:t>WPF Vs. WinForms - the Complete WPF Tutorial, n.d.</w:t>
       </w:r>
-    </w:p>
-    <w:p>
-      <w:pPr>
-        <w:rPr>
-          <w:rFonts w:ascii="Arial" w:hAnsi="Arial" w:cs="Arial"/>
-          <w:b/>
-          <w:bCs/>
-        </w:rPr>
-      </w:pPr>
-      <w:r>
-        <w:rPr>
-          <w:rFonts w:ascii="Arial" w:hAnsi="Arial" w:cs="Arial"/>
-          <w:b/>
-          <w:bCs/>
+      <w:r>
+        <w:rPr>
+          <w:rFonts w:ascii="Arial" w:hAnsi="Arial" w:cs="Arial"/>
+          <w:i/>
+          <w:iCs/>
+          <w:lang w:val="en-US"/>
+        </w:rPr>
+        <w:t>)</w:t>
+      </w:r>
+    </w:p>
+    <w:p>
+      <w:pPr>
+        <w:rPr>
+          <w:rFonts w:ascii="Arial" w:hAnsi="Arial" w:cs="Arial"/>
+          <w:b/>
+          <w:bCs/>
+          <w:lang w:val="en-US"/>
+        </w:rPr>
+      </w:pPr>
+      <w:r>
+        <w:rPr>
+          <w:rFonts w:ascii="Arial" w:hAnsi="Arial" w:cs="Arial"/>
+          <w:b/>
+          <w:bCs/>
+          <w:lang w:val="en-US"/>
         </w:rPr>
         <w:br w:type="page"/>
       </w:r>
@@ -3090,53 +2444,29 @@
           <w:rFonts w:ascii="Arial" w:hAnsi="Arial" w:cs="Arial"/>
         </w:rPr>
         <w:lastRenderedPageBreak/>
-        <w:t xml:space="preserve">4. Java met </w:t>
-      </w:r>
-      <w:proofErr w:type="spellStart"/>
-      <w:r>
-        <w:rPr>
-          <w:rFonts w:ascii="Arial" w:hAnsi="Arial" w:cs="Arial"/>
+        <w:t>4. Java met JavaFX</w:t>
+      </w:r>
+      <w:bookmarkEnd w:id="7"/>
+    </w:p>
+    <w:p>
+      <w:pPr>
+        <w:rPr>
+          <w:rFonts w:ascii="Arial" w:hAnsi="Arial" w:cs="Arial"/>
+        </w:rPr>
+      </w:pPr>
+      <w:r>
+        <w:rPr>
+          <w:rFonts w:ascii="Arial" w:hAnsi="Arial" w:cs="Arial"/>
+          <w:b/>
+          <w:bCs/>
         </w:rPr>
         <w:t>JavaFX</w:t>
       </w:r>
-      <w:bookmarkEnd w:id="7"/>
-      <w:proofErr w:type="spellEnd"/>
-    </w:p>
-    <w:p>
-      <w:pPr>
-        <w:rPr>
-          <w:rFonts w:ascii="Arial" w:hAnsi="Arial" w:cs="Arial"/>
-        </w:rPr>
-      </w:pPr>
-      <w:proofErr w:type="spellStart"/>
-      <w:r>
-        <w:rPr>
-          <w:rFonts w:ascii="Arial" w:hAnsi="Arial" w:cs="Arial"/>
-          <w:b/>
-          <w:bCs/>
-        </w:rPr>
-        <w:t>JavaFX</w:t>
-      </w:r>
-      <w:proofErr w:type="spellEnd"/>
-      <w:r>
-        <w:rPr>
-          <w:rFonts w:ascii="Arial" w:hAnsi="Arial" w:cs="Arial"/>
-        </w:rPr>
-        <w:t xml:space="preserve"> is een </w:t>
-      </w:r>
-      <w:proofErr w:type="spellStart"/>
-      <w:r>
-        <w:rPr>
-          <w:rFonts w:ascii="Arial" w:hAnsi="Arial" w:cs="Arial"/>
-        </w:rPr>
-        <w:t>framework</w:t>
-      </w:r>
-      <w:proofErr w:type="spellEnd"/>
-      <w:r>
-        <w:rPr>
-          <w:rFonts w:ascii="Arial" w:hAnsi="Arial" w:cs="Arial"/>
-        </w:rPr>
-        <w:t xml:space="preserve"> voor het ontwikkelen van cross-platform desktopapplicaties met </w:t>
+      <w:r>
+        <w:rPr>
+          <w:rFonts w:ascii="Arial" w:hAnsi="Arial" w:cs="Arial"/>
+        </w:rPr>
+        <w:t xml:space="preserve"> is een framework voor het ontwikkelen van cross-platform desktopapplicaties met </w:t>
       </w:r>
       <w:r>
         <w:rPr>
@@ -3150,49 +2480,7 @@
         <w:rPr>
           <w:rFonts w:ascii="Arial" w:hAnsi="Arial" w:cs="Arial"/>
         </w:rPr>
-        <w:t xml:space="preserve">. Het biedt ondersteuning voor Windows, </w:t>
-      </w:r>
-      <w:proofErr w:type="spellStart"/>
-      <w:r>
-        <w:rPr>
-          <w:rFonts w:ascii="Arial" w:hAnsi="Arial" w:cs="Arial"/>
-        </w:rPr>
-        <w:t>macOS</w:t>
-      </w:r>
-      <w:proofErr w:type="spellEnd"/>
-      <w:r>
-        <w:rPr>
-          <w:rFonts w:ascii="Arial" w:hAnsi="Arial" w:cs="Arial"/>
-        </w:rPr>
-        <w:t xml:space="preserve">, en Linux. </w:t>
-      </w:r>
-      <w:proofErr w:type="spellStart"/>
-      <w:r>
-        <w:rPr>
-          <w:rFonts w:ascii="Arial" w:hAnsi="Arial" w:cs="Arial"/>
-        </w:rPr>
-        <w:t>JavaFX</w:t>
-      </w:r>
-      <w:proofErr w:type="spellEnd"/>
-      <w:r>
-        <w:rPr>
-          <w:rFonts w:ascii="Arial" w:hAnsi="Arial" w:cs="Arial"/>
-        </w:rPr>
-        <w:t xml:space="preserve"> biedt een moderne </w:t>
-      </w:r>
-      <w:proofErr w:type="spellStart"/>
-      <w:r>
-        <w:rPr>
-          <w:rFonts w:ascii="Arial" w:hAnsi="Arial" w:cs="Arial"/>
-        </w:rPr>
-        <w:t>toolkit</w:t>
-      </w:r>
-      <w:proofErr w:type="spellEnd"/>
-      <w:r>
-        <w:rPr>
-          <w:rFonts w:ascii="Arial" w:hAnsi="Arial" w:cs="Arial"/>
-        </w:rPr>
-        <w:t xml:space="preserve"> voor het bouwen van clientapplicaties, en er is uitgebreide documentatie beschikbaar dankzij de samenwerking van vele ontwikkelaars en bedrijven.</w:t>
+        <w:t>. Het biedt ondersteuning voor Windows, macOS, en Linux. JavaFX biedt een moderne toolkit voor het bouwen van clientapplicaties, en er is uitgebreide documentatie beschikbaar dankzij de samenwerking van vele ontwikkelaars en bedrijven.</w:t>
       </w:r>
     </w:p>
     <w:p>
@@ -3234,21 +2522,7 @@
         <w:rPr>
           <w:rFonts w:ascii="Arial" w:hAnsi="Arial" w:cs="Arial"/>
         </w:rPr>
-        <w:t xml:space="preserve"> Ondersteunt Windows, </w:t>
-      </w:r>
-      <w:proofErr w:type="spellStart"/>
-      <w:r>
-        <w:rPr>
-          <w:rFonts w:ascii="Arial" w:hAnsi="Arial" w:cs="Arial"/>
-        </w:rPr>
-        <w:t>macOS</w:t>
-      </w:r>
-      <w:proofErr w:type="spellEnd"/>
-      <w:r>
-        <w:rPr>
-          <w:rFonts w:ascii="Arial" w:hAnsi="Arial" w:cs="Arial"/>
-        </w:rPr>
-        <w:t>, en Linux.</w:t>
+        <w:t xml:space="preserve"> Ondersteunt Windows, macOS, en Linux.</w:t>
       </w:r>
     </w:p>
     <w:p>
@@ -3298,21 +2572,7 @@
         <w:rPr>
           <w:rFonts w:ascii="Arial" w:hAnsi="Arial" w:cs="Arial"/>
         </w:rPr>
-        <w:t xml:space="preserve"> Java heeft een uitgebreid ecosysteem en veel beschikbare </w:t>
-      </w:r>
-      <w:proofErr w:type="spellStart"/>
-      <w:r>
-        <w:rPr>
-          <w:rFonts w:ascii="Arial" w:hAnsi="Arial" w:cs="Arial"/>
-        </w:rPr>
-        <w:t>libraries</w:t>
-      </w:r>
-      <w:proofErr w:type="spellEnd"/>
-      <w:r>
-        <w:rPr>
-          <w:rFonts w:ascii="Arial" w:hAnsi="Arial" w:cs="Arial"/>
-        </w:rPr>
-        <w:t>.</w:t>
+        <w:t xml:space="preserve"> Java heeft een uitgebreid ecosysteem en veel beschikbare libraries.</w:t>
       </w:r>
     </w:p>
     <w:p>
@@ -3354,21 +2614,7 @@
         <w:rPr>
           <w:rFonts w:ascii="Arial" w:hAnsi="Arial" w:cs="Arial"/>
         </w:rPr>
-        <w:t xml:space="preserve"> Er is aanzienlijke kennis van Java nodig om het </w:t>
-      </w:r>
-      <w:proofErr w:type="spellStart"/>
-      <w:r>
-        <w:rPr>
-          <w:rFonts w:ascii="Arial" w:hAnsi="Arial" w:cs="Arial"/>
-        </w:rPr>
-        <w:t>framework</w:t>
-      </w:r>
-      <w:proofErr w:type="spellEnd"/>
-      <w:r>
-        <w:rPr>
-          <w:rFonts w:ascii="Arial" w:hAnsi="Arial" w:cs="Arial"/>
-        </w:rPr>
-        <w:t xml:space="preserve"> effectief te gebruiken.</w:t>
+        <w:t xml:space="preserve"> Er is aanzienlijke kennis van Java nodig om het framework effectief te gebruiken.</w:t>
       </w:r>
     </w:p>
     <w:p>
@@ -3393,35 +2639,7 @@
         <w:rPr>
           <w:rFonts w:ascii="Arial" w:hAnsi="Arial" w:cs="Arial"/>
         </w:rPr>
-        <w:t xml:space="preserve"> UI-styling met </w:t>
-      </w:r>
-      <w:proofErr w:type="spellStart"/>
-      <w:r>
-        <w:rPr>
-          <w:rFonts w:ascii="Arial" w:hAnsi="Arial" w:cs="Arial"/>
-        </w:rPr>
-        <w:t>JavaFX</w:t>
-      </w:r>
-      <w:proofErr w:type="spellEnd"/>
-      <w:r>
-        <w:rPr>
-          <w:rFonts w:ascii="Arial" w:hAnsi="Arial" w:cs="Arial"/>
-        </w:rPr>
-        <w:t xml:space="preserve"> is minder intuïtief dan met </w:t>
-      </w:r>
-      <w:proofErr w:type="spellStart"/>
-      <w:r>
-        <w:rPr>
-          <w:rFonts w:ascii="Arial" w:hAnsi="Arial" w:cs="Arial"/>
-        </w:rPr>
-        <w:t>webtechnologieën</w:t>
-      </w:r>
-      <w:proofErr w:type="spellEnd"/>
-      <w:r>
-        <w:rPr>
-          <w:rFonts w:ascii="Arial" w:hAnsi="Arial" w:cs="Arial"/>
-        </w:rPr>
-        <w:t xml:space="preserve"> zoals CSS.</w:t>
+        <w:t xml:space="preserve"> UI-styling met JavaFX is minder intuïtief dan met webtechnologieën zoals CSS.</w:t>
       </w:r>
     </w:p>
     <w:p>
@@ -3438,9 +2656,8 @@
           <w:rFonts w:ascii="Arial" w:hAnsi="Arial" w:cs="Arial"/>
           <w:lang w:val="fr-FR"/>
         </w:rPr>
-        <w:t xml:space="preserve">Bron: </w:t>
-      </w:r>
-      <w:proofErr w:type="spellStart"/>
+        <w:t>(</w:t>
+      </w:r>
       <w:r>
         <w:rPr>
           <w:rFonts w:ascii="Arial" w:hAnsi="Arial" w:cs="Arial"/>
@@ -3448,9 +2665,8 @@
           <w:iCs/>
           <w:lang w:val="fr-FR"/>
         </w:rPr>
-        <w:t>JavaFX</w:t>
-      </w:r>
-      <w:proofErr w:type="spellEnd"/>
+        <w:t>JavaFX, n.d.</w:t>
+      </w:r>
       <w:r>
         <w:rPr>
           <w:rFonts w:ascii="Arial" w:hAnsi="Arial" w:cs="Arial"/>
@@ -3458,51 +2674,31 @@
           <w:iCs/>
           <w:lang w:val="fr-FR"/>
         </w:rPr>
-        <w:t xml:space="preserve">, </w:t>
-      </w:r>
-      <w:proofErr w:type="spellStart"/>
-      <w:r>
-        <w:rPr>
-          <w:rFonts w:ascii="Arial" w:hAnsi="Arial" w:cs="Arial"/>
-          <w:i/>
-          <w:iCs/>
+        <w:t>)</w:t>
+      </w:r>
+    </w:p>
+    <w:p>
+      <w:pPr>
+        <w:rPr>
+          <w:rFonts w:ascii="Arial" w:hAnsi="Arial" w:cs="Arial"/>
           <w:lang w:val="fr-FR"/>
         </w:rPr>
-        <w:t>n.d</w:t>
-      </w:r>
-      <w:proofErr w:type="spellEnd"/>
-      <w:r>
-        <w:rPr>
-          <w:rFonts w:ascii="Arial" w:hAnsi="Arial" w:cs="Arial"/>
-          <w:i/>
-          <w:iCs/>
+      </w:pPr>
+    </w:p>
+    <w:p>
+      <w:pPr>
+        <w:pStyle w:val="Kop2"/>
+        <w:rPr>
+          <w:rFonts w:ascii="Arial" w:hAnsi="Arial" w:cs="Arial"/>
           <w:lang w:val="fr-FR"/>
         </w:rPr>
-        <w:t>.</w:t>
-      </w:r>
-    </w:p>
-    <w:p>
-      <w:pPr>
+      </w:pPr>
+      <w:bookmarkStart w:id="8" w:name="_Toc178928967"/>
+      <w:r>
         <w:rPr>
           <w:rFonts w:ascii="Arial" w:hAnsi="Arial" w:cs="Arial"/>
           <w:lang w:val="fr-FR"/>
         </w:rPr>
-      </w:pPr>
-    </w:p>
-    <w:p>
-      <w:pPr>
-        <w:pStyle w:val="Kop2"/>
-        <w:rPr>
-          <w:rFonts w:ascii="Arial" w:hAnsi="Arial" w:cs="Arial"/>
-          <w:lang w:val="fr-FR"/>
-        </w:rPr>
-      </w:pPr>
-      <w:bookmarkStart w:id="8" w:name="_Toc178928967"/>
-      <w:r>
-        <w:rPr>
-          <w:rFonts w:ascii="Arial" w:hAnsi="Arial" w:cs="Arial"/>
-          <w:lang w:val="fr-FR"/>
-        </w:rPr>
         <w:t>5. Qt (C++/Python)</w:t>
       </w:r>
       <w:bookmarkEnd w:id="8"/>
@@ -3513,7 +2709,6 @@
           <w:rFonts w:ascii="Arial" w:hAnsi="Arial" w:cs="Arial"/>
         </w:rPr>
       </w:pPr>
-      <w:proofErr w:type="spellStart"/>
       <w:r>
         <w:rPr>
           <w:rFonts w:ascii="Arial" w:hAnsi="Arial" w:cs="Arial"/>
@@ -3522,40 +2717,11 @@
         </w:rPr>
         <w:t>Qt</w:t>
       </w:r>
-      <w:proofErr w:type="spellEnd"/>
-      <w:r>
-        <w:rPr>
-          <w:rFonts w:ascii="Arial" w:hAnsi="Arial" w:cs="Arial"/>
-        </w:rPr>
-        <w:t xml:space="preserve"> (uitgesproken als “</w:t>
-      </w:r>
-      <w:proofErr w:type="spellStart"/>
-      <w:r>
-        <w:rPr>
-          <w:rFonts w:ascii="Arial" w:hAnsi="Arial" w:cs="Arial"/>
-        </w:rPr>
-        <w:t>cute</w:t>
-      </w:r>
-      <w:proofErr w:type="spellEnd"/>
-      <w:r>
-        <w:rPr>
-          <w:rFonts w:ascii="Arial" w:hAnsi="Arial" w:cs="Arial"/>
-        </w:rPr>
-        <w:t xml:space="preserve">”) is een cross-platform </w:t>
-      </w:r>
-      <w:proofErr w:type="spellStart"/>
-      <w:r>
-        <w:rPr>
-          <w:rFonts w:ascii="Arial" w:hAnsi="Arial" w:cs="Arial"/>
-        </w:rPr>
-        <w:t>framework</w:t>
-      </w:r>
-      <w:proofErr w:type="spellEnd"/>
-      <w:r>
-        <w:rPr>
-          <w:rFonts w:ascii="Arial" w:hAnsi="Arial" w:cs="Arial"/>
-        </w:rPr>
-        <w:t xml:space="preserve"> voor het ontwikkelen van desktopapplicaties. Het ondersteunt zowel </w:t>
+      <w:r>
+        <w:rPr>
+          <w:rFonts w:ascii="Arial" w:hAnsi="Arial" w:cs="Arial"/>
+        </w:rPr>
+        <w:t xml:space="preserve"> (uitgesproken als “cute”) is een cross-platform framework voor het ontwikkelen van desktopapplicaties. Het ondersteunt zowel </w:t>
       </w:r>
       <w:r>
         <w:rPr>
@@ -3583,49 +2749,7 @@
         <w:rPr>
           <w:rFonts w:ascii="Arial" w:hAnsi="Arial" w:cs="Arial"/>
         </w:rPr>
-        <w:t xml:space="preserve"> (via </w:t>
-      </w:r>
-      <w:proofErr w:type="spellStart"/>
-      <w:r>
-        <w:rPr>
-          <w:rFonts w:ascii="Arial" w:hAnsi="Arial" w:cs="Arial"/>
-        </w:rPr>
-        <w:t>PyQt</w:t>
-      </w:r>
-      <w:proofErr w:type="spellEnd"/>
-      <w:r>
-        <w:rPr>
-          <w:rFonts w:ascii="Arial" w:hAnsi="Arial" w:cs="Arial"/>
-        </w:rPr>
-        <w:t xml:space="preserve"> of </w:t>
-      </w:r>
-      <w:proofErr w:type="spellStart"/>
-      <w:r>
-        <w:rPr>
-          <w:rFonts w:ascii="Arial" w:hAnsi="Arial" w:cs="Arial"/>
-        </w:rPr>
-        <w:t>PySide</w:t>
-      </w:r>
-      <w:proofErr w:type="spellEnd"/>
-      <w:r>
-        <w:rPr>
-          <w:rFonts w:ascii="Arial" w:hAnsi="Arial" w:cs="Arial"/>
-        </w:rPr>
-        <w:t xml:space="preserve">). </w:t>
-      </w:r>
-      <w:proofErr w:type="spellStart"/>
-      <w:r>
-        <w:rPr>
-          <w:rFonts w:ascii="Arial" w:hAnsi="Arial" w:cs="Arial"/>
-        </w:rPr>
-        <w:t>Qt</w:t>
-      </w:r>
-      <w:proofErr w:type="spellEnd"/>
-      <w:r>
-        <w:rPr>
-          <w:rFonts w:ascii="Arial" w:hAnsi="Arial" w:cs="Arial"/>
-        </w:rPr>
-        <w:t xml:space="preserve"> biedt veel controle over UI-elementen en wordt gebruikt voor het ontwikkelen van professionele, schaalbare desktopapplicaties.</w:t>
+        <w:t xml:space="preserve"> (via PyQt of PySide). Qt biedt veel controle over UI-elementen en wordt gebruikt voor het ontwikkelen van professionele, schaalbare desktopapplicaties.</w:t>
       </w:r>
     </w:p>
     <w:p>
@@ -3667,21 +2791,7 @@
         <w:rPr>
           <w:rFonts w:ascii="Arial" w:hAnsi="Arial" w:cs="Arial"/>
         </w:rPr>
-        <w:t xml:space="preserve"> Ondersteuning voor Windows, </w:t>
-      </w:r>
-      <w:proofErr w:type="spellStart"/>
-      <w:r>
-        <w:rPr>
-          <w:rFonts w:ascii="Arial" w:hAnsi="Arial" w:cs="Arial"/>
-        </w:rPr>
-        <w:t>macOS</w:t>
-      </w:r>
-      <w:proofErr w:type="spellEnd"/>
-      <w:r>
-        <w:rPr>
-          <w:rFonts w:ascii="Arial" w:hAnsi="Arial" w:cs="Arial"/>
-        </w:rPr>
-        <w:t xml:space="preserve"> en Linux.</w:t>
+        <w:t xml:space="preserve"> Ondersteuning voor Windows, macOS en Linux.</w:t>
       </w:r>
     </w:p>
     <w:p>
@@ -3773,21 +2883,7 @@
         <w:rPr>
           <w:rFonts w:ascii="Arial" w:hAnsi="Arial" w:cs="Arial"/>
         </w:rPr>
-        <w:t xml:space="preserve"> </w:t>
-      </w:r>
-      <w:proofErr w:type="spellStart"/>
-      <w:r>
-        <w:rPr>
-          <w:rFonts w:ascii="Arial" w:hAnsi="Arial" w:cs="Arial"/>
-        </w:rPr>
-        <w:t>Qt</w:t>
-      </w:r>
-      <w:proofErr w:type="spellEnd"/>
-      <w:r>
-        <w:rPr>
-          <w:rFonts w:ascii="Arial" w:hAnsi="Arial" w:cs="Arial"/>
-        </w:rPr>
-        <w:t xml:space="preserve"> heeft een steile leercurve, vooral voor eenvoudige applicaties.</w:t>
+        <w:t xml:space="preserve"> Qt heeft een steile leercurve, vooral voor eenvoudige applicaties.</w:t>
       </w:r>
     </w:p>
     <w:p>
@@ -3812,21 +2908,7 @@
         <w:rPr>
           <w:rFonts w:ascii="Arial" w:hAnsi="Arial" w:cs="Arial"/>
         </w:rPr>
-        <w:t xml:space="preserve"> </w:t>
-      </w:r>
-      <w:proofErr w:type="spellStart"/>
-      <w:r>
-        <w:rPr>
-          <w:rFonts w:ascii="Arial" w:hAnsi="Arial" w:cs="Arial"/>
-        </w:rPr>
-        <w:t>Qt</w:t>
-      </w:r>
-      <w:proofErr w:type="spellEnd"/>
-      <w:r>
-        <w:rPr>
-          <w:rFonts w:ascii="Arial" w:hAnsi="Arial" w:cs="Arial"/>
-        </w:rPr>
-        <w:t xml:space="preserve"> is vaak te uitgebreid voor simpele desktopapplicaties.</w:t>
+        <w:t xml:space="preserve"> Qt is vaak te uitgebreid voor simpele desktopapplicaties.</w:t>
       </w:r>
     </w:p>
     <w:p>
@@ -3841,7 +2923,7 @@
           <w:rFonts w:ascii="Arial" w:hAnsi="Arial" w:cs="Arial"/>
           <w:lang w:val="en-US"/>
         </w:rPr>
-        <w:t xml:space="preserve">Bron: </w:t>
+        <w:t>(</w:t>
       </w:r>
       <w:r>
         <w:rPr>
@@ -3851,6 +2933,15 @@
           <w:lang w:val="en-US"/>
         </w:rPr>
         <w:t>Desktop App Development Tools &amp; UI Design | QT, n.d.</w:t>
+      </w:r>
+      <w:r>
+        <w:rPr>
+          <w:rFonts w:ascii="Arial" w:hAnsi="Arial" w:cs="Arial"/>
+          <w:i/>
+          <w:iCs/>
+          <w:lang w:val="en-US"/>
+        </w:rPr>
+        <w:t>)</w:t>
       </w:r>
     </w:p>
     <w:p>
@@ -3898,21 +2989,7 @@
         <w:rPr>
           <w:rFonts w:ascii="Arial" w:hAnsi="Arial" w:cs="Arial"/>
         </w:rPr>
-        <w:t xml:space="preserve">Om de vraag welke desktop applicatie </w:t>
-      </w:r>
-      <w:proofErr w:type="spellStart"/>
-      <w:r>
-        <w:rPr>
-          <w:rFonts w:ascii="Arial" w:hAnsi="Arial" w:cs="Arial"/>
-        </w:rPr>
-        <w:t>framework</w:t>
-      </w:r>
-      <w:proofErr w:type="spellEnd"/>
-      <w:r>
-        <w:rPr>
-          <w:rFonts w:ascii="Arial" w:hAnsi="Arial" w:cs="Arial"/>
-        </w:rPr>
-        <w:t xml:space="preserve"> kan ik het beste gebruiken bij het maken van </w:t>
+        <w:t xml:space="preserve">Om de vraag welke desktop applicatie framework kan ik het beste gebruiken bij het maken van </w:t>
       </w:r>
       <w:r>
         <w:rPr>
@@ -3930,21 +3007,7 @@
         <w:rPr>
           <w:rFonts w:ascii="Arial" w:hAnsi="Arial" w:cs="Arial"/>
         </w:rPr>
-        <w:t xml:space="preserve"> heb ik naar vijf </w:t>
-      </w:r>
-      <w:proofErr w:type="spellStart"/>
-      <w:r>
-        <w:rPr>
-          <w:rFonts w:ascii="Arial" w:hAnsi="Arial" w:cs="Arial"/>
-        </w:rPr>
-        <w:t>frameworks</w:t>
-      </w:r>
-      <w:proofErr w:type="spellEnd"/>
-      <w:r>
-        <w:rPr>
-          <w:rFonts w:ascii="Arial" w:hAnsi="Arial" w:cs="Arial"/>
-        </w:rPr>
-        <w:t xml:space="preserve"> gekeken </w:t>
+        <w:t xml:space="preserve"> heb ik naar vijf frameworks gekeken </w:t>
       </w:r>
       <w:r>
         <w:rPr>
@@ -3956,36 +3019,26 @@
         <w:rPr>
           <w:rFonts w:ascii="Arial" w:hAnsi="Arial" w:cs="Arial"/>
         </w:rPr>
-        <w:t xml:space="preserve">voor- en nadelen van elk </w:t>
-      </w:r>
-      <w:proofErr w:type="spellStart"/>
-      <w:r>
-        <w:rPr>
-          <w:rFonts w:ascii="Arial" w:hAnsi="Arial" w:cs="Arial"/>
-        </w:rPr>
-        <w:t>framework</w:t>
-      </w:r>
-      <w:proofErr w:type="spellEnd"/>
-      <w:r>
-        <w:rPr>
-          <w:rFonts w:ascii="Arial" w:hAnsi="Arial" w:cs="Arial"/>
-        </w:rPr>
-        <w:t xml:space="preserve"> onderzocht zodat ik aan kan geven </w:t>
-      </w:r>
-      <w:r>
-        <w:rPr>
-          <w:rFonts w:ascii="Arial" w:hAnsi="Arial" w:cs="Arial"/>
-        </w:rPr>
-        <w:t xml:space="preserve">welk </w:t>
-      </w:r>
-      <w:proofErr w:type="spellStart"/>
-      <w:r>
-        <w:rPr>
-          <w:rFonts w:ascii="Arial" w:hAnsi="Arial" w:cs="Arial"/>
-        </w:rPr>
-        <w:t>framework</w:t>
-      </w:r>
-      <w:proofErr w:type="spellEnd"/>
+        <w:t xml:space="preserve">voor- en nadelen van elk framework onderzocht zodat ik aan kan geven </w:t>
+      </w:r>
+      <w:r>
+        <w:rPr>
+          <w:rFonts w:ascii="Arial" w:hAnsi="Arial" w:cs="Arial"/>
+        </w:rPr>
+        <w:t xml:space="preserve">welk framework </w:t>
+      </w:r>
+      <w:r>
+        <w:rPr>
+          <w:rFonts w:ascii="Arial" w:hAnsi="Arial" w:cs="Arial"/>
+        </w:rPr>
+        <w:t xml:space="preserve">het beste </w:t>
+      </w:r>
+      <w:r>
+        <w:rPr>
+          <w:rFonts w:ascii="Arial" w:hAnsi="Arial" w:cs="Arial"/>
+        </w:rPr>
+        <w:t>werkt voor mijn project</w:t>
+      </w:r>
       <w:r>
         <w:rPr>
           <w:rFonts w:ascii="Arial" w:hAnsi="Arial" w:cs="Arial"/>
@@ -3996,24 +3049,6 @@
         <w:rPr>
           <w:rFonts w:ascii="Arial" w:hAnsi="Arial" w:cs="Arial"/>
         </w:rPr>
-        <w:t xml:space="preserve">het beste </w:t>
-      </w:r>
-      <w:r>
-        <w:rPr>
-          <w:rFonts w:ascii="Arial" w:hAnsi="Arial" w:cs="Arial"/>
-        </w:rPr>
-        <w:t>werkt voor mijn project</w:t>
-      </w:r>
-      <w:r>
-        <w:rPr>
-          <w:rFonts w:ascii="Arial" w:hAnsi="Arial" w:cs="Arial"/>
-        </w:rPr>
-        <w:t xml:space="preserve"> </w:t>
-      </w:r>
-      <w:r>
-        <w:rPr>
-          <w:rFonts w:ascii="Arial" w:hAnsi="Arial" w:cs="Arial"/>
-        </w:rPr>
         <w:t>d</w:t>
       </w:r>
       <w:r>
@@ -4038,21 +3073,7 @@
         <w:rPr>
           <w:rFonts w:ascii="Arial" w:hAnsi="Arial" w:cs="Arial"/>
         </w:rPr>
-        <w:t xml:space="preserve"> literatuur onderzoek uitgekozen </w:t>
-      </w:r>
-      <w:proofErr w:type="spellStart"/>
-      <w:r>
-        <w:rPr>
-          <w:rFonts w:ascii="Arial" w:hAnsi="Arial" w:cs="Arial"/>
-        </w:rPr>
-        <w:t>framework</w:t>
-      </w:r>
-      <w:proofErr w:type="spellEnd"/>
-      <w:r>
-        <w:rPr>
-          <w:rFonts w:ascii="Arial" w:hAnsi="Arial" w:cs="Arial"/>
-        </w:rPr>
-        <w:t xml:space="preserve"> en </w:t>
+        <w:t xml:space="preserve"> literatuur onderzoek uitgekozen framework en </w:t>
       </w:r>
       <w:r>
         <w:rPr>
@@ -4124,21 +3145,7 @@
         <w:rPr>
           <w:rFonts w:ascii="Arial" w:hAnsi="Arial" w:cs="Arial"/>
         </w:rPr>
-        <w:t xml:space="preserve">alle </w:t>
-      </w:r>
-      <w:proofErr w:type="spellStart"/>
-      <w:r>
-        <w:rPr>
-          <w:rFonts w:ascii="Arial" w:hAnsi="Arial" w:cs="Arial"/>
-        </w:rPr>
-        <w:t>frameworks</w:t>
-      </w:r>
-      <w:proofErr w:type="spellEnd"/>
-      <w:r>
-        <w:rPr>
-          <w:rFonts w:ascii="Arial" w:hAnsi="Arial" w:cs="Arial"/>
-        </w:rPr>
-        <w:t xml:space="preserve"> die ik niet ga gebruiken op en </w:t>
+        <w:t xml:space="preserve">alle frameworks die ik niet ga gebruiken op en </w:t>
       </w:r>
       <w:r>
         <w:rPr>
@@ -4168,21 +3175,7 @@
         <w:rPr>
           <w:rFonts w:ascii="Arial" w:hAnsi="Arial" w:cs="Arial"/>
         </w:rPr>
-        <w:t xml:space="preserve">leg ik uit waarom ik het overgebleven </w:t>
-      </w:r>
-      <w:proofErr w:type="spellStart"/>
-      <w:r>
-        <w:rPr>
-          <w:rFonts w:ascii="Arial" w:hAnsi="Arial" w:cs="Arial"/>
-        </w:rPr>
-        <w:t>framework</w:t>
-      </w:r>
-      <w:proofErr w:type="spellEnd"/>
-      <w:r>
-        <w:rPr>
-          <w:rFonts w:ascii="Arial" w:hAnsi="Arial" w:cs="Arial"/>
-        </w:rPr>
-        <w:t xml:space="preserve"> zal gebruiken.</w:t>
+        <w:t>leg ik uit waarom ik het overgebleven framework zal gebruiken.</w:t>
       </w:r>
     </w:p>
     <w:p>
@@ -4208,41 +3201,13 @@
         <w:rPr>
           <w:rFonts w:ascii="Arial" w:hAnsi="Arial" w:cs="Arial"/>
         </w:rPr>
-        <w:t xml:space="preserve"> </w:t>
-      </w:r>
-      <w:proofErr w:type="spellStart"/>
-      <w:r>
-        <w:rPr>
-          <w:rFonts w:ascii="Arial" w:hAnsi="Arial" w:cs="Arial"/>
-        </w:rPr>
-        <w:t>Electron</w:t>
-      </w:r>
-      <w:proofErr w:type="spellEnd"/>
-      <w:r>
-        <w:rPr>
-          <w:rFonts w:ascii="Arial" w:hAnsi="Arial" w:cs="Arial"/>
-        </w:rPr>
-        <w:t xml:space="preserve"> is </w:t>
-      </w:r>
-      <w:r>
-        <w:rPr>
-          <w:rFonts w:ascii="Arial" w:hAnsi="Arial" w:cs="Arial"/>
-        </w:rPr>
-        <w:t xml:space="preserve">zwaarder dan de andere </w:t>
-      </w:r>
-      <w:proofErr w:type="spellStart"/>
-      <w:r>
-        <w:rPr>
-          <w:rFonts w:ascii="Arial" w:hAnsi="Arial" w:cs="Arial"/>
-        </w:rPr>
-        <w:t>frameworks</w:t>
-      </w:r>
-      <w:proofErr w:type="spellEnd"/>
-      <w:r>
-        <w:rPr>
-          <w:rFonts w:ascii="Arial" w:hAnsi="Arial" w:cs="Arial"/>
-        </w:rPr>
-        <w:t xml:space="preserve"> en biedt niet veel unieks aan voor mij om te zeggen dat </w:t>
+        <w:t xml:space="preserve"> Electron is </w:t>
+      </w:r>
+      <w:r>
+        <w:rPr>
+          <w:rFonts w:ascii="Arial" w:hAnsi="Arial" w:cs="Arial"/>
+        </w:rPr>
+        <w:t xml:space="preserve">zwaarder dan de andere frameworks en biedt niet veel unieks aan voor mij om te zeggen dat </w:t>
       </w:r>
       <w:r>
         <w:rPr>
@@ -4261,21 +3226,7 @@
         <w:rPr>
           <w:rFonts w:ascii="Arial" w:hAnsi="Arial" w:cs="Arial"/>
         </w:rPr>
-        <w:t xml:space="preserve">WFP of </w:t>
-      </w:r>
-      <w:proofErr w:type="spellStart"/>
-      <w:r>
-        <w:rPr>
-          <w:rFonts w:ascii="Arial" w:hAnsi="Arial" w:cs="Arial"/>
-        </w:rPr>
-        <w:t>WinForms</w:t>
-      </w:r>
-      <w:proofErr w:type="spellEnd"/>
-      <w:r>
-        <w:rPr>
-          <w:rFonts w:ascii="Arial" w:hAnsi="Arial" w:cs="Arial"/>
-        </w:rPr>
-        <w:t>:</w:t>
+        <w:t>WFP of WinForms:</w:t>
       </w:r>
       <w:r>
         <w:rPr>
@@ -4299,68 +3250,26 @@
         <w:rPr>
           <w:rFonts w:ascii="Arial" w:hAnsi="Arial" w:cs="Arial"/>
         </w:rPr>
-        <w:t xml:space="preserve">zodat ik hier later </w:t>
-      </w:r>
-      <w:proofErr w:type="spellStart"/>
-      <w:r>
-        <w:rPr>
-          <w:rFonts w:ascii="Arial" w:hAnsi="Arial" w:cs="Arial"/>
-        </w:rPr>
-        <w:t>mischien</w:t>
-      </w:r>
-      <w:proofErr w:type="spellEnd"/>
-      <w:r>
-        <w:rPr>
-          <w:rFonts w:ascii="Arial" w:hAnsi="Arial" w:cs="Arial"/>
-        </w:rPr>
-        <w:t xml:space="preserve"> nog iets mee kan doen.</w:t>
-      </w:r>
-    </w:p>
-    <w:p>
-      <w:pPr>
-        <w:rPr>
-          <w:rFonts w:ascii="Arial" w:hAnsi="Arial" w:cs="Arial"/>
-        </w:rPr>
-      </w:pPr>
-      <w:r>
-        <w:rPr>
-          <w:rFonts w:ascii="Arial" w:hAnsi="Arial" w:cs="Arial"/>
-        </w:rPr>
-        <w:t xml:space="preserve">Java met </w:t>
-      </w:r>
-      <w:proofErr w:type="spellStart"/>
-      <w:r>
-        <w:rPr>
-          <w:rFonts w:ascii="Arial" w:hAnsi="Arial" w:cs="Arial"/>
-        </w:rPr>
-        <w:t>JavaFX</w:t>
-      </w:r>
-      <w:proofErr w:type="spellEnd"/>
-      <w:r>
-        <w:rPr>
-          <w:rFonts w:ascii="Arial" w:hAnsi="Arial" w:cs="Arial"/>
-        </w:rPr>
-        <w:t>:</w:t>
-      </w:r>
-      <w:r>
-        <w:rPr>
-          <w:rFonts w:ascii="Arial" w:hAnsi="Arial" w:cs="Arial"/>
-        </w:rPr>
-        <w:t xml:space="preserve"> omdat ik een andere front-end ga maken in </w:t>
-      </w:r>
-      <w:proofErr w:type="spellStart"/>
-      <w:r>
-        <w:rPr>
-          <w:rFonts w:ascii="Arial" w:hAnsi="Arial" w:cs="Arial"/>
-        </w:rPr>
-        <w:t>react</w:t>
-      </w:r>
-      <w:proofErr w:type="spellEnd"/>
-      <w:r>
-        <w:rPr>
-          <w:rFonts w:ascii="Arial" w:hAnsi="Arial" w:cs="Arial"/>
-        </w:rPr>
-        <w:t xml:space="preserve"> </w:t>
+        <w:t>zodat ik hier later mischien nog iets mee kan doen.</w:t>
+      </w:r>
+    </w:p>
+    <w:p>
+      <w:pPr>
+        <w:rPr>
+          <w:rFonts w:ascii="Arial" w:hAnsi="Arial" w:cs="Arial"/>
+        </w:rPr>
+      </w:pPr>
+      <w:r>
+        <w:rPr>
+          <w:rFonts w:ascii="Arial" w:hAnsi="Arial" w:cs="Arial"/>
+        </w:rPr>
+        <w:t>Java met JavaFX:</w:t>
+      </w:r>
+      <w:r>
+        <w:rPr>
+          <w:rFonts w:ascii="Arial" w:hAnsi="Arial" w:cs="Arial"/>
+        </w:rPr>
+        <w:t xml:space="preserve"> omdat ik een andere front-end ga maken in react </w:t>
       </w:r>
       <w:r>
         <w:rPr>
@@ -4374,19 +3283,11 @@
         </w:rPr>
         <w:t xml:space="preserve">lijkt het mij niet handig om een </w:t>
       </w:r>
-      <w:proofErr w:type="spellStart"/>
-      <w:r>
-        <w:rPr>
-          <w:rFonts w:ascii="Arial" w:hAnsi="Arial" w:cs="Arial"/>
-        </w:rPr>
-        <w:t>framework</w:t>
-      </w:r>
-      <w:proofErr w:type="spellEnd"/>
-      <w:r>
-        <w:rPr>
-          <w:rFonts w:ascii="Arial" w:hAnsi="Arial" w:cs="Arial"/>
-        </w:rPr>
-        <w:t xml:space="preserve"> te gebruiken waarvan er gezegd wordt dat UI</w:t>
+      <w:r>
+        <w:rPr>
+          <w:rFonts w:ascii="Arial" w:hAnsi="Arial" w:cs="Arial"/>
+        </w:rPr>
+        <w:t>framework te gebruiken waarvan er gezegd wordt dat UI</w:t>
       </w:r>
       <w:r>
         <w:rPr>
@@ -4401,19 +3302,11 @@
           <w:rFonts w:ascii="Arial" w:hAnsi="Arial" w:cs="Arial"/>
         </w:rPr>
       </w:pPr>
-      <w:proofErr w:type="spellStart"/>
-      <w:r>
-        <w:rPr>
-          <w:rFonts w:ascii="Arial" w:hAnsi="Arial" w:cs="Arial"/>
-        </w:rPr>
-        <w:t>Qt</w:t>
-      </w:r>
-      <w:proofErr w:type="spellEnd"/>
-      <w:r>
-        <w:rPr>
-          <w:rFonts w:ascii="Arial" w:hAnsi="Arial" w:cs="Arial"/>
-        </w:rPr>
-        <w:t>:</w:t>
+      <w:r>
+        <w:rPr>
+          <w:rFonts w:ascii="Arial" w:hAnsi="Arial" w:cs="Arial"/>
+        </w:rPr>
+        <w:t>Qt:</w:t>
       </w:r>
       <w:r>
         <w:rPr>
@@ -4425,41 +3318,13 @@
         <w:rPr>
           <w:rFonts w:ascii="Arial" w:hAnsi="Arial" w:cs="Arial"/>
         </w:rPr>
-        <w:t xml:space="preserve">een heel basische kennis over python en samengevoegd met het moeten leren van </w:t>
-      </w:r>
-      <w:proofErr w:type="spellStart"/>
-      <w:r>
-        <w:rPr>
-          <w:rFonts w:ascii="Arial" w:hAnsi="Arial" w:cs="Arial"/>
-        </w:rPr>
-        <w:t>react</w:t>
-      </w:r>
-      <w:proofErr w:type="spellEnd"/>
-      <w:r>
-        <w:rPr>
-          <w:rFonts w:ascii="Arial" w:hAnsi="Arial" w:cs="Arial"/>
-        </w:rPr>
-        <w:t xml:space="preserve"> lijkt het mij niet verstandig </w:t>
-      </w:r>
-      <w:r>
-        <w:rPr>
-          <w:rFonts w:ascii="Arial" w:hAnsi="Arial" w:cs="Arial"/>
-        </w:rPr>
-        <w:t xml:space="preserve">om </w:t>
-      </w:r>
-      <w:proofErr w:type="spellStart"/>
-      <w:r>
-        <w:rPr>
-          <w:rFonts w:ascii="Arial" w:hAnsi="Arial" w:cs="Arial"/>
-        </w:rPr>
-        <w:t>Qt</w:t>
-      </w:r>
-      <w:proofErr w:type="spellEnd"/>
-      <w:r>
-        <w:rPr>
-          <w:rFonts w:ascii="Arial" w:hAnsi="Arial" w:cs="Arial"/>
-        </w:rPr>
-        <w:t xml:space="preserve"> te gebruiken.</w:t>
+        <w:t xml:space="preserve">een heel basische kennis over python en samengevoegd met het moeten leren van react lijkt het mij niet verstandig </w:t>
+      </w:r>
+      <w:r>
+        <w:rPr>
+          <w:rFonts w:ascii="Arial" w:hAnsi="Arial" w:cs="Arial"/>
+        </w:rPr>
+        <w:t>om Qt te gebruiken.</w:t>
       </w:r>
     </w:p>
     <w:p>
@@ -4505,21 +3370,7 @@
         <w:rPr>
           <w:rFonts w:ascii="Arial" w:hAnsi="Arial" w:cs="Arial"/>
         </w:rPr>
-        <w:t xml:space="preserve">Voor het maken van mijn desktop applicatie ga ik gebruik maken van </w:t>
-      </w:r>
-      <w:proofErr w:type="spellStart"/>
-      <w:r>
-        <w:rPr>
-          <w:rFonts w:ascii="Arial" w:hAnsi="Arial" w:cs="Arial"/>
-        </w:rPr>
-        <w:t>Tauri</w:t>
-      </w:r>
-      <w:proofErr w:type="spellEnd"/>
-      <w:r>
-        <w:rPr>
-          <w:rFonts w:ascii="Arial" w:hAnsi="Arial" w:cs="Arial"/>
-        </w:rPr>
-        <w:t xml:space="preserve"> omdat het </w:t>
+        <w:t xml:space="preserve">Voor het maken van mijn desktop applicatie ga ik gebruik maken van Tauri omdat het </w:t>
       </w:r>
       <w:r>
         <w:rPr>
@@ -4527,73 +3378,23 @@
         </w:rPr>
         <w:t xml:space="preserve">een lichtere versie van </w:t>
       </w:r>
-      <w:proofErr w:type="spellStart"/>
-      <w:r>
-        <w:rPr>
-          <w:rFonts w:ascii="Arial" w:hAnsi="Arial" w:cs="Arial"/>
-        </w:rPr>
-        <w:t>Electron</w:t>
-      </w:r>
-      <w:proofErr w:type="spellEnd"/>
-      <w:r>
-        <w:rPr>
-          <w:rFonts w:ascii="Arial" w:hAnsi="Arial" w:cs="Arial"/>
-        </w:rPr>
-        <w:t xml:space="preserve"> en daarom perfect is voor het maken van de manager kant van mijn </w:t>
-      </w:r>
-      <w:r>
-        <w:rPr>
-          <w:rFonts w:ascii="Arial" w:hAnsi="Arial" w:cs="Arial"/>
-        </w:rPr>
-        <w:t xml:space="preserve">web shop. Deze applicatie wordt niet groot en hoeft niet </w:t>
-      </w:r>
-      <w:proofErr w:type="spellStart"/>
-      <w:r>
-        <w:rPr>
-          <w:rFonts w:ascii="Arial" w:hAnsi="Arial" w:cs="Arial"/>
-        </w:rPr>
-        <w:t>uitertematen</w:t>
-      </w:r>
-      <w:proofErr w:type="spellEnd"/>
-      <w:r>
-        <w:rPr>
-          <w:rFonts w:ascii="Arial" w:hAnsi="Arial" w:cs="Arial"/>
-        </w:rPr>
-        <w:t xml:space="preserve"> veel </w:t>
-      </w:r>
-      <w:r>
-        <w:rPr>
-          <w:rFonts w:ascii="Arial" w:hAnsi="Arial" w:cs="Arial"/>
-        </w:rPr>
-        <w:t xml:space="preserve">features te hebben dus het fijt dat </w:t>
-      </w:r>
-      <w:proofErr w:type="spellStart"/>
-      <w:r>
-        <w:rPr>
-          <w:rFonts w:ascii="Arial" w:hAnsi="Arial" w:cs="Arial"/>
-        </w:rPr>
-        <w:t>Tauri</w:t>
-      </w:r>
-      <w:proofErr w:type="spellEnd"/>
-      <w:r>
-        <w:rPr>
-          <w:rFonts w:ascii="Arial" w:hAnsi="Arial" w:cs="Arial"/>
-        </w:rPr>
-        <w:t xml:space="preserve"> die minder heeft dan </w:t>
-      </w:r>
-      <w:proofErr w:type="spellStart"/>
-      <w:r>
-        <w:rPr>
-          <w:rFonts w:ascii="Arial" w:hAnsi="Arial" w:cs="Arial"/>
-        </w:rPr>
-        <w:t>Electron</w:t>
-      </w:r>
-      <w:proofErr w:type="spellEnd"/>
-      <w:r>
-        <w:rPr>
-          <w:rFonts w:ascii="Arial" w:hAnsi="Arial" w:cs="Arial"/>
-        </w:rPr>
-        <w:t xml:space="preserve"> zal geen probleem moeten worden.</w:t>
+      <w:r>
+        <w:rPr>
+          <w:rFonts w:ascii="Arial" w:hAnsi="Arial" w:cs="Arial"/>
+        </w:rPr>
+        <w:t xml:space="preserve">Electron en daarom perfect is voor het maken van de manager kant van mijn </w:t>
+      </w:r>
+      <w:r>
+        <w:rPr>
+          <w:rFonts w:ascii="Arial" w:hAnsi="Arial" w:cs="Arial"/>
+        </w:rPr>
+        <w:t xml:space="preserve">web shop. Deze applicatie wordt niet groot en hoeft niet uitertematen veel </w:t>
+      </w:r>
+      <w:r>
+        <w:rPr>
+          <w:rFonts w:ascii="Arial" w:hAnsi="Arial" w:cs="Arial"/>
+        </w:rPr>
+        <w:t>features te hebben dus het fijt dat Tauri die minder heeft dan Electron zal geen probleem moeten worden.</w:t>
       </w:r>
       <w:r>
         <w:rPr>
@@ -4611,7 +3412,6 @@
         </w:rPr>
       </w:pPr>
       <w:bookmarkStart w:id="12" w:name="_Toc178928971"/>
-      <w:proofErr w:type="spellStart"/>
       <w:r>
         <w:rPr>
           <w:rFonts w:ascii="Arial" w:hAnsi="Arial" w:cs="Arial"/>
@@ -4621,7 +3421,6 @@
         <w:t>Referenties</w:t>
       </w:r>
       <w:bookmarkEnd w:id="12"/>
-      <w:proofErr w:type="spellEnd"/>
     </w:p>
     <w:p>
       <w:pPr>
@@ -4663,7 +3462,6 @@
           <w:rFonts w:ascii="Arial" w:hAnsi="Arial" w:cs="Arial"/>
         </w:rPr>
       </w:pPr>
-      <w:proofErr w:type="spellStart"/>
       <w:r>
         <w:rPr>
           <w:rFonts w:ascii="Arial" w:hAnsi="Arial" w:cs="Arial"/>
@@ -4671,100 +3469,14 @@
           <w:iCs/>
           <w:lang w:val="fr-FR"/>
         </w:rPr>
-        <w:t>What</w:t>
-      </w:r>
-      <w:proofErr w:type="spellEnd"/>
-      <w:r>
-        <w:rPr>
-          <w:rFonts w:ascii="Arial" w:hAnsi="Arial" w:cs="Arial"/>
-          <w:i/>
-          <w:iCs/>
+        <w:t>What is Tauri? | Tauri Apps</w:t>
+      </w:r>
+      <w:r>
+        <w:rPr>
+          <w:rFonts w:ascii="Arial" w:hAnsi="Arial" w:cs="Arial"/>
           <w:lang w:val="fr-FR"/>
         </w:rPr>
-        <w:t xml:space="preserve"> </w:t>
-      </w:r>
-      <w:proofErr w:type="spellStart"/>
-      <w:r>
-        <w:rPr>
-          <w:rFonts w:ascii="Arial" w:hAnsi="Arial" w:cs="Arial"/>
-          <w:i/>
-          <w:iCs/>
-          <w:lang w:val="fr-FR"/>
-        </w:rPr>
-        <w:t>is</w:t>
-      </w:r>
-      <w:proofErr w:type="spellEnd"/>
-      <w:r>
-        <w:rPr>
-          <w:rFonts w:ascii="Arial" w:hAnsi="Arial" w:cs="Arial"/>
-          <w:i/>
-          <w:iCs/>
-          <w:lang w:val="fr-FR"/>
-        </w:rPr>
-        <w:t xml:space="preserve"> </w:t>
-      </w:r>
-      <w:proofErr w:type="spellStart"/>
-      <w:r>
-        <w:rPr>
-          <w:rFonts w:ascii="Arial" w:hAnsi="Arial" w:cs="Arial"/>
-          <w:i/>
-          <w:iCs/>
-          <w:lang w:val="fr-FR"/>
-        </w:rPr>
-        <w:t>Tauri</w:t>
-      </w:r>
-      <w:proofErr w:type="spellEnd"/>
-      <w:r>
-        <w:rPr>
-          <w:rFonts w:ascii="Arial" w:hAnsi="Arial" w:cs="Arial"/>
-          <w:i/>
-          <w:iCs/>
-          <w:lang w:val="fr-FR"/>
-        </w:rPr>
-        <w:t xml:space="preserve">? | </w:t>
-      </w:r>
-      <w:proofErr w:type="spellStart"/>
-      <w:r>
-        <w:rPr>
-          <w:rFonts w:ascii="Arial" w:hAnsi="Arial" w:cs="Arial"/>
-          <w:i/>
-          <w:iCs/>
-          <w:lang w:val="fr-FR"/>
-        </w:rPr>
-        <w:t>Tauri</w:t>
-      </w:r>
-      <w:proofErr w:type="spellEnd"/>
-      <w:r>
-        <w:rPr>
-          <w:rFonts w:ascii="Arial" w:hAnsi="Arial" w:cs="Arial"/>
-          <w:i/>
-          <w:iCs/>
-          <w:lang w:val="fr-FR"/>
-        </w:rPr>
-        <w:t xml:space="preserve"> Apps</w:t>
-      </w:r>
-      <w:r>
-        <w:rPr>
-          <w:rFonts w:ascii="Arial" w:hAnsi="Arial" w:cs="Arial"/>
-          <w:lang w:val="fr-FR"/>
-        </w:rPr>
-        <w:t>. (</w:t>
-      </w:r>
-      <w:proofErr w:type="spellStart"/>
-      <w:r>
-        <w:rPr>
-          <w:rFonts w:ascii="Arial" w:hAnsi="Arial" w:cs="Arial"/>
-          <w:lang w:val="fr-FR"/>
-        </w:rPr>
-        <w:t>n.d</w:t>
-      </w:r>
-      <w:proofErr w:type="spellEnd"/>
-      <w:r>
-        <w:rPr>
-          <w:rFonts w:ascii="Arial" w:hAnsi="Arial" w:cs="Arial"/>
-          <w:lang w:val="fr-FR"/>
-        </w:rPr>
-        <w:t xml:space="preserve">.). </w:t>
+        <w:t xml:space="preserve">. (n.d.). </w:t>
       </w:r>
       <w:hyperlink r:id="rId7" w:anchor=":~:text=Tauri%20is%20a%20toolkit%20that,and%20the%20CLI%20leverages%20Node" w:history="1">
         <w:r>
@@ -4823,7 +3535,6 @@
           <w:lang w:val="fr-FR"/>
         </w:rPr>
       </w:pPr>
-      <w:proofErr w:type="spellStart"/>
       <w:r>
         <w:rPr>
           <w:rFonts w:ascii="Arial" w:hAnsi="Arial" w:cs="Arial"/>
@@ -4833,29 +3544,12 @@
         </w:rPr>
         <w:t>JavaFX</w:t>
       </w:r>
-      <w:proofErr w:type="spellEnd"/>
       <w:r>
         <w:rPr>
           <w:rFonts w:ascii="Arial" w:hAnsi="Arial" w:cs="Arial"/>
           <w:lang w:val="fr-FR"/>
         </w:rPr>
-        <w:t>. (</w:t>
-      </w:r>
-      <w:proofErr w:type="spellStart"/>
-      <w:r>
-        <w:rPr>
-          <w:rFonts w:ascii="Arial" w:hAnsi="Arial" w:cs="Arial"/>
-          <w:lang w:val="fr-FR"/>
-        </w:rPr>
-        <w:t>n.d</w:t>
-      </w:r>
-      <w:proofErr w:type="spellEnd"/>
-      <w:r>
-        <w:rPr>
-          <w:rFonts w:ascii="Arial" w:hAnsi="Arial" w:cs="Arial"/>
-          <w:lang w:val="fr-FR"/>
-        </w:rPr>
-        <w:t xml:space="preserve">.). </w:t>
+        <w:t xml:space="preserve">. (n.d.). </w:t>
       </w:r>
       <w:hyperlink r:id="rId9" w:history="1">
         <w:r>

</xml_diff>

<commit_message>
desktop tools document af. klant info beveiliging document literatuur af begin aan maken van prototype.
</commit_message>
<xml_diff>
--- a/Documentation/desktop app tools onderzoeks document.docx
+++ b/Documentation/desktop app tools onderzoeks document.docx
@@ -65,7 +65,7 @@
       <w:sdtContent>
         <w:p>
           <w:pPr>
-            <w:pStyle w:val="Kopvaninhoudsopgave"/>
+            <w:pStyle w:val="TOCHeading"/>
             <w:rPr>
               <w:rFonts w:ascii="Arial" w:hAnsi="Arial" w:cs="Arial"/>
             </w:rPr>
@@ -79,7 +79,7 @@
         </w:p>
         <w:p>
           <w:pPr>
-            <w:pStyle w:val="Inhopg1"/>
+            <w:pStyle w:val="TOC1"/>
             <w:tabs>
               <w:tab w:val="right" w:leader="dot" w:pos="9062"/>
             </w:tabs>
@@ -170,7 +170,7 @@
         </w:p>
         <w:p>
           <w:pPr>
-            <w:pStyle w:val="Inhopg1"/>
+            <w:pStyle w:val="TOC1"/>
             <w:tabs>
               <w:tab w:val="right" w:leader="dot" w:pos="9062"/>
             </w:tabs>
@@ -243,7 +243,7 @@
         </w:p>
         <w:p>
           <w:pPr>
-            <w:pStyle w:val="Inhopg2"/>
+            <w:pStyle w:val="TOC2"/>
             <w:tabs>
               <w:tab w:val="right" w:leader="dot" w:pos="9062"/>
             </w:tabs>
@@ -316,7 +316,7 @@
         </w:p>
         <w:p>
           <w:pPr>
-            <w:pStyle w:val="Inhopg2"/>
+            <w:pStyle w:val="TOC2"/>
             <w:tabs>
               <w:tab w:val="right" w:leader="dot" w:pos="9062"/>
             </w:tabs>
@@ -389,7 +389,7 @@
         </w:p>
         <w:p>
           <w:pPr>
-            <w:pStyle w:val="Inhopg2"/>
+            <w:pStyle w:val="TOC2"/>
             <w:tabs>
               <w:tab w:val="right" w:leader="dot" w:pos="9062"/>
             </w:tabs>
@@ -462,7 +462,7 @@
         </w:p>
         <w:p>
           <w:pPr>
-            <w:pStyle w:val="Inhopg2"/>
+            <w:pStyle w:val="TOC2"/>
             <w:tabs>
               <w:tab w:val="right" w:leader="dot" w:pos="9062"/>
             </w:tabs>
@@ -535,7 +535,7 @@
         </w:p>
         <w:p>
           <w:pPr>
-            <w:pStyle w:val="Inhopg2"/>
+            <w:pStyle w:val="TOC2"/>
             <w:tabs>
               <w:tab w:val="right" w:leader="dot" w:pos="9062"/>
             </w:tabs>
@@ -608,7 +608,7 @@
         </w:p>
         <w:p>
           <w:pPr>
-            <w:pStyle w:val="Inhopg2"/>
+            <w:pStyle w:val="TOC2"/>
             <w:tabs>
               <w:tab w:val="right" w:leader="dot" w:pos="9062"/>
             </w:tabs>
@@ -681,7 +681,7 @@
         </w:p>
         <w:p>
           <w:pPr>
-            <w:pStyle w:val="Inhopg2"/>
+            <w:pStyle w:val="TOC2"/>
             <w:tabs>
               <w:tab w:val="right" w:leader="dot" w:pos="9062"/>
             </w:tabs>
@@ -755,7 +755,7 @@
         </w:p>
         <w:p>
           <w:pPr>
-            <w:pStyle w:val="Inhopg1"/>
+            <w:pStyle w:val="TOC1"/>
             <w:tabs>
               <w:tab w:val="right" w:leader="dot" w:pos="9062"/>
             </w:tabs>
@@ -828,7 +828,7 @@
         </w:p>
         <w:p>
           <w:pPr>
-            <w:pStyle w:val="Inhopg1"/>
+            <w:pStyle w:val="TOC1"/>
             <w:tabs>
               <w:tab w:val="right" w:leader="dot" w:pos="9062"/>
             </w:tabs>
@@ -901,7 +901,7 @@
         </w:p>
         <w:p>
           <w:pPr>
-            <w:pStyle w:val="Inhopg1"/>
+            <w:pStyle w:val="TOC1"/>
             <w:tabs>
               <w:tab w:val="right" w:leader="dot" w:pos="9062"/>
             </w:tabs>
@@ -974,7 +974,7 @@
         </w:p>
         <w:p>
           <w:pPr>
-            <w:pStyle w:val="Inhopg1"/>
+            <w:pStyle w:val="TOC1"/>
             <w:tabs>
               <w:tab w:val="right" w:leader="dot" w:pos="9062"/>
             </w:tabs>
@@ -1082,7 +1082,7 @@
     </w:p>
     <w:p>
       <w:pPr>
-        <w:pStyle w:val="Kop1"/>
+        <w:pStyle w:val="Heading1"/>
         <w:rPr>
           <w:rFonts w:ascii="Arial" w:hAnsi="Arial" w:cs="Arial"/>
         </w:rPr>
@@ -1271,7 +1271,7 @@
     </w:p>
     <w:p>
       <w:pPr>
-        <w:pStyle w:val="Kop1"/>
+        <w:pStyle w:val="Heading1"/>
         <w:rPr>
           <w:rFonts w:ascii="Arial" w:hAnsi="Arial" w:cs="Arial"/>
         </w:rPr>
@@ -1352,7 +1352,7 @@
     </w:p>
     <w:p>
       <w:pPr>
-        <w:pStyle w:val="Kop2"/>
+        <w:pStyle w:val="Heading2"/>
         <w:rPr>
           <w:rFonts w:ascii="Arial" w:hAnsi="Arial" w:cs="Arial"/>
         </w:rPr>
@@ -1408,7 +1408,7 @@
     </w:p>
     <w:p>
       <w:pPr>
-        <w:pStyle w:val="Kop2"/>
+        <w:pStyle w:val="Heading2"/>
         <w:rPr>
           <w:rFonts w:ascii="Arial" w:hAnsi="Arial" w:cs="Arial"/>
         </w:rPr>
@@ -1465,7 +1465,7 @@
     </w:p>
     <w:p>
       <w:pPr>
-        <w:pStyle w:val="Kop2"/>
+        <w:pStyle w:val="Heading2"/>
         <w:rPr>
           <w:rFonts w:ascii="Arial" w:hAnsi="Arial" w:cs="Arial"/>
         </w:rPr>
@@ -1805,7 +1805,7 @@
     </w:p>
     <w:p>
       <w:pPr>
-        <w:pStyle w:val="Kop2"/>
+        <w:pStyle w:val="Heading2"/>
         <w:rPr>
           <w:rFonts w:ascii="Arial" w:hAnsi="Arial" w:cs="Arial"/>
         </w:rPr>
@@ -2143,15 +2143,17 @@
     </w:p>
     <w:p>
       <w:pPr>
-        <w:pStyle w:val="Kop2"/>
-        <w:rPr>
-          <w:rFonts w:ascii="Arial" w:hAnsi="Arial" w:cs="Arial"/>
+        <w:pStyle w:val="Heading2"/>
+        <w:rPr>
+          <w:rFonts w:ascii="Arial" w:hAnsi="Arial" w:cs="Arial"/>
+          <w:lang w:val="en-US"/>
         </w:rPr>
       </w:pPr>
       <w:bookmarkStart w:id="6" w:name="_Toc178928965"/>
       <w:r>
         <w:rPr>
           <w:rFonts w:ascii="Arial" w:hAnsi="Arial" w:cs="Arial"/>
+          <w:lang w:val="en-US"/>
         </w:rPr>
         <w:t>3. WPF of WinForms (C#)</w:t>
       </w:r>
@@ -2168,12 +2170,14 @@
           <w:rFonts w:ascii="Arial" w:hAnsi="Arial" w:cs="Arial"/>
           <w:b/>
           <w:bCs/>
+          <w:lang w:val="en-US"/>
         </w:rPr>
         <w:t>WPF (Windows Presentation Foundation)</w:t>
       </w:r>
       <w:r>
         <w:rPr>
           <w:rFonts w:ascii="Arial" w:hAnsi="Arial" w:cs="Arial"/>
+          <w:lang w:val="en-US"/>
         </w:rPr>
         <w:t xml:space="preserve"> en </w:t>
       </w:r>
@@ -2182,12 +2186,14 @@
           <w:rFonts w:ascii="Arial" w:hAnsi="Arial" w:cs="Arial"/>
           <w:b/>
           <w:bCs/>
+          <w:lang w:val="en-US"/>
         </w:rPr>
         <w:t>WinForms</w:t>
       </w:r>
       <w:r>
         <w:rPr>
           <w:rFonts w:ascii="Arial" w:hAnsi="Arial" w:cs="Arial"/>
+          <w:lang w:val="en-US"/>
         </w:rPr>
         <w:t xml:space="preserve"> zijn frameworks ontwikkeld door Microsoft voor het bouwen van </w:t>
       </w:r>
@@ -2196,12 +2202,14 @@
           <w:rFonts w:ascii="Arial" w:hAnsi="Arial" w:cs="Arial"/>
           <w:b/>
           <w:bCs/>
+          <w:lang w:val="en-US"/>
         </w:rPr>
         <w:t>Windows-only</w:t>
       </w:r>
       <w:r>
         <w:rPr>
           <w:rFonts w:ascii="Arial" w:hAnsi="Arial" w:cs="Arial"/>
+          <w:lang w:val="en-US"/>
         </w:rPr>
         <w:t xml:space="preserve"> desktopapplicaties met </w:t>
       </w:r>
@@ -2210,14 +2218,22 @@
           <w:rFonts w:ascii="Arial" w:hAnsi="Arial" w:cs="Arial"/>
           <w:b/>
           <w:bCs/>
+          <w:lang w:val="en-US"/>
         </w:rPr>
         <w:t>C#</w:t>
       </w:r>
       <w:r>
         <w:rPr>
           <w:rFonts w:ascii="Arial" w:hAnsi="Arial" w:cs="Arial"/>
-        </w:rPr>
-        <w:t>. Terwijl WinForms gebruikmaakt van standaard Windows-controls, biedt WPF meer flexibiliteit door de mogelijkheid om complexe, moderne gebruikersinterfaces te bouwen.</w:t>
+          <w:lang w:val="en-US"/>
+        </w:rPr>
+        <w:t xml:space="preserve">. </w:t>
+      </w:r>
+      <w:r>
+        <w:rPr>
+          <w:rFonts w:ascii="Arial" w:hAnsi="Arial" w:cs="Arial"/>
+        </w:rPr>
+        <w:t>Terwijl WinForms gebruikmaakt van standaard Windows-controls, biedt WPF meer flexibiliteit door de mogelijkheid om complexe, moderne gebruikersinterfaces te bouwen.</w:t>
       </w:r>
     </w:p>
     <w:p>
@@ -2433,7 +2449,7 @@
     </w:p>
     <w:p>
       <w:pPr>
-        <w:pStyle w:val="Kop2"/>
+        <w:pStyle w:val="Heading2"/>
         <w:rPr>
           <w:rFonts w:ascii="Arial" w:hAnsi="Arial" w:cs="Arial"/>
         </w:rPr>
@@ -2687,7 +2703,7 @@
     </w:p>
     <w:p>
       <w:pPr>
-        <w:pStyle w:val="Kop2"/>
+        <w:pStyle w:val="Heading2"/>
         <w:rPr>
           <w:rFonts w:ascii="Arial" w:hAnsi="Arial" w:cs="Arial"/>
           <w:lang w:val="fr-FR"/>
@@ -2961,26 +2977,326 @@
     </w:p>
     <w:p>
       <w:pPr>
-        <w:pStyle w:val="Kop1"/>
-        <w:rPr>
-          <w:rFonts w:ascii="Arial" w:hAnsi="Arial" w:cs="Arial"/>
-        </w:rPr>
-      </w:pPr>
-      <w:bookmarkStart w:id="9" w:name="_Toc178928968"/>
+        <w:pStyle w:val="Heading1"/>
+        <w:rPr>
+          <w:rFonts w:ascii="Arial" w:hAnsi="Arial" w:cs="Arial"/>
+        </w:rPr>
+      </w:pPr>
       <w:r>
         <w:rPr>
           <w:rFonts w:ascii="Arial" w:hAnsi="Arial" w:cs="Arial"/>
         </w:rPr>
         <w:lastRenderedPageBreak/>
-        <w:t>methodologie</w:t>
-      </w:r>
-      <w:bookmarkEnd w:id="9"/>
-    </w:p>
-    <w:p>
-      <w:pPr>
-        <w:rPr>
-          <w:rFonts w:ascii="Arial" w:eastAsiaTheme="majorEastAsia" w:hAnsi="Arial" w:cs="Arial"/>
-          <w:color w:val="0F4761" w:themeColor="accent1" w:themeShade="BF"/>
+        <w:t>Gekozen tool en motivatie</w:t>
+      </w:r>
+    </w:p>
+    <w:p>
+      <w:pPr>
+        <w:rPr>
+          <w:rFonts w:ascii="Arial" w:hAnsi="Arial" w:cs="Arial"/>
+        </w:rPr>
+      </w:pPr>
+      <w:r>
+        <w:rPr>
+          <w:rFonts w:ascii="Arial" w:hAnsi="Arial" w:cs="Arial"/>
+        </w:rPr>
+        <w:t xml:space="preserve">Om de vraag </w:t>
+      </w:r>
+      <w:r>
+        <w:rPr>
+          <w:rFonts w:ascii="Arial" w:hAnsi="Arial" w:cs="Arial"/>
+        </w:rPr>
+        <w:t>“welke</w:t>
+      </w:r>
+      <w:r>
+        <w:rPr>
+          <w:rFonts w:ascii="Arial" w:hAnsi="Arial" w:cs="Arial"/>
+        </w:rPr>
+        <w:t xml:space="preserve"> desktop applicatie framework kan ik het beste gebruiken bij het maken van </w:t>
+      </w:r>
+      <w:r>
+        <w:rPr>
+          <w:rFonts w:ascii="Arial" w:hAnsi="Arial" w:cs="Arial"/>
+        </w:rPr>
+        <w:t xml:space="preserve">de manager kant van </w:t>
+      </w:r>
+      <w:r>
+        <w:rPr>
+          <w:rFonts w:ascii="Arial" w:hAnsi="Arial" w:cs="Arial"/>
+        </w:rPr>
+        <w:t>een web shop</w:t>
+      </w:r>
+      <w:r>
+        <w:rPr>
+          <w:rFonts w:ascii="Arial" w:hAnsi="Arial" w:cs="Arial"/>
+        </w:rPr>
+        <w:t xml:space="preserve">” </w:t>
+      </w:r>
+      <w:r>
+        <w:rPr>
+          <w:rFonts w:ascii="Arial" w:hAnsi="Arial" w:cs="Arial"/>
+        </w:rPr>
+        <w:t>heb</w:t>
+      </w:r>
+      <w:r>
+        <w:rPr>
+          <w:rFonts w:ascii="Arial" w:hAnsi="Arial" w:cs="Arial"/>
+        </w:rPr>
+        <w:t xml:space="preserve"> ik naar vijf frameworks gekeken </w:t>
+      </w:r>
+      <w:r>
+        <w:rPr>
+          <w:rFonts w:ascii="Arial" w:hAnsi="Arial" w:cs="Arial"/>
+        </w:rPr>
+        <w:t xml:space="preserve">en waar zij voor dienen. Hiervoor heb ik de </w:t>
+      </w:r>
+      <w:r>
+        <w:rPr>
+          <w:rFonts w:ascii="Arial" w:hAnsi="Arial" w:cs="Arial"/>
+        </w:rPr>
+        <w:t xml:space="preserve">voor- en nadelen van elk framework onderzocht zodat ik aan kan geven </w:t>
+      </w:r>
+      <w:r>
+        <w:rPr>
+          <w:rFonts w:ascii="Arial" w:hAnsi="Arial" w:cs="Arial"/>
+        </w:rPr>
+        <w:t xml:space="preserve">welk framework </w:t>
+      </w:r>
+      <w:r>
+        <w:rPr>
+          <w:rFonts w:ascii="Arial" w:hAnsi="Arial" w:cs="Arial"/>
+        </w:rPr>
+        <w:t xml:space="preserve">het beste </w:t>
+      </w:r>
+      <w:r>
+        <w:rPr>
+          <w:rFonts w:ascii="Arial" w:hAnsi="Arial" w:cs="Arial"/>
+        </w:rPr>
+        <w:t>werkt voor mijn project</w:t>
+      </w:r>
+      <w:r>
+        <w:rPr>
+          <w:rFonts w:ascii="Arial" w:hAnsi="Arial" w:cs="Arial"/>
+        </w:rPr>
+        <w:t xml:space="preserve"> </w:t>
+      </w:r>
+      <w:r>
+        <w:rPr>
+          <w:rFonts w:ascii="Arial" w:hAnsi="Arial" w:cs="Arial"/>
+        </w:rPr>
+        <w:t>d</w:t>
+      </w:r>
+      <w:r>
+        <w:rPr>
+          <w:rFonts w:ascii="Arial" w:hAnsi="Arial" w:cs="Arial"/>
+        </w:rPr>
+        <w:t>aarna</w:t>
+      </w:r>
+      <w:r>
+        <w:rPr>
+          <w:rFonts w:ascii="Arial" w:hAnsi="Arial" w:cs="Arial"/>
+        </w:rPr>
+        <w:t>,</w:t>
+      </w:r>
+      <w:r>
+        <w:rPr>
+          <w:rFonts w:ascii="Arial" w:hAnsi="Arial" w:cs="Arial"/>
+        </w:rPr>
+        <w:t xml:space="preserve"> zal ik een </w:t>
+      </w:r>
+      <w:r>
+        <w:rPr>
+          <w:rFonts w:ascii="Arial" w:hAnsi="Arial" w:cs="Arial"/>
+        </w:rPr>
+        <w:t>klein</w:t>
+      </w:r>
+      <w:r>
+        <w:rPr>
+          <w:rFonts w:ascii="Arial" w:hAnsi="Arial" w:cs="Arial"/>
+        </w:rPr>
+        <w:t xml:space="preserve"> prototype maken van het</w:t>
+      </w:r>
+      <w:r>
+        <w:rPr>
+          <w:rFonts w:ascii="Arial" w:hAnsi="Arial" w:cs="Arial"/>
+        </w:rPr>
+        <w:t xml:space="preserve"> </w:t>
+      </w:r>
+      <w:r>
+        <w:rPr>
+          <w:rFonts w:ascii="Arial" w:hAnsi="Arial" w:cs="Arial"/>
+        </w:rPr>
+        <w:t>literatuuronderzoek</w:t>
+      </w:r>
+      <w:r>
+        <w:rPr>
+          <w:rFonts w:ascii="Arial" w:hAnsi="Arial" w:cs="Arial"/>
+        </w:rPr>
+        <w:t xml:space="preserve"> uitgekozen framework en </w:t>
+      </w:r>
+      <w:r>
+        <w:rPr>
+          <w:rFonts w:ascii="Arial" w:hAnsi="Arial" w:cs="Arial"/>
+        </w:rPr>
+        <w:t xml:space="preserve">als deze bevalt </w:t>
+      </w:r>
+      <w:r>
+        <w:rPr>
+          <w:rFonts w:ascii="Arial" w:hAnsi="Arial" w:cs="Arial"/>
+        </w:rPr>
+        <w:t>gebruik ik hem in mijn eigen project.</w:t>
+      </w:r>
+    </w:p>
+    <w:p>
+      <w:pPr>
+        <w:rPr>
+          <w:rFonts w:ascii="Arial" w:hAnsi="Arial" w:cs="Arial"/>
+        </w:rPr>
+      </w:pPr>
+    </w:p>
+    <w:p>
+      <w:pPr>
+        <w:pStyle w:val="Heading2"/>
+        <w:rPr>
+          <w:rFonts w:ascii="Arial" w:hAnsi="Arial" w:cs="Arial"/>
+        </w:rPr>
+      </w:pPr>
+      <w:r>
+        <w:rPr>
+          <w:rFonts w:ascii="Arial" w:hAnsi="Arial" w:cs="Arial"/>
+        </w:rPr>
+        <w:t>Literatuur onderzoek resultaat</w:t>
+      </w:r>
+    </w:p>
+    <w:p>
+      <w:pPr>
+        <w:rPr>
+          <w:rFonts w:ascii="Arial" w:hAnsi="Arial" w:cs="Arial"/>
+        </w:rPr>
+      </w:pPr>
+      <w:r>
+        <w:rPr>
+          <w:rFonts w:ascii="Arial" w:hAnsi="Arial" w:cs="Arial"/>
+        </w:rPr>
+        <w:t>In dit hoofdstuk noem ik alle frameworks die ik niet ga gebruiken op en leg uit waarom ze niet gekozen zijn voor mijn project. In het hoofdstuk conclusie leg ik uit waarom ik het overgebleven framework zal gebruiken.</w:t>
+      </w:r>
+    </w:p>
+    <w:p>
+      <w:pPr>
+        <w:rPr>
+          <w:rFonts w:ascii="Arial" w:hAnsi="Arial" w:cs="Arial"/>
+        </w:rPr>
+      </w:pPr>
+    </w:p>
+    <w:p>
+      <w:pPr>
+        <w:rPr>
+          <w:rFonts w:ascii="Arial" w:hAnsi="Arial" w:cs="Arial"/>
+        </w:rPr>
+      </w:pPr>
+      <w:r>
+        <w:rPr>
+          <w:rFonts w:ascii="Arial" w:hAnsi="Arial" w:cs="Arial"/>
+        </w:rPr>
+        <w:t>Electron.js: Electron is zwaarder dan de andere frameworks en biedt niet veel unieks aan voor mij om te zeggen dat het gebruik ervan waardevol genoeg is.</w:t>
+      </w:r>
+    </w:p>
+    <w:p>
+      <w:pPr>
+        <w:rPr>
+          <w:rFonts w:ascii="Arial" w:hAnsi="Arial" w:cs="Arial"/>
+        </w:rPr>
+      </w:pPr>
+      <w:r>
+        <w:rPr>
+          <w:rFonts w:ascii="Arial" w:hAnsi="Arial" w:cs="Arial"/>
+        </w:rPr>
+        <w:t>WFP of WinForms: Ik behouw het liefst de mogelijkheid voor mijn programma om cross-platform te zijn zodat ik hier later mischien nog iets mee kan doen.</w:t>
+      </w:r>
+    </w:p>
+    <w:p>
+      <w:pPr>
+        <w:rPr>
+          <w:rFonts w:ascii="Arial" w:hAnsi="Arial" w:cs="Arial"/>
+        </w:rPr>
+      </w:pPr>
+      <w:r>
+        <w:rPr>
+          <w:rFonts w:ascii="Arial" w:hAnsi="Arial" w:cs="Arial"/>
+        </w:rPr>
+        <w:t>Java met JavaFX: omdat ik een andere front-end ga maken in react wat ik nog moet leren lijkt het mij niet handig om een framework te gebruiken waarvan er gezegd wordt dat UI styling complex is.</w:t>
+      </w:r>
+    </w:p>
+    <w:p>
+      <w:pPr>
+        <w:rPr>
+          <w:rFonts w:ascii="Arial" w:hAnsi="Arial" w:cs="Arial"/>
+        </w:rPr>
+      </w:pPr>
+      <w:r>
+        <w:rPr>
+          <w:rFonts w:ascii="Arial" w:hAnsi="Arial" w:cs="Arial"/>
+        </w:rPr>
+        <w:t>Qt: Ik ken geen c++ en heb een heel basische kennis over python en samengevoegd met het moeten leren van react lijkt het mij niet verstandig om Qt te gebruiken.</w:t>
+      </w:r>
+    </w:p>
+    <w:p/>
+    <w:p>
+      <w:pPr>
+        <w:rPr>
+          <w:rFonts w:ascii="Arial" w:hAnsi="Arial" w:cs="Arial"/>
+        </w:rPr>
+      </w:pPr>
+    </w:p>
+    <w:p>
+      <w:pPr>
+        <w:pStyle w:val="Heading2"/>
+        <w:rPr>
+          <w:rFonts w:ascii="Arial" w:hAnsi="Arial" w:cs="Arial"/>
+        </w:rPr>
+      </w:pPr>
+      <w:r>
+        <w:rPr>
+          <w:rFonts w:ascii="Arial" w:hAnsi="Arial" w:cs="Arial"/>
+        </w:rPr>
+        <w:t>Prototype resultaat</w:t>
+      </w:r>
+    </w:p>
+    <w:p>
+      <w:pPr>
+        <w:rPr>
+          <w:rFonts w:ascii="Arial" w:hAnsi="Arial" w:cs="Arial"/>
+        </w:rPr>
+      </w:pPr>
+      <w:r>
+        <w:rPr>
+          <w:rFonts w:ascii="Arial" w:hAnsi="Arial" w:cs="Arial"/>
+        </w:rPr>
+        <w:t xml:space="preserve">Ik heb met Tauri een kleine start gemaakt aan een webshop desktopapplicatie. Hierin ben ik erachter gekomen dat er weinig verschil is in het maken van een tauri desktopapplicatie en een website omdat deze allebei gemaakt kunnen worden met react. </w:t>
+      </w:r>
+    </w:p>
+    <w:p>
+      <w:pPr>
+        <w:rPr>
+          <w:rFonts w:ascii="Arial" w:hAnsi="Arial" w:cs="Arial"/>
+        </w:rPr>
+      </w:pPr>
+      <w:r>
+        <w:rPr>
+          <w:rFonts w:ascii="Arial" w:hAnsi="Arial" w:cs="Arial"/>
+        </w:rPr>
+        <w:t xml:space="preserve">Ik ben wel op een paar dingen gekomen die voor wat problemen gezorgd hadden namelijk, de grootte van een tauri development bestand. Op aanmaak en installatie van alle benodigdheden is een tauri applicatie al meer dan 4 gigabyte groot. Dit komt door de robuuste development kit die inbegrepen is bij rust. Omdat ik dit niet wist moest ik een specifieke folder deleten om ervoor te zorgen dat mijn applicatie klein genoeg was om ingeleverd te worden in mijn school portfolio. Buiten dat waren er geen problemen met het opzetten van de applicatie en zal ik verder tauri gebruiken tijdens het maken van mijn </w:t>
+      </w:r>
+      <w:r>
+        <w:rPr>
+          <w:rFonts w:ascii="Arial" w:hAnsi="Arial" w:cs="Arial"/>
+        </w:rPr>
+        <w:t>project.</w:t>
+      </w:r>
+    </w:p>
+    <w:p>
+      <w:pPr>
+        <w:rPr>
           <w:sz w:val="40"/>
           <w:szCs w:val="40"/>
         </w:rPr>
@@ -2989,103 +3305,7 @@
         <w:rPr>
           <w:rFonts w:ascii="Arial" w:hAnsi="Arial" w:cs="Arial"/>
         </w:rPr>
-        <w:t xml:space="preserve">Om de vraag welke desktop applicatie framework kan ik het beste gebruiken bij het maken van </w:t>
-      </w:r>
-      <w:r>
-        <w:rPr>
-          <w:rFonts w:ascii="Arial" w:hAnsi="Arial" w:cs="Arial"/>
-        </w:rPr>
-        <w:t xml:space="preserve">de manager kant van </w:t>
-      </w:r>
-      <w:r>
-        <w:rPr>
-          <w:rFonts w:ascii="Arial" w:hAnsi="Arial" w:cs="Arial"/>
-        </w:rPr>
-        <w:t>een web shop</w:t>
-      </w:r>
-      <w:r>
-        <w:rPr>
-          <w:rFonts w:ascii="Arial" w:hAnsi="Arial" w:cs="Arial"/>
-        </w:rPr>
-        <w:t xml:space="preserve"> heb ik naar vijf frameworks gekeken </w:t>
-      </w:r>
-      <w:r>
-        <w:rPr>
-          <w:rFonts w:ascii="Arial" w:hAnsi="Arial" w:cs="Arial"/>
-        </w:rPr>
-        <w:t xml:space="preserve">en waar zij voor dienen. Hiervoor heb ik de </w:t>
-      </w:r>
-      <w:r>
-        <w:rPr>
-          <w:rFonts w:ascii="Arial" w:hAnsi="Arial" w:cs="Arial"/>
-        </w:rPr>
-        <w:t xml:space="preserve">voor- en nadelen van elk framework onderzocht zodat ik aan kan geven </w:t>
-      </w:r>
-      <w:r>
-        <w:rPr>
-          <w:rFonts w:ascii="Arial" w:hAnsi="Arial" w:cs="Arial"/>
-        </w:rPr>
-        <w:t xml:space="preserve">welk framework </w:t>
-      </w:r>
-      <w:r>
-        <w:rPr>
-          <w:rFonts w:ascii="Arial" w:hAnsi="Arial" w:cs="Arial"/>
-        </w:rPr>
-        <w:t xml:space="preserve">het beste </w:t>
-      </w:r>
-      <w:r>
-        <w:rPr>
-          <w:rFonts w:ascii="Arial" w:hAnsi="Arial" w:cs="Arial"/>
-        </w:rPr>
-        <w:t>werkt voor mijn project</w:t>
-      </w:r>
-      <w:r>
-        <w:rPr>
-          <w:rFonts w:ascii="Arial" w:hAnsi="Arial" w:cs="Arial"/>
-        </w:rPr>
-        <w:t xml:space="preserve"> </w:t>
-      </w:r>
-      <w:r>
-        <w:rPr>
-          <w:rFonts w:ascii="Arial" w:hAnsi="Arial" w:cs="Arial"/>
-        </w:rPr>
-        <w:t>d</w:t>
-      </w:r>
-      <w:r>
-        <w:rPr>
-          <w:rFonts w:ascii="Arial" w:hAnsi="Arial" w:cs="Arial"/>
-        </w:rPr>
-        <w:t>aarna</w:t>
-      </w:r>
-      <w:r>
-        <w:rPr>
-          <w:rFonts w:ascii="Arial" w:hAnsi="Arial" w:cs="Arial"/>
-        </w:rPr>
-        <w:t>,</w:t>
-      </w:r>
-      <w:r>
-        <w:rPr>
-          <w:rFonts w:ascii="Arial" w:hAnsi="Arial" w:cs="Arial"/>
-        </w:rPr>
-        <w:t xml:space="preserve"> zal ik een kleine prototype maken van het</w:t>
-      </w:r>
-      <w:r>
-        <w:rPr>
-          <w:rFonts w:ascii="Arial" w:hAnsi="Arial" w:cs="Arial"/>
-        </w:rPr>
-        <w:t xml:space="preserve"> literatuur onderzoek uitgekozen framework en </w:t>
-      </w:r>
-      <w:r>
-        <w:rPr>
-          <w:rFonts w:ascii="Arial" w:hAnsi="Arial" w:cs="Arial"/>
-        </w:rPr>
-        <w:t xml:space="preserve">als deze bevalt </w:t>
-      </w:r>
-      <w:r>
-        <w:rPr>
-          <w:rFonts w:ascii="Arial" w:hAnsi="Arial" w:cs="Arial"/>
-        </w:rPr>
-        <w:t>gebruik ik hem in mijn eigen project.</w:t>
+        <w:t>Om te compenseren voor de grootte van het development bestand is de daadwerkelijke gebruikers applicatie heel klein en werkt zonder problemen.</w:t>
       </w:r>
       <w:r>
         <w:rPr>
@@ -3096,261 +3316,12 @@
     </w:p>
     <w:p>
       <w:pPr>
-        <w:pStyle w:val="Kop1"/>
-        <w:rPr>
-          <w:rFonts w:ascii="Arial" w:hAnsi="Arial" w:cs="Arial"/>
-        </w:rPr>
-      </w:pPr>
-      <w:bookmarkStart w:id="10" w:name="_Toc178928969"/>
-      <w:r>
-        <w:rPr>
-          <w:rFonts w:ascii="Arial" w:hAnsi="Arial" w:cs="Arial"/>
-        </w:rPr>
-        <w:lastRenderedPageBreak/>
-        <w:t>Resultaat</w:t>
-      </w:r>
-      <w:bookmarkEnd w:id="10"/>
-    </w:p>
-    <w:p>
-      <w:pPr>
-        <w:rPr>
-          <w:rFonts w:ascii="Arial" w:hAnsi="Arial" w:cs="Arial"/>
-        </w:rPr>
-      </w:pPr>
-      <w:r>
-        <w:rPr>
-          <w:rFonts w:ascii="Arial" w:hAnsi="Arial" w:cs="Arial"/>
-        </w:rPr>
-        <w:t>In d</w:t>
-      </w:r>
-      <w:r>
-        <w:rPr>
-          <w:rFonts w:ascii="Arial" w:hAnsi="Arial" w:cs="Arial"/>
-        </w:rPr>
-        <w:t xml:space="preserve">it hoofdstuk </w:t>
-      </w:r>
-      <w:r>
-        <w:rPr>
-          <w:rFonts w:ascii="Arial" w:hAnsi="Arial" w:cs="Arial"/>
-        </w:rPr>
-        <w:t>noem</w:t>
-      </w:r>
-      <w:r>
-        <w:rPr>
-          <w:rFonts w:ascii="Arial" w:hAnsi="Arial" w:cs="Arial"/>
-        </w:rPr>
-        <w:t xml:space="preserve"> ik </w:t>
-      </w:r>
-      <w:r>
-        <w:rPr>
-          <w:rFonts w:ascii="Arial" w:hAnsi="Arial" w:cs="Arial"/>
-        </w:rPr>
-        <w:t xml:space="preserve">alle frameworks die ik niet ga gebruiken op en </w:t>
-      </w:r>
-      <w:r>
-        <w:rPr>
-          <w:rFonts w:ascii="Arial" w:hAnsi="Arial" w:cs="Arial"/>
-        </w:rPr>
-        <w:t xml:space="preserve">leg uit </w:t>
-      </w:r>
-      <w:r>
-        <w:rPr>
-          <w:rFonts w:ascii="Arial" w:hAnsi="Arial" w:cs="Arial"/>
-        </w:rPr>
-        <w:t>waarom ze niet gekozen zijn</w:t>
-      </w:r>
-      <w:r>
-        <w:rPr>
-          <w:rFonts w:ascii="Arial" w:hAnsi="Arial" w:cs="Arial"/>
-        </w:rPr>
-        <w:t xml:space="preserve"> voor mijn project</w:t>
-      </w:r>
-      <w:r>
-        <w:rPr>
-          <w:rFonts w:ascii="Arial" w:hAnsi="Arial" w:cs="Arial"/>
-        </w:rPr>
-        <w:t xml:space="preserve">. In het hoofdstuk conclusie </w:t>
-      </w:r>
-      <w:r>
-        <w:rPr>
-          <w:rFonts w:ascii="Arial" w:hAnsi="Arial" w:cs="Arial"/>
-        </w:rPr>
-        <w:t>leg ik uit waarom ik het overgebleven framework zal gebruiken.</w:t>
-      </w:r>
-    </w:p>
-    <w:p>
-      <w:pPr>
-        <w:rPr>
-          <w:rFonts w:ascii="Arial" w:hAnsi="Arial" w:cs="Arial"/>
-        </w:rPr>
-      </w:pPr>
-    </w:p>
-    <w:p>
-      <w:pPr>
-        <w:rPr>
-          <w:rFonts w:ascii="Arial" w:hAnsi="Arial" w:cs="Arial"/>
-        </w:rPr>
-      </w:pPr>
-      <w:r>
-        <w:rPr>
-          <w:rFonts w:ascii="Arial" w:hAnsi="Arial" w:cs="Arial"/>
-        </w:rPr>
-        <w:t>Electron.js:</w:t>
-      </w:r>
-      <w:r>
-        <w:rPr>
-          <w:rFonts w:ascii="Arial" w:hAnsi="Arial" w:cs="Arial"/>
-        </w:rPr>
-        <w:t xml:space="preserve"> Electron is </w:t>
-      </w:r>
-      <w:r>
-        <w:rPr>
-          <w:rFonts w:ascii="Arial" w:hAnsi="Arial" w:cs="Arial"/>
-        </w:rPr>
-        <w:t xml:space="preserve">zwaarder dan de andere frameworks en biedt niet veel unieks aan voor mij om te zeggen dat </w:t>
-      </w:r>
-      <w:r>
-        <w:rPr>
-          <w:rFonts w:ascii="Arial" w:hAnsi="Arial" w:cs="Arial"/>
-        </w:rPr>
-        <w:t>het gebruik ervan waardevol genoeg is.</w:t>
-      </w:r>
-    </w:p>
-    <w:p>
-      <w:pPr>
-        <w:rPr>
-          <w:rFonts w:ascii="Arial" w:hAnsi="Arial" w:cs="Arial"/>
-        </w:rPr>
-      </w:pPr>
-      <w:r>
-        <w:rPr>
-          <w:rFonts w:ascii="Arial" w:hAnsi="Arial" w:cs="Arial"/>
-        </w:rPr>
-        <w:t>WFP of WinForms:</w:t>
-      </w:r>
-      <w:r>
-        <w:rPr>
-          <w:rFonts w:ascii="Arial" w:hAnsi="Arial" w:cs="Arial"/>
-        </w:rPr>
-        <w:t xml:space="preserve"> Ik behouw het liefst de mogelijkheid voor mijn programma om cross</w:t>
-      </w:r>
-      <w:r>
-        <w:rPr>
-          <w:rFonts w:ascii="Arial" w:hAnsi="Arial" w:cs="Arial"/>
-        </w:rPr>
-        <w:t>-</w:t>
-      </w:r>
-      <w:r>
-        <w:rPr>
-          <w:rFonts w:ascii="Arial" w:hAnsi="Arial" w:cs="Arial"/>
-        </w:rPr>
-        <w:t xml:space="preserve">platform te zijn </w:t>
-      </w:r>
-      <w:r>
-        <w:rPr>
-          <w:rFonts w:ascii="Arial" w:hAnsi="Arial" w:cs="Arial"/>
-        </w:rPr>
-        <w:t>zodat ik hier later mischien nog iets mee kan doen.</w:t>
-      </w:r>
-    </w:p>
-    <w:p>
-      <w:pPr>
-        <w:rPr>
-          <w:rFonts w:ascii="Arial" w:hAnsi="Arial" w:cs="Arial"/>
-        </w:rPr>
-      </w:pPr>
-      <w:r>
-        <w:rPr>
-          <w:rFonts w:ascii="Arial" w:hAnsi="Arial" w:cs="Arial"/>
-        </w:rPr>
-        <w:t>Java met JavaFX:</w:t>
-      </w:r>
-      <w:r>
-        <w:rPr>
-          <w:rFonts w:ascii="Arial" w:hAnsi="Arial" w:cs="Arial"/>
-        </w:rPr>
-        <w:t xml:space="preserve"> omdat ik een andere front-end ga maken in react </w:t>
-      </w:r>
-      <w:r>
-        <w:rPr>
-          <w:rFonts w:ascii="Arial" w:hAnsi="Arial" w:cs="Arial"/>
-        </w:rPr>
-        <w:t xml:space="preserve">wat ik nog moet leren </w:t>
-      </w:r>
-      <w:r>
-        <w:rPr>
-          <w:rFonts w:ascii="Arial" w:hAnsi="Arial" w:cs="Arial"/>
-        </w:rPr>
-        <w:t xml:space="preserve">lijkt het mij niet handig om een </w:t>
-      </w:r>
-      <w:r>
-        <w:rPr>
-          <w:rFonts w:ascii="Arial" w:hAnsi="Arial" w:cs="Arial"/>
-        </w:rPr>
-        <w:t>framework te gebruiken waarvan er gezegd wordt dat UI</w:t>
-      </w:r>
-      <w:r>
-        <w:rPr>
-          <w:rFonts w:ascii="Arial" w:hAnsi="Arial" w:cs="Arial"/>
-        </w:rPr>
-        <w:t xml:space="preserve"> styling complex is.</w:t>
-      </w:r>
-    </w:p>
-    <w:p>
-      <w:pPr>
-        <w:rPr>
-          <w:rFonts w:ascii="Arial" w:hAnsi="Arial" w:cs="Arial"/>
-        </w:rPr>
-      </w:pPr>
-      <w:r>
-        <w:rPr>
-          <w:rFonts w:ascii="Arial" w:hAnsi="Arial" w:cs="Arial"/>
-        </w:rPr>
-        <w:t>Qt:</w:t>
-      </w:r>
-      <w:r>
-        <w:rPr>
-          <w:rFonts w:ascii="Arial" w:hAnsi="Arial" w:cs="Arial"/>
-        </w:rPr>
-        <w:t xml:space="preserve"> Ik ken geen c++ en heb </w:t>
-      </w:r>
-      <w:r>
-        <w:rPr>
-          <w:rFonts w:ascii="Arial" w:hAnsi="Arial" w:cs="Arial"/>
-        </w:rPr>
-        <w:t xml:space="preserve">een heel basische kennis over python en samengevoegd met het moeten leren van react lijkt het mij niet verstandig </w:t>
-      </w:r>
-      <w:r>
-        <w:rPr>
-          <w:rFonts w:ascii="Arial" w:hAnsi="Arial" w:cs="Arial"/>
-        </w:rPr>
-        <w:t>om Qt te gebruiken.</w:t>
-      </w:r>
-    </w:p>
-    <w:p>
-      <w:pPr>
-        <w:rPr>
-          <w:rFonts w:ascii="Arial" w:eastAsiaTheme="majorEastAsia" w:hAnsi="Arial" w:cs="Arial"/>
-          <w:color w:val="0F4761" w:themeColor="accent1" w:themeShade="BF"/>
-          <w:sz w:val="40"/>
-          <w:szCs w:val="40"/>
-        </w:rPr>
-      </w:pPr>
-      <w:r>
-        <w:rPr>
-          <w:rFonts w:ascii="Arial" w:hAnsi="Arial" w:cs="Arial"/>
-        </w:rPr>
-        <w:br w:type="page"/>
-      </w:r>
-    </w:p>
-    <w:p>
-      <w:pPr>
-        <w:pStyle w:val="Kop1"/>
-        <w:rPr>
-          <w:rFonts w:ascii="Arial" w:hAnsi="Arial" w:cs="Arial"/>
-        </w:rPr>
-      </w:pPr>
-      <w:bookmarkStart w:id="11" w:name="_Toc178928970"/>
+        <w:pStyle w:val="Heading1"/>
+        <w:rPr>
+          <w:rFonts w:ascii="Arial" w:hAnsi="Arial" w:cs="Arial"/>
+        </w:rPr>
+      </w:pPr>
+      <w:bookmarkStart w:id="9" w:name="_Toc178928970"/>
       <w:r>
         <w:rPr>
           <w:rFonts w:ascii="Arial" w:hAnsi="Arial" w:cs="Arial"/>
@@ -3358,44 +3329,45 @@
         <w:lastRenderedPageBreak/>
         <w:t>Conclusie</w:t>
       </w:r>
-      <w:bookmarkEnd w:id="11"/>
-    </w:p>
-    <w:p>
-      <w:pPr>
-        <w:rPr>
-          <w:rFonts w:ascii="Arial" w:hAnsi="Arial" w:cs="Arial"/>
-        </w:rPr>
-      </w:pPr>
-      <w:r>
-        <w:rPr>
-          <w:rFonts w:ascii="Arial" w:hAnsi="Arial" w:cs="Arial"/>
-        </w:rPr>
-        <w:t xml:space="preserve">Voor het maken van mijn desktop applicatie ga ik gebruik maken van Tauri omdat het </w:t>
-      </w:r>
-      <w:r>
-        <w:rPr>
-          <w:rFonts w:ascii="Arial" w:hAnsi="Arial" w:cs="Arial"/>
-        </w:rPr>
-        <w:t xml:space="preserve">een lichtere versie van </w:t>
-      </w:r>
-      <w:r>
-        <w:rPr>
-          <w:rFonts w:ascii="Arial" w:hAnsi="Arial" w:cs="Arial"/>
-        </w:rPr>
-        <w:t xml:space="preserve">Electron en daarom perfect is voor het maken van de manager kant van mijn </w:t>
-      </w:r>
-      <w:r>
-        <w:rPr>
-          <w:rFonts w:ascii="Arial" w:hAnsi="Arial" w:cs="Arial"/>
-        </w:rPr>
-        <w:t xml:space="preserve">web shop. Deze applicatie wordt niet groot en hoeft niet uitertematen veel </w:t>
-      </w:r>
-      <w:r>
-        <w:rPr>
-          <w:rFonts w:ascii="Arial" w:hAnsi="Arial" w:cs="Arial"/>
-        </w:rPr>
-        <w:t>features te hebben dus het fijt dat Tauri die minder heeft dan Electron zal geen probleem moeten worden.</w:t>
-      </w:r>
+      <w:bookmarkEnd w:id="9"/>
+    </w:p>
+    <w:p>
+      <w:pPr>
+        <w:rPr>
+          <w:rFonts w:ascii="Arial" w:hAnsi="Arial" w:cs="Arial"/>
+        </w:rPr>
+      </w:pPr>
+      <w:r>
+        <w:rPr>
+          <w:rFonts w:ascii="Arial" w:hAnsi="Arial" w:cs="Arial"/>
+        </w:rPr>
+        <w:t xml:space="preserve">Voor het maken van mijn </w:t>
+      </w:r>
+      <w:r>
+        <w:rPr>
+          <w:rFonts w:ascii="Arial" w:hAnsi="Arial" w:cs="Arial"/>
+        </w:rPr>
+        <w:t>desktopapplicatie</w:t>
+      </w:r>
+      <w:r>
+        <w:rPr>
+          <w:rFonts w:ascii="Arial" w:hAnsi="Arial" w:cs="Arial"/>
+        </w:rPr>
+        <w:t xml:space="preserve"> ga ik gebruik maken van Tauri omdat </w:t>
+      </w:r>
+      <w:r>
+        <w:rPr>
+          <w:rFonts w:ascii="Arial" w:hAnsi="Arial" w:cs="Arial"/>
+        </w:rPr>
+        <w:t>het voor de gebruiker lichter is dan electron waardoor het meer informatie aan zal kunnen wat handig zal zijn wanneer het mogelijk gaat om honderden mischien zelfs duizenden producten waar de status bekend van moet zijn.</w:t>
+      </w:r>
+    </w:p>
+    <w:p>
+      <w:pPr>
+        <w:rPr>
+          <w:rFonts w:ascii="Arial" w:hAnsi="Arial" w:cs="Arial"/>
+        </w:rPr>
+      </w:pPr>
       <w:r>
         <w:rPr>
           <w:rFonts w:ascii="Arial" w:hAnsi="Arial" w:cs="Arial"/>
@@ -3405,13 +3377,13 @@
     </w:p>
     <w:p>
       <w:pPr>
-        <w:pStyle w:val="Kop1"/>
+        <w:pStyle w:val="Heading1"/>
         <w:rPr>
           <w:rFonts w:ascii="Arial" w:hAnsi="Arial" w:cs="Arial"/>
           <w:lang w:val="en-US"/>
         </w:rPr>
       </w:pPr>
-      <w:bookmarkStart w:id="12" w:name="_Toc178928971"/>
+      <w:bookmarkStart w:id="10" w:name="_Toc178928971"/>
       <w:r>
         <w:rPr>
           <w:rFonts w:ascii="Arial" w:hAnsi="Arial" w:cs="Arial"/>
@@ -3420,7 +3392,7 @@
         <w:lastRenderedPageBreak/>
         <w:t>Referenties</w:t>
       </w:r>
-      <w:bookmarkEnd w:id="12"/>
+      <w:bookmarkEnd w:id="10"/>
     </w:p>
     <w:p>
       <w:pPr>
@@ -5795,15 +5767,15 @@
     <w:lsdException w:name="Unresolved Mention" w:semiHidden="1" w:unhideWhenUsed="1"/>
     <w:lsdException w:name="Smart Link" w:semiHidden="1" w:unhideWhenUsed="1"/>
   </w:latentStyles>
-  <w:style w:type="paragraph" w:default="1" w:styleId="Standaard">
+  <w:style w:type="paragraph" w:default="1" w:styleId="Normal">
     <w:name w:val="Normal"/>
     <w:qFormat/>
   </w:style>
-  <w:style w:type="paragraph" w:styleId="Kop1">
+  <w:style w:type="paragraph" w:styleId="Heading1">
     <w:name w:val="heading 1"/>
-    <w:basedOn w:val="Standaard"/>
-    <w:next w:val="Standaard"/>
-    <w:link w:val="Kop1Char"/>
+    <w:basedOn w:val="Normal"/>
+    <w:next w:val="Normal"/>
+    <w:link w:val="Heading1Char"/>
     <w:uiPriority w:val="9"/>
     <w:qFormat/>
     <w:rsid w:val="00D4172B"/>
@@ -5820,11 +5792,11 @@
       <w:szCs w:val="40"/>
     </w:rPr>
   </w:style>
-  <w:style w:type="paragraph" w:styleId="Kop2">
+  <w:style w:type="paragraph" w:styleId="Heading2">
     <w:name w:val="heading 2"/>
-    <w:basedOn w:val="Standaard"/>
-    <w:next w:val="Standaard"/>
-    <w:link w:val="Kop2Char"/>
+    <w:basedOn w:val="Normal"/>
+    <w:next w:val="Normal"/>
+    <w:link w:val="Heading2Char"/>
     <w:uiPriority w:val="9"/>
     <w:unhideWhenUsed/>
     <w:qFormat/>
@@ -5842,11 +5814,11 @@
       <w:szCs w:val="32"/>
     </w:rPr>
   </w:style>
-  <w:style w:type="paragraph" w:styleId="Kop3">
+  <w:style w:type="paragraph" w:styleId="Heading3">
     <w:name w:val="heading 3"/>
-    <w:basedOn w:val="Standaard"/>
-    <w:next w:val="Standaard"/>
-    <w:link w:val="Kop3Char"/>
+    <w:basedOn w:val="Normal"/>
+    <w:next w:val="Normal"/>
+    <w:link w:val="Heading3Char"/>
     <w:uiPriority w:val="9"/>
     <w:unhideWhenUsed/>
     <w:qFormat/>
@@ -5864,11 +5836,11 @@
       <w:szCs w:val="28"/>
     </w:rPr>
   </w:style>
-  <w:style w:type="paragraph" w:styleId="Kop4">
+  <w:style w:type="paragraph" w:styleId="Heading4">
     <w:name w:val="heading 4"/>
-    <w:basedOn w:val="Standaard"/>
-    <w:next w:val="Standaard"/>
-    <w:link w:val="Kop4Char"/>
+    <w:basedOn w:val="Normal"/>
+    <w:next w:val="Normal"/>
+    <w:link w:val="Heading4Char"/>
     <w:uiPriority w:val="9"/>
     <w:semiHidden/>
     <w:unhideWhenUsed/>
@@ -5887,11 +5859,11 @@
       <w:color w:val="0F4761" w:themeColor="accent1" w:themeShade="BF"/>
     </w:rPr>
   </w:style>
-  <w:style w:type="paragraph" w:styleId="Kop5">
+  <w:style w:type="paragraph" w:styleId="Heading5">
     <w:name w:val="heading 5"/>
-    <w:basedOn w:val="Standaard"/>
-    <w:next w:val="Standaard"/>
-    <w:link w:val="Kop5Char"/>
+    <w:basedOn w:val="Normal"/>
+    <w:next w:val="Normal"/>
+    <w:link w:val="Heading5Char"/>
     <w:uiPriority w:val="9"/>
     <w:semiHidden/>
     <w:unhideWhenUsed/>
@@ -5908,11 +5880,11 @@
       <w:color w:val="0F4761" w:themeColor="accent1" w:themeShade="BF"/>
     </w:rPr>
   </w:style>
-  <w:style w:type="paragraph" w:styleId="Kop6">
+  <w:style w:type="paragraph" w:styleId="Heading6">
     <w:name w:val="heading 6"/>
-    <w:basedOn w:val="Standaard"/>
-    <w:next w:val="Standaard"/>
-    <w:link w:val="Kop6Char"/>
+    <w:basedOn w:val="Normal"/>
+    <w:next w:val="Normal"/>
+    <w:link w:val="Heading6Char"/>
     <w:uiPriority w:val="9"/>
     <w:semiHidden/>
     <w:unhideWhenUsed/>
@@ -5931,11 +5903,11 @@
       <w:color w:val="595959" w:themeColor="text1" w:themeTint="A6"/>
     </w:rPr>
   </w:style>
-  <w:style w:type="paragraph" w:styleId="Kop7">
+  <w:style w:type="paragraph" w:styleId="Heading7">
     <w:name w:val="heading 7"/>
-    <w:basedOn w:val="Standaard"/>
-    <w:next w:val="Standaard"/>
-    <w:link w:val="Kop7Char"/>
+    <w:basedOn w:val="Normal"/>
+    <w:next w:val="Normal"/>
+    <w:link w:val="Heading7Char"/>
     <w:uiPriority w:val="9"/>
     <w:semiHidden/>
     <w:unhideWhenUsed/>
@@ -5952,11 +5924,11 @@
       <w:color w:val="595959" w:themeColor="text1" w:themeTint="A6"/>
     </w:rPr>
   </w:style>
-  <w:style w:type="paragraph" w:styleId="Kop8">
+  <w:style w:type="paragraph" w:styleId="Heading8">
     <w:name w:val="heading 8"/>
-    <w:basedOn w:val="Standaard"/>
-    <w:next w:val="Standaard"/>
-    <w:link w:val="Kop8Char"/>
+    <w:basedOn w:val="Normal"/>
+    <w:next w:val="Normal"/>
+    <w:link w:val="Heading8Char"/>
     <w:uiPriority w:val="9"/>
     <w:semiHidden/>
     <w:unhideWhenUsed/>
@@ -5975,11 +5947,11 @@
       <w:color w:val="272727" w:themeColor="text1" w:themeTint="D8"/>
     </w:rPr>
   </w:style>
-  <w:style w:type="paragraph" w:styleId="Kop9">
+  <w:style w:type="paragraph" w:styleId="Heading9">
     <w:name w:val="heading 9"/>
-    <w:basedOn w:val="Standaard"/>
-    <w:next w:val="Standaard"/>
-    <w:link w:val="Kop9Char"/>
+    <w:basedOn w:val="Normal"/>
+    <w:next w:val="Normal"/>
+    <w:link w:val="Heading9Char"/>
     <w:uiPriority w:val="9"/>
     <w:semiHidden/>
     <w:unhideWhenUsed/>
@@ -5996,13 +5968,13 @@
       <w:color w:val="272727" w:themeColor="text1" w:themeTint="D8"/>
     </w:rPr>
   </w:style>
-  <w:style w:type="character" w:default="1" w:styleId="Standaardalinea-lettertype">
+  <w:style w:type="character" w:default="1" w:styleId="DefaultParagraphFont">
     <w:name w:val="Default Paragraph Font"/>
     <w:uiPriority w:val="1"/>
     <w:semiHidden/>
     <w:unhideWhenUsed/>
   </w:style>
-  <w:style w:type="table" w:default="1" w:styleId="Standaardtabel">
+  <w:style w:type="table" w:default="1" w:styleId="TableNormal">
     <w:name w:val="Normal Table"/>
     <w:uiPriority w:val="99"/>
     <w:semiHidden/>
@@ -6017,16 +5989,16 @@
       </w:tblCellMar>
     </w:tblPr>
   </w:style>
-  <w:style w:type="numbering" w:default="1" w:styleId="Geenlijst">
+  <w:style w:type="numbering" w:default="1" w:styleId="NoList">
     <w:name w:val="No List"/>
     <w:uiPriority w:val="99"/>
     <w:semiHidden/>
     <w:unhideWhenUsed/>
   </w:style>
-  <w:style w:type="character" w:customStyle="1" w:styleId="Kop1Char">
-    <w:name w:val="Kop 1 Char"/>
-    <w:basedOn w:val="Standaardalinea-lettertype"/>
-    <w:link w:val="Kop1"/>
+  <w:style w:type="character" w:customStyle="1" w:styleId="Heading1Char">
+    <w:name w:val="Heading 1 Char"/>
+    <w:basedOn w:val="DefaultParagraphFont"/>
+    <w:link w:val="Heading1"/>
     <w:uiPriority w:val="9"/>
     <w:rsid w:val="00D4172B"/>
     <w:rPr>
@@ -6036,10 +6008,10 @@
       <w:szCs w:val="40"/>
     </w:rPr>
   </w:style>
-  <w:style w:type="character" w:customStyle="1" w:styleId="Kop2Char">
-    <w:name w:val="Kop 2 Char"/>
-    <w:basedOn w:val="Standaardalinea-lettertype"/>
-    <w:link w:val="Kop2"/>
+  <w:style w:type="character" w:customStyle="1" w:styleId="Heading2Char">
+    <w:name w:val="Heading 2 Char"/>
+    <w:basedOn w:val="DefaultParagraphFont"/>
+    <w:link w:val="Heading2"/>
     <w:uiPriority w:val="9"/>
     <w:rsid w:val="00D4172B"/>
     <w:rPr>
@@ -6049,10 +6021,10 @@
       <w:szCs w:val="32"/>
     </w:rPr>
   </w:style>
-  <w:style w:type="character" w:customStyle="1" w:styleId="Kop3Char">
-    <w:name w:val="Kop 3 Char"/>
-    <w:basedOn w:val="Standaardalinea-lettertype"/>
-    <w:link w:val="Kop3"/>
+  <w:style w:type="character" w:customStyle="1" w:styleId="Heading3Char">
+    <w:name w:val="Heading 3 Char"/>
+    <w:basedOn w:val="DefaultParagraphFont"/>
+    <w:link w:val="Heading3"/>
     <w:uiPriority w:val="9"/>
     <w:rsid w:val="00D4172B"/>
     <w:rPr>
@@ -6062,10 +6034,10 @@
       <w:szCs w:val="28"/>
     </w:rPr>
   </w:style>
-  <w:style w:type="character" w:customStyle="1" w:styleId="Kop4Char">
-    <w:name w:val="Kop 4 Char"/>
-    <w:basedOn w:val="Standaardalinea-lettertype"/>
-    <w:link w:val="Kop4"/>
+  <w:style w:type="character" w:customStyle="1" w:styleId="Heading4Char">
+    <w:name w:val="Heading 4 Char"/>
+    <w:basedOn w:val="DefaultParagraphFont"/>
+    <w:link w:val="Heading4"/>
     <w:uiPriority w:val="9"/>
     <w:semiHidden/>
     <w:rsid w:val="00D4172B"/>
@@ -6076,10 +6048,10 @@
       <w:color w:val="0F4761" w:themeColor="accent1" w:themeShade="BF"/>
     </w:rPr>
   </w:style>
-  <w:style w:type="character" w:customStyle="1" w:styleId="Kop5Char">
-    <w:name w:val="Kop 5 Char"/>
-    <w:basedOn w:val="Standaardalinea-lettertype"/>
-    <w:link w:val="Kop5"/>
+  <w:style w:type="character" w:customStyle="1" w:styleId="Heading5Char">
+    <w:name w:val="Heading 5 Char"/>
+    <w:basedOn w:val="DefaultParagraphFont"/>
+    <w:link w:val="Heading5"/>
     <w:uiPriority w:val="9"/>
     <w:semiHidden/>
     <w:rsid w:val="00D4172B"/>
@@ -6088,10 +6060,10 @@
       <w:color w:val="0F4761" w:themeColor="accent1" w:themeShade="BF"/>
     </w:rPr>
   </w:style>
-  <w:style w:type="character" w:customStyle="1" w:styleId="Kop6Char">
-    <w:name w:val="Kop 6 Char"/>
-    <w:basedOn w:val="Standaardalinea-lettertype"/>
-    <w:link w:val="Kop6"/>
+  <w:style w:type="character" w:customStyle="1" w:styleId="Heading6Char">
+    <w:name w:val="Heading 6 Char"/>
+    <w:basedOn w:val="DefaultParagraphFont"/>
+    <w:link w:val="Heading6"/>
     <w:uiPriority w:val="9"/>
     <w:semiHidden/>
     <w:rsid w:val="00D4172B"/>
@@ -6102,10 +6074,10 @@
       <w:color w:val="595959" w:themeColor="text1" w:themeTint="A6"/>
     </w:rPr>
   </w:style>
-  <w:style w:type="character" w:customStyle="1" w:styleId="Kop7Char">
-    <w:name w:val="Kop 7 Char"/>
-    <w:basedOn w:val="Standaardalinea-lettertype"/>
-    <w:link w:val="Kop7"/>
+  <w:style w:type="character" w:customStyle="1" w:styleId="Heading7Char">
+    <w:name w:val="Heading 7 Char"/>
+    <w:basedOn w:val="DefaultParagraphFont"/>
+    <w:link w:val="Heading7"/>
     <w:uiPriority w:val="9"/>
     <w:semiHidden/>
     <w:rsid w:val="00D4172B"/>
@@ -6114,10 +6086,10 @@
       <w:color w:val="595959" w:themeColor="text1" w:themeTint="A6"/>
     </w:rPr>
   </w:style>
-  <w:style w:type="character" w:customStyle="1" w:styleId="Kop8Char">
-    <w:name w:val="Kop 8 Char"/>
-    <w:basedOn w:val="Standaardalinea-lettertype"/>
-    <w:link w:val="Kop8"/>
+  <w:style w:type="character" w:customStyle="1" w:styleId="Heading8Char">
+    <w:name w:val="Heading 8 Char"/>
+    <w:basedOn w:val="DefaultParagraphFont"/>
+    <w:link w:val="Heading8"/>
     <w:uiPriority w:val="9"/>
     <w:semiHidden/>
     <w:rsid w:val="00D4172B"/>
@@ -6128,10 +6100,10 @@
       <w:color w:val="272727" w:themeColor="text1" w:themeTint="D8"/>
     </w:rPr>
   </w:style>
-  <w:style w:type="character" w:customStyle="1" w:styleId="Kop9Char">
-    <w:name w:val="Kop 9 Char"/>
-    <w:basedOn w:val="Standaardalinea-lettertype"/>
-    <w:link w:val="Kop9"/>
+  <w:style w:type="character" w:customStyle="1" w:styleId="Heading9Char">
+    <w:name w:val="Heading 9 Char"/>
+    <w:basedOn w:val="DefaultParagraphFont"/>
+    <w:link w:val="Heading9"/>
     <w:uiPriority w:val="9"/>
     <w:semiHidden/>
     <w:rsid w:val="00D4172B"/>
@@ -6140,11 +6112,11 @@
       <w:color w:val="272727" w:themeColor="text1" w:themeTint="D8"/>
     </w:rPr>
   </w:style>
-  <w:style w:type="paragraph" w:styleId="Titel">
+  <w:style w:type="paragraph" w:styleId="Title">
     <w:name w:val="Title"/>
-    <w:basedOn w:val="Standaard"/>
-    <w:next w:val="Standaard"/>
-    <w:link w:val="TitelChar"/>
+    <w:basedOn w:val="Normal"/>
+    <w:next w:val="Normal"/>
+    <w:link w:val="TitleChar"/>
     <w:uiPriority w:val="10"/>
     <w:qFormat/>
     <w:rsid w:val="00D4172B"/>
@@ -6160,10 +6132,10 @@
       <w:szCs w:val="56"/>
     </w:rPr>
   </w:style>
-  <w:style w:type="character" w:customStyle="1" w:styleId="TitelChar">
-    <w:name w:val="Titel Char"/>
-    <w:basedOn w:val="Standaardalinea-lettertype"/>
-    <w:link w:val="Titel"/>
+  <w:style w:type="character" w:customStyle="1" w:styleId="TitleChar">
+    <w:name w:val="Title Char"/>
+    <w:basedOn w:val="DefaultParagraphFont"/>
+    <w:link w:val="Title"/>
     <w:uiPriority w:val="10"/>
     <w:rsid w:val="00D4172B"/>
     <w:rPr>
@@ -6174,11 +6146,11 @@
       <w:szCs w:val="56"/>
     </w:rPr>
   </w:style>
-  <w:style w:type="paragraph" w:styleId="Ondertitel">
+  <w:style w:type="paragraph" w:styleId="Subtitle">
     <w:name w:val="Subtitle"/>
-    <w:basedOn w:val="Standaard"/>
-    <w:next w:val="Standaard"/>
-    <w:link w:val="OndertitelChar"/>
+    <w:basedOn w:val="Normal"/>
+    <w:next w:val="Normal"/>
+    <w:link w:val="SubtitleChar"/>
     <w:uiPriority w:val="11"/>
     <w:qFormat/>
     <w:rsid w:val="00D4172B"/>
@@ -6195,10 +6167,10 @@
       <w:szCs w:val="28"/>
     </w:rPr>
   </w:style>
-  <w:style w:type="character" w:customStyle="1" w:styleId="OndertitelChar">
-    <w:name w:val="Ondertitel Char"/>
-    <w:basedOn w:val="Standaardalinea-lettertype"/>
-    <w:link w:val="Ondertitel"/>
+  <w:style w:type="character" w:customStyle="1" w:styleId="SubtitleChar">
+    <w:name w:val="Subtitle Char"/>
+    <w:basedOn w:val="DefaultParagraphFont"/>
+    <w:link w:val="Subtitle"/>
     <w:uiPriority w:val="11"/>
     <w:rsid w:val="00D4172B"/>
     <w:rPr>
@@ -6209,11 +6181,11 @@
       <w:szCs w:val="28"/>
     </w:rPr>
   </w:style>
-  <w:style w:type="paragraph" w:styleId="Citaat">
+  <w:style w:type="paragraph" w:styleId="Quote">
     <w:name w:val="Quote"/>
-    <w:basedOn w:val="Standaard"/>
-    <w:next w:val="Standaard"/>
-    <w:link w:val="CitaatChar"/>
+    <w:basedOn w:val="Normal"/>
+    <w:next w:val="Normal"/>
+    <w:link w:val="QuoteChar"/>
     <w:uiPriority w:val="29"/>
     <w:qFormat/>
     <w:rsid w:val="00D4172B"/>
@@ -6227,10 +6199,10 @@
       <w:color w:val="404040" w:themeColor="text1" w:themeTint="BF"/>
     </w:rPr>
   </w:style>
-  <w:style w:type="character" w:customStyle="1" w:styleId="CitaatChar">
-    <w:name w:val="Citaat Char"/>
-    <w:basedOn w:val="Standaardalinea-lettertype"/>
-    <w:link w:val="Citaat"/>
+  <w:style w:type="character" w:customStyle="1" w:styleId="QuoteChar">
+    <w:name w:val="Quote Char"/>
+    <w:basedOn w:val="DefaultParagraphFont"/>
+    <w:link w:val="Quote"/>
     <w:uiPriority w:val="29"/>
     <w:rsid w:val="00D4172B"/>
     <w:rPr>
@@ -6239,9 +6211,9 @@
       <w:color w:val="404040" w:themeColor="text1" w:themeTint="BF"/>
     </w:rPr>
   </w:style>
-  <w:style w:type="paragraph" w:styleId="Lijstalinea">
+  <w:style w:type="paragraph" w:styleId="ListParagraph">
     <w:name w:val="List Paragraph"/>
-    <w:basedOn w:val="Standaard"/>
+    <w:basedOn w:val="Normal"/>
     <w:uiPriority w:val="34"/>
     <w:qFormat/>
     <w:rsid w:val="00D4172B"/>
@@ -6250,9 +6222,9 @@
       <w:contextualSpacing/>
     </w:pPr>
   </w:style>
-  <w:style w:type="character" w:styleId="Intensievebenadrukking">
+  <w:style w:type="character" w:styleId="IntenseEmphasis">
     <w:name w:val="Intense Emphasis"/>
-    <w:basedOn w:val="Standaardalinea-lettertype"/>
+    <w:basedOn w:val="DefaultParagraphFont"/>
     <w:uiPriority w:val="21"/>
     <w:qFormat/>
     <w:rsid w:val="00D4172B"/>
@@ -6262,11 +6234,11 @@
       <w:color w:val="0F4761" w:themeColor="accent1" w:themeShade="BF"/>
     </w:rPr>
   </w:style>
-  <w:style w:type="paragraph" w:styleId="Duidelijkcitaat">
+  <w:style w:type="paragraph" w:styleId="IntenseQuote">
     <w:name w:val="Intense Quote"/>
-    <w:basedOn w:val="Standaard"/>
-    <w:next w:val="Standaard"/>
-    <w:link w:val="DuidelijkcitaatChar"/>
+    <w:basedOn w:val="Normal"/>
+    <w:next w:val="Normal"/>
+    <w:link w:val="IntenseQuoteChar"/>
     <w:uiPriority w:val="30"/>
     <w:qFormat/>
     <w:rsid w:val="00D4172B"/>
@@ -6285,10 +6257,10 @@
       <w:color w:val="0F4761" w:themeColor="accent1" w:themeShade="BF"/>
     </w:rPr>
   </w:style>
-  <w:style w:type="character" w:customStyle="1" w:styleId="DuidelijkcitaatChar">
-    <w:name w:val="Duidelijk citaat Char"/>
-    <w:basedOn w:val="Standaardalinea-lettertype"/>
-    <w:link w:val="Duidelijkcitaat"/>
+  <w:style w:type="character" w:customStyle="1" w:styleId="IntenseQuoteChar">
+    <w:name w:val="Intense Quote Char"/>
+    <w:basedOn w:val="DefaultParagraphFont"/>
+    <w:link w:val="IntenseQuote"/>
     <w:uiPriority w:val="30"/>
     <w:rsid w:val="00D4172B"/>
     <w:rPr>
@@ -6297,9 +6269,9 @@
       <w:color w:val="0F4761" w:themeColor="accent1" w:themeShade="BF"/>
     </w:rPr>
   </w:style>
-  <w:style w:type="character" w:styleId="Intensieveverwijzing">
+  <w:style w:type="character" w:styleId="IntenseReference">
     <w:name w:val="Intense Reference"/>
-    <w:basedOn w:val="Standaardalinea-lettertype"/>
+    <w:basedOn w:val="DefaultParagraphFont"/>
     <w:uiPriority w:val="32"/>
     <w:qFormat/>
     <w:rsid w:val="00D4172B"/>
@@ -6311,10 +6283,10 @@
       <w:spacing w:val="5"/>
     </w:rPr>
   </w:style>
-  <w:style w:type="paragraph" w:styleId="Kopvaninhoudsopgave">
+  <w:style w:type="paragraph" w:styleId="TOCHeading">
     <w:name w:val="TOC Heading"/>
-    <w:basedOn w:val="Kop1"/>
-    <w:next w:val="Standaard"/>
+    <w:basedOn w:val="Heading1"/>
+    <w:next w:val="Normal"/>
     <w:uiPriority w:val="39"/>
     <w:unhideWhenUsed/>
     <w:qFormat/>
@@ -6330,10 +6302,10 @@
       <w:lang w:eastAsia="nl-NL"/>
     </w:rPr>
   </w:style>
-  <w:style w:type="paragraph" w:styleId="Inhopg1">
+  <w:style w:type="paragraph" w:styleId="TOC1">
     <w:name w:val="toc 1"/>
-    <w:basedOn w:val="Standaard"/>
-    <w:next w:val="Standaard"/>
+    <w:basedOn w:val="Normal"/>
+    <w:next w:val="Normal"/>
     <w:autoRedefine/>
     <w:uiPriority w:val="39"/>
     <w:unhideWhenUsed/>
@@ -6342,10 +6314,10 @@
       <w:spacing w:after="100"/>
     </w:pPr>
   </w:style>
-  <w:style w:type="paragraph" w:styleId="Inhopg2">
+  <w:style w:type="paragraph" w:styleId="TOC2">
     <w:name w:val="toc 2"/>
-    <w:basedOn w:val="Standaard"/>
-    <w:next w:val="Standaard"/>
+    <w:basedOn w:val="Normal"/>
+    <w:next w:val="Normal"/>
     <w:autoRedefine/>
     <w:uiPriority w:val="39"/>
     <w:unhideWhenUsed/>
@@ -6357,7 +6329,7 @@
   </w:style>
   <w:style w:type="character" w:styleId="Hyperlink">
     <w:name w:val="Hyperlink"/>
-    <w:basedOn w:val="Standaardalinea-lettertype"/>
+    <w:basedOn w:val="DefaultParagraphFont"/>
     <w:uiPriority w:val="99"/>
     <w:unhideWhenUsed/>
     <w:rsid w:val="00937B47"/>
@@ -6366,9 +6338,9 @@
       <w:u w:val="single"/>
     </w:rPr>
   </w:style>
-  <w:style w:type="character" w:styleId="Onopgelostemelding">
+  <w:style w:type="character" w:styleId="UnresolvedMention">
     <w:name w:val="Unresolved Mention"/>
-    <w:basedOn w:val="Standaardalinea-lettertype"/>
+    <w:basedOn w:val="DefaultParagraphFont"/>
     <w:uiPriority w:val="99"/>
     <w:semiHidden/>
     <w:unhideWhenUsed/>

</xml_diff>

<commit_message>
spellingsfouten gefixt en bezig met DTO opzetten voor update functionaliteit API
</commit_message>
<xml_diff>
--- a/Documentation/desktop app tools onderzoeks document.docx
+++ b/Documentation/desktop app tools onderzoeks document.docx
@@ -20,7 +20,29 @@
           <w:sz w:val="32"/>
           <w:szCs w:val="32"/>
         </w:rPr>
-        <w:t>Desktop app tools onderzoeks document</w:t>
+        <w:t xml:space="preserve">Desktop app tools </w:t>
+      </w:r>
+      <w:proofErr w:type="spellStart"/>
+      <w:r>
+        <w:rPr>
+          <w:rFonts w:ascii="Arial" w:hAnsi="Arial" w:cs="Arial"/>
+          <w:b/>
+          <w:bCs/>
+          <w:sz w:val="32"/>
+          <w:szCs w:val="32"/>
+        </w:rPr>
+        <w:t>onderzoeks</w:t>
+      </w:r>
+      <w:proofErr w:type="spellEnd"/>
+      <w:r>
+        <w:rPr>
+          <w:rFonts w:ascii="Arial" w:hAnsi="Arial" w:cs="Arial"/>
+          <w:b/>
+          <w:bCs/>
+          <w:sz w:val="32"/>
+          <w:szCs w:val="32"/>
+        </w:rPr>
+        <w:t xml:space="preserve"> document</w:t>
       </w:r>
     </w:p>
     <w:p>
@@ -1128,7 +1150,21 @@
         <w:rPr>
           <w:rFonts w:ascii="Arial" w:hAnsi="Arial" w:cs="Arial"/>
         </w:rPr>
-        <w:t xml:space="preserve"> bij fontys hogeschool en zit in semester drie. Voor dit semester is het de bedoeling dat ik een individuele opdracht maak die </w:t>
+        <w:t xml:space="preserve"> bij </w:t>
+      </w:r>
+      <w:proofErr w:type="spellStart"/>
+      <w:r>
+        <w:rPr>
+          <w:rFonts w:ascii="Arial" w:hAnsi="Arial" w:cs="Arial"/>
+        </w:rPr>
+        <w:t>fontys</w:t>
+      </w:r>
+      <w:proofErr w:type="spellEnd"/>
+      <w:r>
+        <w:rPr>
+          <w:rFonts w:ascii="Arial" w:hAnsi="Arial" w:cs="Arial"/>
+        </w:rPr>
+        <w:t xml:space="preserve"> hogeschool en zit in semester drie. Voor dit semester is het de bedoeling dat ik een individuele opdracht maak die </w:t>
       </w:r>
       <w:r>
         <w:rPr>
@@ -1182,7 +1218,31 @@
         <w:rPr>
           <w:rFonts w:ascii="Arial" w:hAnsi="Arial" w:cs="Arial"/>
         </w:rPr>
-        <w:t xml:space="preserve"> de keuze gemaakt om een desktop applicatie te maken voor de manager kant van een web shop. </w:t>
+        <w:t xml:space="preserve"> de keuze gemaakt om een </w:t>
+      </w:r>
+      <w:r>
+        <w:rPr>
+          <w:rFonts w:ascii="Arial" w:hAnsi="Arial" w:cs="Arial"/>
+        </w:rPr>
+        <w:t>desktopapplicatie</w:t>
+      </w:r>
+      <w:r>
+        <w:rPr>
+          <w:rFonts w:ascii="Arial" w:hAnsi="Arial" w:cs="Arial"/>
+        </w:rPr>
+        <w:t xml:space="preserve"> te maken voor de manager kant van een </w:t>
+      </w:r>
+      <w:r>
+        <w:rPr>
+          <w:rFonts w:ascii="Arial" w:hAnsi="Arial" w:cs="Arial"/>
+        </w:rPr>
+        <w:t>webshop</w:t>
+      </w:r>
+      <w:r>
+        <w:rPr>
+          <w:rFonts w:ascii="Arial" w:hAnsi="Arial" w:cs="Arial"/>
+        </w:rPr>
+        <w:t xml:space="preserve">. </w:t>
       </w:r>
       <w:r>
         <w:rPr>
@@ -1190,12 +1250,14 @@
         </w:rPr>
         <w:t xml:space="preserve">Dit document zal informatie bevatten over welke </w:t>
       </w:r>
+      <w:proofErr w:type="spellStart"/>
       <w:r>
         <w:rPr>
           <w:rFonts w:ascii="Arial" w:hAnsi="Arial" w:cs="Arial"/>
         </w:rPr>
         <w:t>frameworks</w:t>
       </w:r>
+      <w:proofErr w:type="spellEnd"/>
       <w:r>
         <w:rPr>
           <w:rFonts w:ascii="Arial" w:hAnsi="Arial" w:cs="Arial"/>
@@ -1230,7 +1292,19 @@
         <w:rPr>
           <w:rFonts w:ascii="Arial" w:hAnsi="Arial" w:cs="Arial"/>
         </w:rPr>
-        <w:t xml:space="preserve"> desktop applicatie voor mijn opdracht</w:t>
+        <w:t xml:space="preserve"> </w:t>
+      </w:r>
+      <w:r>
+        <w:rPr>
+          <w:rFonts w:ascii="Arial" w:hAnsi="Arial" w:cs="Arial"/>
+        </w:rPr>
+        <w:t>desktopapplicatie</w:t>
+      </w:r>
+      <w:r>
+        <w:rPr>
+          <w:rFonts w:ascii="Arial" w:hAnsi="Arial" w:cs="Arial"/>
+        </w:rPr>
+        <w:t xml:space="preserve"> voor mijn opdracht</w:t>
       </w:r>
       <w:r>
         <w:rPr>
@@ -1244,12 +1318,14 @@
         </w:rPr>
         <w:t xml:space="preserve">welke van de </w:t>
       </w:r>
+      <w:proofErr w:type="spellStart"/>
       <w:r>
         <w:rPr>
           <w:rFonts w:ascii="Arial" w:hAnsi="Arial" w:cs="Arial"/>
         </w:rPr>
         <w:t>frameworks</w:t>
       </w:r>
+      <w:proofErr w:type="spellEnd"/>
       <w:r>
         <w:rPr>
           <w:rFonts w:ascii="Arial" w:hAnsi="Arial" w:cs="Arial"/>
@@ -1282,13 +1358,39 @@
           <w:rFonts w:ascii="Arial" w:hAnsi="Arial" w:cs="Arial"/>
         </w:rPr>
         <w:lastRenderedPageBreak/>
-        <w:t xml:space="preserve">Welke desktop applicatie development tool </w:t>
-      </w:r>
-      <w:r>
-        <w:rPr>
-          <w:rFonts w:ascii="Arial" w:hAnsi="Arial" w:cs="Arial"/>
-        </w:rPr>
-        <w:t>vult mijn use-case het beste?</w:t>
+        <w:t xml:space="preserve">Welke </w:t>
+      </w:r>
+      <w:r>
+        <w:rPr>
+          <w:rFonts w:ascii="Arial" w:hAnsi="Arial" w:cs="Arial"/>
+        </w:rPr>
+        <w:t>desktopapplicatie</w:t>
+      </w:r>
+      <w:r>
+        <w:rPr>
+          <w:rFonts w:ascii="Arial" w:hAnsi="Arial" w:cs="Arial"/>
+        </w:rPr>
+        <w:t xml:space="preserve"> development tool </w:t>
+      </w:r>
+      <w:r>
+        <w:rPr>
+          <w:rFonts w:ascii="Arial" w:hAnsi="Arial" w:cs="Arial"/>
+        </w:rPr>
+        <w:t xml:space="preserve">vult mijn </w:t>
+      </w:r>
+      <w:proofErr w:type="spellStart"/>
+      <w:r>
+        <w:rPr>
+          <w:rFonts w:ascii="Arial" w:hAnsi="Arial" w:cs="Arial"/>
+        </w:rPr>
+        <w:t>use</w:t>
+      </w:r>
+      <w:proofErr w:type="spellEnd"/>
+      <w:r>
+        <w:rPr>
+          <w:rFonts w:ascii="Arial" w:hAnsi="Arial" w:cs="Arial"/>
+        </w:rPr>
+        <w:t>-case het beste?</w:t>
       </w:r>
       <w:bookmarkEnd w:id="1"/>
     </w:p>
@@ -1302,7 +1404,33 @@
         <w:rPr>
           <w:rFonts w:ascii="Arial" w:hAnsi="Arial" w:cs="Arial"/>
         </w:rPr>
-        <w:t>Om te bepalen welke desktop applicatie development tool het beste aansluit bij mijn use-case, moeten eerst enkele populaire opties onderzocht worden. Dit document beantwoordt daarom de volgende vragen:</w:t>
+        <w:t xml:space="preserve">Om te bepalen welke </w:t>
+      </w:r>
+      <w:r>
+        <w:rPr>
+          <w:rFonts w:ascii="Arial" w:hAnsi="Arial" w:cs="Arial"/>
+        </w:rPr>
+        <w:t>desktopapplicatie</w:t>
+      </w:r>
+      <w:r>
+        <w:rPr>
+          <w:rFonts w:ascii="Arial" w:hAnsi="Arial" w:cs="Arial"/>
+        </w:rPr>
+        <w:t xml:space="preserve"> development tool het beste aansluit bij mijn </w:t>
+      </w:r>
+      <w:proofErr w:type="spellStart"/>
+      <w:r>
+        <w:rPr>
+          <w:rFonts w:ascii="Arial" w:hAnsi="Arial" w:cs="Arial"/>
+        </w:rPr>
+        <w:t>use</w:t>
+      </w:r>
+      <w:proofErr w:type="spellEnd"/>
+      <w:r>
+        <w:rPr>
+          <w:rFonts w:ascii="Arial" w:hAnsi="Arial" w:cs="Arial"/>
+        </w:rPr>
+        <w:t>-case, moeten eerst enkele populaire opties onderzocht worden. Dit document beantwoordt daarom de volgende vragen:</w:t>
       </w:r>
     </w:p>
     <w:p>
@@ -1321,7 +1449,23 @@
           <w:b/>
           <w:bCs/>
         </w:rPr>
-        <w:t>Welke desktop applicatie development tools zijn er beschikbaar?</w:t>
+        <w:t xml:space="preserve">Welke </w:t>
+      </w:r>
+      <w:r>
+        <w:rPr>
+          <w:rFonts w:ascii="Arial" w:hAnsi="Arial" w:cs="Arial"/>
+          <w:b/>
+          <w:bCs/>
+        </w:rPr>
+        <w:t>desktopapplicatie</w:t>
+      </w:r>
+      <w:r>
+        <w:rPr>
+          <w:rFonts w:ascii="Arial" w:hAnsi="Arial" w:cs="Arial"/>
+          <w:b/>
+          <w:bCs/>
+        </w:rPr>
+        <w:t xml:space="preserve"> development tools zijn er beschikbaar?</w:t>
       </w:r>
     </w:p>
     <w:p>
@@ -1362,7 +1506,19 @@
         <w:rPr>
           <w:rFonts w:ascii="Arial" w:hAnsi="Arial" w:cs="Arial"/>
         </w:rPr>
-        <w:t>Welke desktop applicatie development tools zijn er?</w:t>
+        <w:t xml:space="preserve">Welke </w:t>
+      </w:r>
+      <w:r>
+        <w:rPr>
+          <w:rFonts w:ascii="Arial" w:hAnsi="Arial" w:cs="Arial"/>
+        </w:rPr>
+        <w:t>desktopapplicatie</w:t>
+      </w:r>
+      <w:r>
+        <w:rPr>
+          <w:rFonts w:ascii="Arial" w:hAnsi="Arial" w:cs="Arial"/>
+        </w:rPr>
+        <w:t xml:space="preserve"> development tools zijn er?</w:t>
       </w:r>
       <w:bookmarkEnd w:id="2"/>
     </w:p>
@@ -1384,7 +1540,79 @@
           <w:b/>
           <w:bCs/>
         </w:rPr>
-        <w:t>Electron.js, Tauri, C# met WPF of WinForms, Java met JavaFX, en Qt (C++/Python)</w:t>
+        <w:t xml:space="preserve">Electron.js, </w:t>
+      </w:r>
+      <w:proofErr w:type="spellStart"/>
+      <w:r>
+        <w:rPr>
+          <w:rFonts w:ascii="Arial" w:hAnsi="Arial" w:cs="Arial"/>
+          <w:b/>
+          <w:bCs/>
+        </w:rPr>
+        <w:t>Tauri</w:t>
+      </w:r>
+      <w:proofErr w:type="spellEnd"/>
+      <w:r>
+        <w:rPr>
+          <w:rFonts w:ascii="Arial" w:hAnsi="Arial" w:cs="Arial"/>
+          <w:b/>
+          <w:bCs/>
+        </w:rPr>
+        <w:t xml:space="preserve">, C# met WPF of </w:t>
+      </w:r>
+      <w:proofErr w:type="spellStart"/>
+      <w:r>
+        <w:rPr>
+          <w:rFonts w:ascii="Arial" w:hAnsi="Arial" w:cs="Arial"/>
+          <w:b/>
+          <w:bCs/>
+        </w:rPr>
+        <w:t>WinForms</w:t>
+      </w:r>
+      <w:proofErr w:type="spellEnd"/>
+      <w:r>
+        <w:rPr>
+          <w:rFonts w:ascii="Arial" w:hAnsi="Arial" w:cs="Arial"/>
+          <w:b/>
+          <w:bCs/>
+        </w:rPr>
+        <w:t xml:space="preserve">, Java met </w:t>
+      </w:r>
+      <w:proofErr w:type="spellStart"/>
+      <w:r>
+        <w:rPr>
+          <w:rFonts w:ascii="Arial" w:hAnsi="Arial" w:cs="Arial"/>
+          <w:b/>
+          <w:bCs/>
+        </w:rPr>
+        <w:t>JavaFX</w:t>
+      </w:r>
+      <w:proofErr w:type="spellEnd"/>
+      <w:r>
+        <w:rPr>
+          <w:rFonts w:ascii="Arial" w:hAnsi="Arial" w:cs="Arial"/>
+          <w:b/>
+          <w:bCs/>
+        </w:rPr>
+        <w:t xml:space="preserve">, en </w:t>
+      </w:r>
+      <w:proofErr w:type="spellStart"/>
+      <w:r>
+        <w:rPr>
+          <w:rFonts w:ascii="Arial" w:hAnsi="Arial" w:cs="Arial"/>
+          <w:b/>
+          <w:bCs/>
+        </w:rPr>
+        <w:t>Qt</w:t>
+      </w:r>
+      <w:proofErr w:type="spellEnd"/>
+      <w:r>
+        <w:rPr>
+          <w:rFonts w:ascii="Arial" w:hAnsi="Arial" w:cs="Arial"/>
+          <w:b/>
+          <w:bCs/>
+        </w:rPr>
+        <w:t xml:space="preserve"> (C++/Python)</w:t>
       </w:r>
       <w:r>
         <w:rPr>
@@ -1414,11 +1642,19 @@
         </w:rPr>
       </w:pPr>
       <w:bookmarkStart w:id="3" w:name="_Toc178928962"/>
-      <w:r>
-        <w:rPr>
-          <w:rFonts w:ascii="Arial" w:hAnsi="Arial" w:cs="Arial"/>
-        </w:rPr>
-        <w:t>What houden deze tools in?</w:t>
+      <w:proofErr w:type="spellStart"/>
+      <w:r>
+        <w:rPr>
+          <w:rFonts w:ascii="Arial" w:hAnsi="Arial" w:cs="Arial"/>
+        </w:rPr>
+        <w:t>What</w:t>
+      </w:r>
+      <w:proofErr w:type="spellEnd"/>
+      <w:r>
+        <w:rPr>
+          <w:rFonts w:ascii="Arial" w:hAnsi="Arial" w:cs="Arial"/>
+        </w:rPr>
+        <w:t xml:space="preserve"> houden deze tools in?</w:t>
       </w:r>
       <w:bookmarkEnd w:id="3"/>
     </w:p>
@@ -1432,22 +1668,111 @@
         <w:rPr>
           <w:rFonts w:ascii="Arial" w:hAnsi="Arial" w:cs="Arial"/>
         </w:rPr>
-        <w:t xml:space="preserve">Dit onderdeel bespreekt vijf populaire frameworks voor het ontwikkelen van desktopapplicaties. Elk framework ondersteunt meerdere programmeertalen en is geschikt voor specifieke platformen en use-cases. Hierbij worden de belangrijkste kenmerken van </w:t>
-      </w:r>
-      <w:r>
-        <w:rPr>
-          <w:rFonts w:ascii="Arial" w:hAnsi="Arial" w:cs="Arial"/>
-          <w:b/>
-          <w:bCs/>
-        </w:rPr>
-        <w:t>Electron.js, Tauri, WPF/WinForms, JavaFX</w:t>
-      </w:r>
+        <w:t xml:space="preserve">Dit onderdeel bespreekt vijf populaire </w:t>
+      </w:r>
+      <w:proofErr w:type="spellStart"/>
+      <w:r>
+        <w:rPr>
+          <w:rFonts w:ascii="Arial" w:hAnsi="Arial" w:cs="Arial"/>
+        </w:rPr>
+        <w:t>frameworks</w:t>
+      </w:r>
+      <w:proofErr w:type="spellEnd"/>
+      <w:r>
+        <w:rPr>
+          <w:rFonts w:ascii="Arial" w:hAnsi="Arial" w:cs="Arial"/>
+        </w:rPr>
+        <w:t xml:space="preserve"> voor het ontwikkelen van desktopapplicaties. Elk </w:t>
+      </w:r>
+      <w:proofErr w:type="spellStart"/>
+      <w:r>
+        <w:rPr>
+          <w:rFonts w:ascii="Arial" w:hAnsi="Arial" w:cs="Arial"/>
+        </w:rPr>
+        <w:t>framework</w:t>
+      </w:r>
+      <w:proofErr w:type="spellEnd"/>
+      <w:r>
+        <w:rPr>
+          <w:rFonts w:ascii="Arial" w:hAnsi="Arial" w:cs="Arial"/>
+        </w:rPr>
+        <w:t xml:space="preserve"> ondersteunt meerdere programmeertalen en is geschikt voor specifieke platformen en </w:t>
+      </w:r>
+      <w:proofErr w:type="spellStart"/>
+      <w:r>
+        <w:rPr>
+          <w:rFonts w:ascii="Arial" w:hAnsi="Arial" w:cs="Arial"/>
+        </w:rPr>
+        <w:t>use</w:t>
+      </w:r>
+      <w:proofErr w:type="spellEnd"/>
+      <w:r>
+        <w:rPr>
+          <w:rFonts w:ascii="Arial" w:hAnsi="Arial" w:cs="Arial"/>
+        </w:rPr>
+        <w:t xml:space="preserve">-cases. Hierbij worden de belangrijkste kenmerken van </w:t>
+      </w:r>
+      <w:r>
+        <w:rPr>
+          <w:rFonts w:ascii="Arial" w:hAnsi="Arial" w:cs="Arial"/>
+          <w:b/>
+          <w:bCs/>
+        </w:rPr>
+        <w:t xml:space="preserve">Electron.js, </w:t>
+      </w:r>
+      <w:proofErr w:type="spellStart"/>
+      <w:r>
+        <w:rPr>
+          <w:rFonts w:ascii="Arial" w:hAnsi="Arial" w:cs="Arial"/>
+          <w:b/>
+          <w:bCs/>
+        </w:rPr>
+        <w:t>Tauri</w:t>
+      </w:r>
+      <w:proofErr w:type="spellEnd"/>
+      <w:r>
+        <w:rPr>
+          <w:rFonts w:ascii="Arial" w:hAnsi="Arial" w:cs="Arial"/>
+          <w:b/>
+          <w:bCs/>
+        </w:rPr>
+        <w:t>, WPF/</w:t>
+      </w:r>
+      <w:proofErr w:type="spellStart"/>
+      <w:r>
+        <w:rPr>
+          <w:rFonts w:ascii="Arial" w:hAnsi="Arial" w:cs="Arial"/>
+          <w:b/>
+          <w:bCs/>
+        </w:rPr>
+        <w:t>WinForms</w:t>
+      </w:r>
+      <w:proofErr w:type="spellEnd"/>
+      <w:r>
+        <w:rPr>
+          <w:rFonts w:ascii="Arial" w:hAnsi="Arial" w:cs="Arial"/>
+          <w:b/>
+          <w:bCs/>
+        </w:rPr>
+        <w:t xml:space="preserve">, </w:t>
+      </w:r>
+      <w:proofErr w:type="spellStart"/>
+      <w:r>
+        <w:rPr>
+          <w:rFonts w:ascii="Arial" w:hAnsi="Arial" w:cs="Arial"/>
+          <w:b/>
+          <w:bCs/>
+        </w:rPr>
+        <w:t>JavaFX</w:t>
+      </w:r>
+      <w:proofErr w:type="spellEnd"/>
       <w:r>
         <w:rPr>
           <w:rFonts w:ascii="Arial" w:hAnsi="Arial" w:cs="Arial"/>
         </w:rPr>
         <w:t xml:space="preserve">, en </w:t>
       </w:r>
+      <w:proofErr w:type="spellStart"/>
       <w:r>
         <w:rPr>
           <w:rFonts w:ascii="Arial" w:hAnsi="Arial" w:cs="Arial"/>
@@ -1456,11 +1781,26 @@
         </w:rPr>
         <w:t>Qt</w:t>
       </w:r>
-      <w:r>
-        <w:rPr>
-          <w:rFonts w:ascii="Arial" w:hAnsi="Arial" w:cs="Arial"/>
-        </w:rPr>
-        <w:t xml:space="preserve"> toegelicht. Het doel is om inzicht te geven in de functionaliteiten, gebruiksvriendelijkheid, en beperkingen van deze frameworks.</w:t>
+      <w:proofErr w:type="spellEnd"/>
+      <w:r>
+        <w:rPr>
+          <w:rFonts w:ascii="Arial" w:hAnsi="Arial" w:cs="Arial"/>
+        </w:rPr>
+        <w:t xml:space="preserve"> toegelicht. Het doel is om inzicht te geven in de functionaliteiten, gebruiksvriendelijkheid, en beperkingen van deze </w:t>
+      </w:r>
+      <w:proofErr w:type="spellStart"/>
+      <w:r>
+        <w:rPr>
+          <w:rFonts w:ascii="Arial" w:hAnsi="Arial" w:cs="Arial"/>
+        </w:rPr>
+        <w:t>frameworks</w:t>
+      </w:r>
+      <w:proofErr w:type="spellEnd"/>
+      <w:r>
+        <w:rPr>
+          <w:rFonts w:ascii="Arial" w:hAnsi="Arial" w:cs="Arial"/>
+        </w:rPr>
+        <w:t>.</w:t>
       </w:r>
     </w:p>
     <w:p>
@@ -1497,8 +1837,37 @@
         <w:rPr>
           <w:rFonts w:ascii="Arial" w:hAnsi="Arial" w:cs="Arial"/>
         </w:rPr>
-        <w:t xml:space="preserve"> – vaak kortweg Electron genoemd – is een framework voor het ontwikkelen van desktopapplicaties met behulp van </w:t>
-      </w:r>
+        <w:t xml:space="preserve"> – vaak kortweg </w:t>
+      </w:r>
+      <w:proofErr w:type="spellStart"/>
+      <w:r>
+        <w:rPr>
+          <w:rFonts w:ascii="Arial" w:hAnsi="Arial" w:cs="Arial"/>
+        </w:rPr>
+        <w:t>Electron</w:t>
+      </w:r>
+      <w:proofErr w:type="spellEnd"/>
+      <w:r>
+        <w:rPr>
+          <w:rFonts w:ascii="Arial" w:hAnsi="Arial" w:cs="Arial"/>
+        </w:rPr>
+        <w:t xml:space="preserve"> genoemd – is een </w:t>
+      </w:r>
+      <w:proofErr w:type="spellStart"/>
+      <w:r>
+        <w:rPr>
+          <w:rFonts w:ascii="Arial" w:hAnsi="Arial" w:cs="Arial"/>
+        </w:rPr>
+        <w:t>framework</w:t>
+      </w:r>
+      <w:proofErr w:type="spellEnd"/>
+      <w:r>
+        <w:rPr>
+          <w:rFonts w:ascii="Arial" w:hAnsi="Arial" w:cs="Arial"/>
+        </w:rPr>
+        <w:t xml:space="preserve"> voor het ontwikkelen van desktopapplicaties met behulp van </w:t>
+      </w:r>
+      <w:proofErr w:type="spellStart"/>
       <w:r>
         <w:rPr>
           <w:rFonts w:ascii="Arial" w:hAnsi="Arial" w:cs="Arial"/>
@@ -1507,6 +1876,7 @@
         </w:rPr>
         <w:t>JavaScript</w:t>
       </w:r>
+      <w:proofErr w:type="spellEnd"/>
       <w:r>
         <w:rPr>
           <w:rFonts w:ascii="Arial" w:hAnsi="Arial" w:cs="Arial"/>
@@ -1567,7 +1937,21 @@
         <w:rPr>
           <w:rFonts w:ascii="Arial" w:hAnsi="Arial" w:cs="Arial"/>
         </w:rPr>
-        <w:t xml:space="preserve"> voor de frontend, waardoor één enkele codebase gebruikt kan worden om cross-platform applicaties te creëren voor </w:t>
+        <w:t xml:space="preserve"> voor de </w:t>
+      </w:r>
+      <w:proofErr w:type="spellStart"/>
+      <w:r>
+        <w:rPr>
+          <w:rFonts w:ascii="Arial" w:hAnsi="Arial" w:cs="Arial"/>
+        </w:rPr>
+        <w:t>frontend</w:t>
+      </w:r>
+      <w:proofErr w:type="spellEnd"/>
+      <w:r>
+        <w:rPr>
+          <w:rFonts w:ascii="Arial" w:hAnsi="Arial" w:cs="Arial"/>
+        </w:rPr>
+        <w:t xml:space="preserve">, waardoor één enkele codebase gebruikt kan worden om cross-platform applicaties te creëren voor </w:t>
       </w:r>
       <w:r>
         <w:rPr>
@@ -1583,6 +1967,7 @@
         </w:rPr>
         <w:t xml:space="preserve">, </w:t>
       </w:r>
+      <w:proofErr w:type="spellStart"/>
       <w:r>
         <w:rPr>
           <w:rFonts w:ascii="Arial" w:hAnsi="Arial" w:cs="Arial"/>
@@ -1591,6 +1976,7 @@
         </w:rPr>
         <w:t>macOS</w:t>
       </w:r>
+      <w:proofErr w:type="spellEnd"/>
       <w:r>
         <w:rPr>
           <w:rFonts w:ascii="Arial" w:hAnsi="Arial" w:cs="Arial"/>
@@ -1609,7 +1995,21 @@
         <w:rPr>
           <w:rFonts w:ascii="Arial" w:hAnsi="Arial" w:cs="Arial"/>
         </w:rPr>
-        <w:t>. Electron vereist geen ervaring met native development.</w:t>
+        <w:t xml:space="preserve">. </w:t>
+      </w:r>
+      <w:proofErr w:type="spellStart"/>
+      <w:r>
+        <w:rPr>
+          <w:rFonts w:ascii="Arial" w:hAnsi="Arial" w:cs="Arial"/>
+        </w:rPr>
+        <w:t>Electron</w:t>
+      </w:r>
+      <w:proofErr w:type="spellEnd"/>
+      <w:r>
+        <w:rPr>
+          <w:rFonts w:ascii="Arial" w:hAnsi="Arial" w:cs="Arial"/>
+        </w:rPr>
+        <w:t xml:space="preserve"> vereist geen ervaring met native development.</w:t>
       </w:r>
     </w:p>
     <w:p>
@@ -1676,7 +2076,35 @@
         <w:rPr>
           <w:rFonts w:ascii="Arial" w:hAnsi="Arial" w:cs="Arial"/>
         </w:rPr>
-        <w:t xml:space="preserve"> Wordt gebruikt door bekende bedrijven zoals Discord, WordPress en WhatsApp.</w:t>
+        <w:t xml:space="preserve"> Wordt gebruikt door bekende bedrijven zoals </w:t>
+      </w:r>
+      <w:proofErr w:type="spellStart"/>
+      <w:r>
+        <w:rPr>
+          <w:rFonts w:ascii="Arial" w:hAnsi="Arial" w:cs="Arial"/>
+        </w:rPr>
+        <w:t>Discord</w:t>
+      </w:r>
+      <w:proofErr w:type="spellEnd"/>
+      <w:r>
+        <w:rPr>
+          <w:rFonts w:ascii="Arial" w:hAnsi="Arial" w:cs="Arial"/>
+        </w:rPr>
+        <w:t xml:space="preserve">, </w:t>
+      </w:r>
+      <w:proofErr w:type="spellStart"/>
+      <w:r>
+        <w:rPr>
+          <w:rFonts w:ascii="Arial" w:hAnsi="Arial" w:cs="Arial"/>
+        </w:rPr>
+        <w:t>WordPress</w:t>
+      </w:r>
+      <w:proofErr w:type="spellEnd"/>
+      <w:r>
+        <w:rPr>
+          <w:rFonts w:ascii="Arial" w:hAnsi="Arial" w:cs="Arial"/>
+        </w:rPr>
+        <w:t xml:space="preserve"> en WhatsApp.</w:t>
       </w:r>
     </w:p>
     <w:p>
@@ -1689,19 +2117,43 @@
           <w:rFonts w:ascii="Arial" w:hAnsi="Arial" w:cs="Arial"/>
         </w:rPr>
       </w:pPr>
-      <w:r>
-        <w:rPr>
-          <w:rFonts w:ascii="Arial" w:hAnsi="Arial" w:cs="Arial"/>
-          <w:b/>
-          <w:bCs/>
-        </w:rPr>
-        <w:t>Webtechnologieën:</w:t>
-      </w:r>
-      <w:r>
-        <w:rPr>
-          <w:rFonts w:ascii="Arial" w:hAnsi="Arial" w:cs="Arial"/>
-        </w:rPr>
-        <w:t xml:space="preserve"> Biedt ondersteuning voor populaire technologieën zoals JavaScript en HTML.</w:t>
+      <w:proofErr w:type="spellStart"/>
+      <w:r>
+        <w:rPr>
+          <w:rFonts w:ascii="Arial" w:hAnsi="Arial" w:cs="Arial"/>
+          <w:b/>
+          <w:bCs/>
+        </w:rPr>
+        <w:t>Webtechnologieën</w:t>
+      </w:r>
+      <w:proofErr w:type="spellEnd"/>
+      <w:r>
+        <w:rPr>
+          <w:rFonts w:ascii="Arial" w:hAnsi="Arial" w:cs="Arial"/>
+          <w:b/>
+          <w:bCs/>
+        </w:rPr>
+        <w:t>:</w:t>
+      </w:r>
+      <w:r>
+        <w:rPr>
+          <w:rFonts w:ascii="Arial" w:hAnsi="Arial" w:cs="Arial"/>
+        </w:rPr>
+        <w:t xml:space="preserve"> Biedt ondersteuning voor populaire technologieën zoals </w:t>
+      </w:r>
+      <w:proofErr w:type="spellStart"/>
+      <w:r>
+        <w:rPr>
+          <w:rFonts w:ascii="Arial" w:hAnsi="Arial" w:cs="Arial"/>
+        </w:rPr>
+        <w:t>JavaScript</w:t>
+      </w:r>
+      <w:proofErr w:type="spellEnd"/>
+      <w:r>
+        <w:rPr>
+          <w:rFonts w:ascii="Arial" w:hAnsi="Arial" w:cs="Arial"/>
+        </w:rPr>
+        <w:t xml:space="preserve"> en HTML.</w:t>
       </w:r>
     </w:p>
     <w:p>
@@ -1743,7 +2195,21 @@
         <w:rPr>
           <w:rFonts w:ascii="Arial" w:hAnsi="Arial" w:cs="Arial"/>
         </w:rPr>
-        <w:t xml:space="preserve"> Electron-applicaties zijn relatief zwaar omdat zowel Node.js als Chromium gebundeld worden.</w:t>
+        <w:t xml:space="preserve"> </w:t>
+      </w:r>
+      <w:proofErr w:type="spellStart"/>
+      <w:r>
+        <w:rPr>
+          <w:rFonts w:ascii="Arial" w:hAnsi="Arial" w:cs="Arial"/>
+        </w:rPr>
+        <w:t>Electron</w:t>
+      </w:r>
+      <w:proofErr w:type="spellEnd"/>
+      <w:r>
+        <w:rPr>
+          <w:rFonts w:ascii="Arial" w:hAnsi="Arial" w:cs="Arial"/>
+        </w:rPr>
+        <w:t>-applicaties zijn relatief zwaar omdat zowel Node.js als Chromium gebundeld worden.</w:t>
       </w:r>
     </w:p>
     <w:p>
@@ -1777,20 +2243,66 @@
         </w:rPr>
         <w:t>(</w:t>
       </w:r>
+      <w:proofErr w:type="spellStart"/>
       <w:r>
         <w:rPr>
           <w:rFonts w:ascii="Arial" w:hAnsi="Arial" w:cs="Arial"/>
           <w:i/>
           <w:iCs/>
         </w:rPr>
-        <w:t>Introduction | Electron, n.d.</w:t>
-      </w:r>
+        <w:t>Introduction</w:t>
+      </w:r>
+      <w:proofErr w:type="spellEnd"/>
       <w:r>
         <w:rPr>
           <w:rFonts w:ascii="Arial" w:hAnsi="Arial" w:cs="Arial"/>
           <w:i/>
           <w:iCs/>
         </w:rPr>
+        <w:t xml:space="preserve"> | </w:t>
+      </w:r>
+      <w:proofErr w:type="spellStart"/>
+      <w:r>
+        <w:rPr>
+          <w:rFonts w:ascii="Arial" w:hAnsi="Arial" w:cs="Arial"/>
+          <w:i/>
+          <w:iCs/>
+        </w:rPr>
+        <w:t>Electron</w:t>
+      </w:r>
+      <w:proofErr w:type="spellEnd"/>
+      <w:r>
+        <w:rPr>
+          <w:rFonts w:ascii="Arial" w:hAnsi="Arial" w:cs="Arial"/>
+          <w:i/>
+          <w:iCs/>
+        </w:rPr>
+        <w:t xml:space="preserve">, </w:t>
+      </w:r>
+      <w:proofErr w:type="spellStart"/>
+      <w:r>
+        <w:rPr>
+          <w:rFonts w:ascii="Arial" w:hAnsi="Arial" w:cs="Arial"/>
+          <w:i/>
+          <w:iCs/>
+        </w:rPr>
+        <w:t>n.d</w:t>
+      </w:r>
+      <w:proofErr w:type="spellEnd"/>
+      <w:r>
+        <w:rPr>
+          <w:rFonts w:ascii="Arial" w:hAnsi="Arial" w:cs="Arial"/>
+          <w:i/>
+          <w:iCs/>
+        </w:rPr>
+        <w:t>.</w:t>
+      </w:r>
+      <w:r>
+        <w:rPr>
+          <w:rFonts w:ascii="Arial" w:hAnsi="Arial" w:cs="Arial"/>
+          <w:i/>
+          <w:iCs/>
+        </w:rPr>
         <w:t>)</w:t>
       </w:r>
     </w:p>
@@ -1816,16 +2328,25 @@
           <w:rFonts w:ascii="Arial" w:hAnsi="Arial" w:cs="Arial"/>
         </w:rPr>
         <w:lastRenderedPageBreak/>
-        <w:t>2. Tauri</w:t>
+        <w:t xml:space="preserve">2. </w:t>
+      </w:r>
+      <w:proofErr w:type="spellStart"/>
+      <w:r>
+        <w:rPr>
+          <w:rFonts w:ascii="Arial" w:hAnsi="Arial" w:cs="Arial"/>
+        </w:rPr>
+        <w:t>Tauri</w:t>
       </w:r>
       <w:bookmarkEnd w:id="5"/>
-    </w:p>
-    <w:p>
-      <w:pPr>
-        <w:rPr>
-          <w:rFonts w:ascii="Arial" w:hAnsi="Arial" w:cs="Arial"/>
-        </w:rPr>
-      </w:pPr>
+      <w:proofErr w:type="spellEnd"/>
+    </w:p>
+    <w:p>
+      <w:pPr>
+        <w:rPr>
+          <w:rFonts w:ascii="Arial" w:hAnsi="Arial" w:cs="Arial"/>
+        </w:rPr>
+      </w:pPr>
+      <w:proofErr w:type="spellStart"/>
       <w:r>
         <w:rPr>
           <w:rFonts w:ascii="Arial" w:hAnsi="Arial" w:cs="Arial"/>
@@ -1834,11 +2355,26 @@
         </w:rPr>
         <w:t>Tauri</w:t>
       </w:r>
-      <w:r>
-        <w:rPr>
-          <w:rFonts w:ascii="Arial" w:hAnsi="Arial" w:cs="Arial"/>
-        </w:rPr>
-        <w:t xml:space="preserve"> is een lichte toolkit voor het bouwen van desktopapplicaties. Het is gebaseerd op </w:t>
+      <w:proofErr w:type="spellEnd"/>
+      <w:r>
+        <w:rPr>
+          <w:rFonts w:ascii="Arial" w:hAnsi="Arial" w:cs="Arial"/>
+        </w:rPr>
+        <w:t xml:space="preserve"> is een lichte </w:t>
+      </w:r>
+      <w:proofErr w:type="spellStart"/>
+      <w:r>
+        <w:rPr>
+          <w:rFonts w:ascii="Arial" w:hAnsi="Arial" w:cs="Arial"/>
+        </w:rPr>
+        <w:t>toolkit</w:t>
+      </w:r>
+      <w:proofErr w:type="spellEnd"/>
+      <w:r>
+        <w:rPr>
+          <w:rFonts w:ascii="Arial" w:hAnsi="Arial" w:cs="Arial"/>
+        </w:rPr>
+        <w:t xml:space="preserve"> voor het bouwen van desktopapplicaties. Het is gebaseerd op </w:t>
       </w:r>
       <w:r>
         <w:rPr>
@@ -1882,6 +2418,7 @@
         </w:rPr>
         <w:t xml:space="preserve">, </w:t>
       </w:r>
+      <w:proofErr w:type="spellStart"/>
       <w:r>
         <w:rPr>
           <w:rFonts w:ascii="Arial" w:hAnsi="Arial" w:cs="Arial"/>
@@ -1890,11 +2427,26 @@
         </w:rPr>
         <w:t>JavaScript</w:t>
       </w:r>
-      <w:r>
-        <w:rPr>
-          <w:rFonts w:ascii="Arial" w:hAnsi="Arial" w:cs="Arial"/>
-        </w:rPr>
-        <w:t xml:space="preserve">, en frameworks zoals </w:t>
+      <w:proofErr w:type="spellEnd"/>
+      <w:r>
+        <w:rPr>
+          <w:rFonts w:ascii="Arial" w:hAnsi="Arial" w:cs="Arial"/>
+        </w:rPr>
+        <w:t xml:space="preserve">, en </w:t>
+      </w:r>
+      <w:proofErr w:type="spellStart"/>
+      <w:r>
+        <w:rPr>
+          <w:rFonts w:ascii="Arial" w:hAnsi="Arial" w:cs="Arial"/>
+        </w:rPr>
+        <w:t>frameworks</w:t>
+      </w:r>
+      <w:proofErr w:type="spellEnd"/>
+      <w:r>
+        <w:rPr>
+          <w:rFonts w:ascii="Arial" w:hAnsi="Arial" w:cs="Arial"/>
+        </w:rPr>
+        <w:t xml:space="preserve"> zoals </w:t>
       </w:r>
       <w:r>
         <w:rPr>
@@ -1910,6 +2462,7 @@
         </w:rPr>
         <w:t xml:space="preserve"> en </w:t>
       </w:r>
+      <w:proofErr w:type="spellStart"/>
       <w:r>
         <w:rPr>
           <w:rFonts w:ascii="Arial" w:hAnsi="Arial" w:cs="Arial"/>
@@ -1918,11 +2471,26 @@
         </w:rPr>
         <w:t>SvelteKit</w:t>
       </w:r>
-      <w:r>
-        <w:rPr>
-          <w:rFonts w:ascii="Arial" w:hAnsi="Arial" w:cs="Arial"/>
-        </w:rPr>
-        <w:t xml:space="preserve">. Voor het genereren van webinhoud op Windows is </w:t>
+      <w:proofErr w:type="spellEnd"/>
+      <w:r>
+        <w:rPr>
+          <w:rFonts w:ascii="Arial" w:hAnsi="Arial" w:cs="Arial"/>
+        </w:rPr>
+        <w:t xml:space="preserve">. Voor het genereren van </w:t>
+      </w:r>
+      <w:proofErr w:type="spellStart"/>
+      <w:r>
+        <w:rPr>
+          <w:rFonts w:ascii="Arial" w:hAnsi="Arial" w:cs="Arial"/>
+        </w:rPr>
+        <w:t>webinhoud</w:t>
+      </w:r>
+      <w:proofErr w:type="spellEnd"/>
+      <w:r>
+        <w:rPr>
+          <w:rFonts w:ascii="Arial" w:hAnsi="Arial" w:cs="Arial"/>
+        </w:rPr>
+        <w:t xml:space="preserve"> op Windows is </w:t>
       </w:r>
       <w:r>
         <w:rPr>
@@ -1978,7 +2546,21 @@
         <w:rPr>
           <w:rFonts w:ascii="Arial" w:hAnsi="Arial" w:cs="Arial"/>
         </w:rPr>
-        <w:t xml:space="preserve"> Lichter dan Electron, waardoor applicaties minder geheugen en CPU gebruiken.</w:t>
+        <w:t xml:space="preserve"> Lichter dan </w:t>
+      </w:r>
+      <w:proofErr w:type="spellStart"/>
+      <w:r>
+        <w:rPr>
+          <w:rFonts w:ascii="Arial" w:hAnsi="Arial" w:cs="Arial"/>
+        </w:rPr>
+        <w:t>Electron</w:t>
+      </w:r>
+      <w:proofErr w:type="spellEnd"/>
+      <w:r>
+        <w:rPr>
+          <w:rFonts w:ascii="Arial" w:hAnsi="Arial" w:cs="Arial"/>
+        </w:rPr>
+        <w:t>, waardoor applicaties minder geheugen en CPU gebruiken.</w:t>
       </w:r>
     </w:p>
     <w:p>
@@ -2003,7 +2585,21 @@
         <w:rPr>
           <w:rFonts w:ascii="Arial" w:hAnsi="Arial" w:cs="Arial"/>
         </w:rPr>
-        <w:t xml:space="preserve"> Ondersteunt Windows, macOS en Linux.</w:t>
+        <w:t xml:space="preserve"> Ondersteunt Windows, </w:t>
+      </w:r>
+      <w:proofErr w:type="spellStart"/>
+      <w:r>
+        <w:rPr>
+          <w:rFonts w:ascii="Arial" w:hAnsi="Arial" w:cs="Arial"/>
+        </w:rPr>
+        <w:t>macOS</w:t>
+      </w:r>
+      <w:proofErr w:type="spellEnd"/>
+      <w:r>
+        <w:rPr>
+          <w:rFonts w:ascii="Arial" w:hAnsi="Arial" w:cs="Arial"/>
+        </w:rPr>
+        <w:t xml:space="preserve"> en Linux.</w:t>
       </w:r>
     </w:p>
     <w:p>
@@ -2028,7 +2624,21 @@
         <w:rPr>
           <w:rFonts w:ascii="Arial" w:hAnsi="Arial" w:cs="Arial"/>
         </w:rPr>
-        <w:t xml:space="preserve"> Werkt met verschillende front-end frameworks.</w:t>
+        <w:t xml:space="preserve"> Werkt met verschillende front-end </w:t>
+      </w:r>
+      <w:proofErr w:type="spellStart"/>
+      <w:r>
+        <w:rPr>
+          <w:rFonts w:ascii="Arial" w:hAnsi="Arial" w:cs="Arial"/>
+        </w:rPr>
+        <w:t>frameworks</w:t>
+      </w:r>
+      <w:proofErr w:type="spellEnd"/>
+      <w:r>
+        <w:rPr>
+          <w:rFonts w:ascii="Arial" w:hAnsi="Arial" w:cs="Arial"/>
+        </w:rPr>
+        <w:t>.</w:t>
       </w:r>
     </w:p>
     <w:p>
@@ -2070,7 +2680,21 @@
         <w:rPr>
           <w:rFonts w:ascii="Arial" w:hAnsi="Arial" w:cs="Arial"/>
         </w:rPr>
-        <w:t xml:space="preserve"> Bevat minder features en heeft een kleiner ecosysteem dan Electron.</w:t>
+        <w:t xml:space="preserve"> Bevat minder features en heeft een kleiner ecosysteem dan </w:t>
+      </w:r>
+      <w:proofErr w:type="spellStart"/>
+      <w:r>
+        <w:rPr>
+          <w:rFonts w:ascii="Arial" w:hAnsi="Arial" w:cs="Arial"/>
+        </w:rPr>
+        <w:t>Electron</w:t>
+      </w:r>
+      <w:proofErr w:type="spellEnd"/>
+      <w:r>
+        <w:rPr>
+          <w:rFonts w:ascii="Arial" w:hAnsi="Arial" w:cs="Arial"/>
+        </w:rPr>
+        <w:t>.</w:t>
       </w:r>
     </w:p>
     <w:p>
@@ -2179,15 +2803,31 @@
           <w:rFonts w:ascii="Arial" w:hAnsi="Arial" w:cs="Arial"/>
           <w:lang w:val="en-US"/>
         </w:rPr>
-        <w:t xml:space="preserve"> en </w:t>
-      </w:r>
-      <w:r>
-        <w:rPr>
-          <w:rFonts w:ascii="Arial" w:hAnsi="Arial" w:cs="Arial"/>
-          <w:b/>
-          <w:bCs/>
+        <w:t xml:space="preserve"> </w:t>
+      </w:r>
+      <w:proofErr w:type="spellStart"/>
+      <w:r>
+        <w:rPr>
+          <w:rFonts w:ascii="Arial" w:hAnsi="Arial" w:cs="Arial"/>
           <w:lang w:val="en-US"/>
         </w:rPr>
+        <w:t>en</w:t>
+      </w:r>
+      <w:proofErr w:type="spellEnd"/>
+      <w:r>
+        <w:rPr>
+          <w:rFonts w:ascii="Arial" w:hAnsi="Arial" w:cs="Arial"/>
+          <w:lang w:val="en-US"/>
+        </w:rPr>
+        <w:t xml:space="preserve"> </w:t>
+      </w:r>
+      <w:r>
+        <w:rPr>
+          <w:rFonts w:ascii="Arial" w:hAnsi="Arial" w:cs="Arial"/>
+          <w:b/>
+          <w:bCs/>
+          <w:lang w:val="en-US"/>
+        </w:rPr>
         <w:t>WinForms</w:t>
       </w:r>
       <w:r>
@@ -2195,15 +2835,79 @@
           <w:rFonts w:ascii="Arial" w:hAnsi="Arial" w:cs="Arial"/>
           <w:lang w:val="en-US"/>
         </w:rPr>
-        <w:t xml:space="preserve"> zijn frameworks ontwikkeld door Microsoft voor het bouwen van </w:t>
-      </w:r>
-      <w:r>
-        <w:rPr>
-          <w:rFonts w:ascii="Arial" w:hAnsi="Arial" w:cs="Arial"/>
-          <w:b/>
-          <w:bCs/>
+        <w:t xml:space="preserve"> </w:t>
+      </w:r>
+      <w:proofErr w:type="spellStart"/>
+      <w:r>
+        <w:rPr>
+          <w:rFonts w:ascii="Arial" w:hAnsi="Arial" w:cs="Arial"/>
           <w:lang w:val="en-US"/>
         </w:rPr>
+        <w:t>zijn</w:t>
+      </w:r>
+      <w:proofErr w:type="spellEnd"/>
+      <w:r>
+        <w:rPr>
+          <w:rFonts w:ascii="Arial" w:hAnsi="Arial" w:cs="Arial"/>
+          <w:lang w:val="en-US"/>
+        </w:rPr>
+        <w:t xml:space="preserve"> frameworks </w:t>
+      </w:r>
+      <w:proofErr w:type="spellStart"/>
+      <w:r>
+        <w:rPr>
+          <w:rFonts w:ascii="Arial" w:hAnsi="Arial" w:cs="Arial"/>
+          <w:lang w:val="en-US"/>
+        </w:rPr>
+        <w:t>ontwikkeld</w:t>
+      </w:r>
+      <w:proofErr w:type="spellEnd"/>
+      <w:r>
+        <w:rPr>
+          <w:rFonts w:ascii="Arial" w:hAnsi="Arial" w:cs="Arial"/>
+          <w:lang w:val="en-US"/>
+        </w:rPr>
+        <w:t xml:space="preserve"> door Microsoft </w:t>
+      </w:r>
+      <w:proofErr w:type="spellStart"/>
+      <w:r>
+        <w:rPr>
+          <w:rFonts w:ascii="Arial" w:hAnsi="Arial" w:cs="Arial"/>
+          <w:lang w:val="en-US"/>
+        </w:rPr>
+        <w:t>voor</w:t>
+      </w:r>
+      <w:proofErr w:type="spellEnd"/>
+      <w:r>
+        <w:rPr>
+          <w:rFonts w:ascii="Arial" w:hAnsi="Arial" w:cs="Arial"/>
+          <w:lang w:val="en-US"/>
+        </w:rPr>
+        <w:t xml:space="preserve"> het </w:t>
+      </w:r>
+      <w:proofErr w:type="spellStart"/>
+      <w:r>
+        <w:rPr>
+          <w:rFonts w:ascii="Arial" w:hAnsi="Arial" w:cs="Arial"/>
+          <w:lang w:val="en-US"/>
+        </w:rPr>
+        <w:t>bouwen</w:t>
+      </w:r>
+      <w:proofErr w:type="spellEnd"/>
+      <w:r>
+        <w:rPr>
+          <w:rFonts w:ascii="Arial" w:hAnsi="Arial" w:cs="Arial"/>
+          <w:lang w:val="en-US"/>
+        </w:rPr>
+        <w:t xml:space="preserve"> van </w:t>
+      </w:r>
+      <w:r>
+        <w:rPr>
+          <w:rFonts w:ascii="Arial" w:hAnsi="Arial" w:cs="Arial"/>
+          <w:b/>
+          <w:bCs/>
+          <w:lang w:val="en-US"/>
+        </w:rPr>
         <w:t>Windows-only</w:t>
       </w:r>
       <w:r>
@@ -2211,15 +2915,31 @@
           <w:rFonts w:ascii="Arial" w:hAnsi="Arial" w:cs="Arial"/>
           <w:lang w:val="en-US"/>
         </w:rPr>
-        <w:t xml:space="preserve"> desktopapplicaties met </w:t>
-      </w:r>
-      <w:r>
-        <w:rPr>
-          <w:rFonts w:ascii="Arial" w:hAnsi="Arial" w:cs="Arial"/>
-          <w:b/>
-          <w:bCs/>
+        <w:t xml:space="preserve"> </w:t>
+      </w:r>
+      <w:proofErr w:type="spellStart"/>
+      <w:r>
+        <w:rPr>
+          <w:rFonts w:ascii="Arial" w:hAnsi="Arial" w:cs="Arial"/>
           <w:lang w:val="en-US"/>
         </w:rPr>
+        <w:t>desktopapplicaties</w:t>
+      </w:r>
+      <w:proofErr w:type="spellEnd"/>
+      <w:r>
+        <w:rPr>
+          <w:rFonts w:ascii="Arial" w:hAnsi="Arial" w:cs="Arial"/>
+          <w:lang w:val="en-US"/>
+        </w:rPr>
+        <w:t xml:space="preserve"> met </w:t>
+      </w:r>
+      <w:r>
+        <w:rPr>
+          <w:rFonts w:ascii="Arial" w:hAnsi="Arial" w:cs="Arial"/>
+          <w:b/>
+          <w:bCs/>
+          <w:lang w:val="en-US"/>
+        </w:rPr>
         <w:t>C#</w:t>
       </w:r>
       <w:r>
@@ -2233,7 +2953,35 @@
         <w:rPr>
           <w:rFonts w:ascii="Arial" w:hAnsi="Arial" w:cs="Arial"/>
         </w:rPr>
-        <w:t>Terwijl WinForms gebruikmaakt van standaard Windows-controls, biedt WPF meer flexibiliteit door de mogelijkheid om complexe, moderne gebruikersinterfaces te bouwen.</w:t>
+        <w:t xml:space="preserve">Terwijl </w:t>
+      </w:r>
+      <w:proofErr w:type="spellStart"/>
+      <w:r>
+        <w:rPr>
+          <w:rFonts w:ascii="Arial" w:hAnsi="Arial" w:cs="Arial"/>
+        </w:rPr>
+        <w:t>WinForms</w:t>
+      </w:r>
+      <w:proofErr w:type="spellEnd"/>
+      <w:r>
+        <w:rPr>
+          <w:rFonts w:ascii="Arial" w:hAnsi="Arial" w:cs="Arial"/>
+        </w:rPr>
+        <w:t xml:space="preserve"> gebruikmaakt van standaard Windows-</w:t>
+      </w:r>
+      <w:proofErr w:type="spellStart"/>
+      <w:r>
+        <w:rPr>
+          <w:rFonts w:ascii="Arial" w:hAnsi="Arial" w:cs="Arial"/>
+        </w:rPr>
+        <w:t>controls</w:t>
+      </w:r>
+      <w:proofErr w:type="spellEnd"/>
+      <w:r>
+        <w:rPr>
+          <w:rFonts w:ascii="Arial" w:hAnsi="Arial" w:cs="Arial"/>
+        </w:rPr>
+        <w:t>, biedt WPF meer flexibiliteit door de mogelijkheid om complexe, moderne gebruikersinterfaces te bouwen.</w:t>
       </w:r>
     </w:p>
     <w:p>
@@ -2300,7 +3048,35 @@
         <w:rPr>
           <w:rFonts w:ascii="Arial" w:hAnsi="Arial" w:cs="Arial"/>
         </w:rPr>
-        <w:t xml:space="preserve"> WPF biedt meer mogelijkheden voor het maken van geavanceerde UI's dan WinForms.</w:t>
+        <w:t xml:space="preserve"> WPF biedt meer mogelijkheden voor het maken van geavanceerde </w:t>
+      </w:r>
+      <w:proofErr w:type="spellStart"/>
+      <w:r>
+        <w:rPr>
+          <w:rFonts w:ascii="Arial" w:hAnsi="Arial" w:cs="Arial"/>
+        </w:rPr>
+        <w:t>UI's</w:t>
+      </w:r>
+      <w:proofErr w:type="spellEnd"/>
+      <w:r>
+        <w:rPr>
+          <w:rFonts w:ascii="Arial" w:hAnsi="Arial" w:cs="Arial"/>
+        </w:rPr>
+        <w:t xml:space="preserve"> dan </w:t>
+      </w:r>
+      <w:proofErr w:type="spellStart"/>
+      <w:r>
+        <w:rPr>
+          <w:rFonts w:ascii="Arial" w:hAnsi="Arial" w:cs="Arial"/>
+        </w:rPr>
+        <w:t>WinForms</w:t>
+      </w:r>
+      <w:proofErr w:type="spellEnd"/>
+      <w:r>
+        <w:rPr>
+          <w:rFonts w:ascii="Arial" w:hAnsi="Arial" w:cs="Arial"/>
+        </w:rPr>
+        <w:t>.</w:t>
       </w:r>
     </w:p>
     <w:p>
@@ -2325,7 +3101,21 @@
         <w:rPr>
           <w:rFonts w:ascii="Arial" w:hAnsi="Arial" w:cs="Arial"/>
         </w:rPr>
-        <w:t xml:space="preserve"> Zowel WinForms als WPF maken gebruik van het rijke .NET-ecosysteem.</w:t>
+        <w:t xml:space="preserve"> Zowel </w:t>
+      </w:r>
+      <w:proofErr w:type="spellStart"/>
+      <w:r>
+        <w:rPr>
+          <w:rFonts w:ascii="Arial" w:hAnsi="Arial" w:cs="Arial"/>
+        </w:rPr>
+        <w:t>WinForms</w:t>
+      </w:r>
+      <w:proofErr w:type="spellEnd"/>
+      <w:r>
+        <w:rPr>
+          <w:rFonts w:ascii="Arial" w:hAnsi="Arial" w:cs="Arial"/>
+        </w:rPr>
+        <w:t xml:space="preserve"> als WPF maken gebruik van het rijke .NET-ecosysteem.</w:t>
       </w:r>
     </w:p>
     <w:p>
@@ -2361,7 +3151,25 @@
           <w:b/>
           <w:bCs/>
         </w:rPr>
-        <w:t>Windows-only:</w:t>
+        <w:t>Windows-</w:t>
+      </w:r>
+      <w:proofErr w:type="spellStart"/>
+      <w:r>
+        <w:rPr>
+          <w:rFonts w:ascii="Arial" w:hAnsi="Arial" w:cs="Arial"/>
+          <w:b/>
+          <w:bCs/>
+        </w:rPr>
+        <w:t>only</w:t>
+      </w:r>
+      <w:proofErr w:type="spellEnd"/>
+      <w:r>
+        <w:rPr>
+          <w:rFonts w:ascii="Arial" w:hAnsi="Arial" w:cs="Arial"/>
+          <w:b/>
+          <w:bCs/>
+        </w:rPr>
+        <w:t>:</w:t>
       </w:r>
       <w:r>
         <w:rPr>
@@ -2380,13 +3188,23 @@
           <w:rFonts w:ascii="Arial" w:hAnsi="Arial" w:cs="Arial"/>
         </w:rPr>
       </w:pPr>
-      <w:r>
-        <w:rPr>
-          <w:rFonts w:ascii="Arial" w:hAnsi="Arial" w:cs="Arial"/>
-          <w:b/>
-          <w:bCs/>
-        </w:rPr>
-        <w:t>WinForms is verouderd:</w:t>
+      <w:proofErr w:type="spellStart"/>
+      <w:r>
+        <w:rPr>
+          <w:rFonts w:ascii="Arial" w:hAnsi="Arial" w:cs="Arial"/>
+          <w:b/>
+          <w:bCs/>
+        </w:rPr>
+        <w:t>WinForms</w:t>
+      </w:r>
+      <w:proofErr w:type="spellEnd"/>
+      <w:r>
+        <w:rPr>
+          <w:rFonts w:ascii="Arial" w:hAnsi="Arial" w:cs="Arial"/>
+          <w:b/>
+          <w:bCs/>
+        </w:rPr>
+        <w:t xml:space="preserve"> is verouderd:</w:t>
       </w:r>
       <w:r>
         <w:rPr>
@@ -2460,16 +3278,25 @@
           <w:rFonts w:ascii="Arial" w:hAnsi="Arial" w:cs="Arial"/>
         </w:rPr>
         <w:lastRenderedPageBreak/>
-        <w:t>4. Java met JavaFX</w:t>
+        <w:t xml:space="preserve">4. Java met </w:t>
+      </w:r>
+      <w:proofErr w:type="spellStart"/>
+      <w:r>
+        <w:rPr>
+          <w:rFonts w:ascii="Arial" w:hAnsi="Arial" w:cs="Arial"/>
+        </w:rPr>
+        <w:t>JavaFX</w:t>
       </w:r>
       <w:bookmarkEnd w:id="7"/>
-    </w:p>
-    <w:p>
-      <w:pPr>
-        <w:rPr>
-          <w:rFonts w:ascii="Arial" w:hAnsi="Arial" w:cs="Arial"/>
-        </w:rPr>
-      </w:pPr>
+      <w:proofErr w:type="spellEnd"/>
+    </w:p>
+    <w:p>
+      <w:pPr>
+        <w:rPr>
+          <w:rFonts w:ascii="Arial" w:hAnsi="Arial" w:cs="Arial"/>
+        </w:rPr>
+      </w:pPr>
+      <w:proofErr w:type="spellStart"/>
       <w:r>
         <w:rPr>
           <w:rFonts w:ascii="Arial" w:hAnsi="Arial" w:cs="Arial"/>
@@ -2478,11 +3305,26 @@
         </w:rPr>
         <w:t>JavaFX</w:t>
       </w:r>
-      <w:r>
-        <w:rPr>
-          <w:rFonts w:ascii="Arial" w:hAnsi="Arial" w:cs="Arial"/>
-        </w:rPr>
-        <w:t xml:space="preserve"> is een framework voor het ontwikkelen van cross-platform desktopapplicaties met </w:t>
+      <w:proofErr w:type="spellEnd"/>
+      <w:r>
+        <w:rPr>
+          <w:rFonts w:ascii="Arial" w:hAnsi="Arial" w:cs="Arial"/>
+        </w:rPr>
+        <w:t xml:space="preserve"> is een </w:t>
+      </w:r>
+      <w:proofErr w:type="spellStart"/>
+      <w:r>
+        <w:rPr>
+          <w:rFonts w:ascii="Arial" w:hAnsi="Arial" w:cs="Arial"/>
+        </w:rPr>
+        <w:t>framework</w:t>
+      </w:r>
+      <w:proofErr w:type="spellEnd"/>
+      <w:r>
+        <w:rPr>
+          <w:rFonts w:ascii="Arial" w:hAnsi="Arial" w:cs="Arial"/>
+        </w:rPr>
+        <w:t xml:space="preserve"> voor het ontwikkelen van cross-platform desktopapplicaties met </w:t>
       </w:r>
       <w:r>
         <w:rPr>
@@ -2496,7 +3338,49 @@
         <w:rPr>
           <w:rFonts w:ascii="Arial" w:hAnsi="Arial" w:cs="Arial"/>
         </w:rPr>
-        <w:t>. Het biedt ondersteuning voor Windows, macOS, en Linux. JavaFX biedt een moderne toolkit voor het bouwen van clientapplicaties, en er is uitgebreide documentatie beschikbaar dankzij de samenwerking van vele ontwikkelaars en bedrijven.</w:t>
+        <w:t xml:space="preserve">. Het biedt ondersteuning voor Windows, </w:t>
+      </w:r>
+      <w:proofErr w:type="spellStart"/>
+      <w:r>
+        <w:rPr>
+          <w:rFonts w:ascii="Arial" w:hAnsi="Arial" w:cs="Arial"/>
+        </w:rPr>
+        <w:t>macOS</w:t>
+      </w:r>
+      <w:proofErr w:type="spellEnd"/>
+      <w:r>
+        <w:rPr>
+          <w:rFonts w:ascii="Arial" w:hAnsi="Arial" w:cs="Arial"/>
+        </w:rPr>
+        <w:t xml:space="preserve">, en Linux. </w:t>
+      </w:r>
+      <w:proofErr w:type="spellStart"/>
+      <w:r>
+        <w:rPr>
+          <w:rFonts w:ascii="Arial" w:hAnsi="Arial" w:cs="Arial"/>
+        </w:rPr>
+        <w:t>JavaFX</w:t>
+      </w:r>
+      <w:proofErr w:type="spellEnd"/>
+      <w:r>
+        <w:rPr>
+          <w:rFonts w:ascii="Arial" w:hAnsi="Arial" w:cs="Arial"/>
+        </w:rPr>
+        <w:t xml:space="preserve"> biedt een moderne </w:t>
+      </w:r>
+      <w:proofErr w:type="spellStart"/>
+      <w:r>
+        <w:rPr>
+          <w:rFonts w:ascii="Arial" w:hAnsi="Arial" w:cs="Arial"/>
+        </w:rPr>
+        <w:t>toolkit</w:t>
+      </w:r>
+      <w:proofErr w:type="spellEnd"/>
+      <w:r>
+        <w:rPr>
+          <w:rFonts w:ascii="Arial" w:hAnsi="Arial" w:cs="Arial"/>
+        </w:rPr>
+        <w:t xml:space="preserve"> voor het bouwen van clientapplicaties, en er is uitgebreide documentatie beschikbaar dankzij de samenwerking van vele ontwikkelaars en bedrijven.</w:t>
       </w:r>
     </w:p>
     <w:p>
@@ -2538,7 +3422,21 @@
         <w:rPr>
           <w:rFonts w:ascii="Arial" w:hAnsi="Arial" w:cs="Arial"/>
         </w:rPr>
-        <w:t xml:space="preserve"> Ondersteunt Windows, macOS, en Linux.</w:t>
+        <w:t xml:space="preserve"> Ondersteunt Windows, </w:t>
+      </w:r>
+      <w:proofErr w:type="spellStart"/>
+      <w:r>
+        <w:rPr>
+          <w:rFonts w:ascii="Arial" w:hAnsi="Arial" w:cs="Arial"/>
+        </w:rPr>
+        <w:t>macOS</w:t>
+      </w:r>
+      <w:proofErr w:type="spellEnd"/>
+      <w:r>
+        <w:rPr>
+          <w:rFonts w:ascii="Arial" w:hAnsi="Arial" w:cs="Arial"/>
+        </w:rPr>
+        <w:t>, en Linux.</w:t>
       </w:r>
     </w:p>
     <w:p>
@@ -2588,7 +3486,21 @@
         <w:rPr>
           <w:rFonts w:ascii="Arial" w:hAnsi="Arial" w:cs="Arial"/>
         </w:rPr>
-        <w:t xml:space="preserve"> Java heeft een uitgebreid ecosysteem en veel beschikbare libraries.</w:t>
+        <w:t xml:space="preserve"> Java heeft een uitgebreid ecosysteem en veel beschikbare </w:t>
+      </w:r>
+      <w:proofErr w:type="spellStart"/>
+      <w:r>
+        <w:rPr>
+          <w:rFonts w:ascii="Arial" w:hAnsi="Arial" w:cs="Arial"/>
+        </w:rPr>
+        <w:t>libraries</w:t>
+      </w:r>
+      <w:proofErr w:type="spellEnd"/>
+      <w:r>
+        <w:rPr>
+          <w:rFonts w:ascii="Arial" w:hAnsi="Arial" w:cs="Arial"/>
+        </w:rPr>
+        <w:t>.</w:t>
       </w:r>
     </w:p>
     <w:p>
@@ -2630,7 +3542,21 @@
         <w:rPr>
           <w:rFonts w:ascii="Arial" w:hAnsi="Arial" w:cs="Arial"/>
         </w:rPr>
-        <w:t xml:space="preserve"> Er is aanzienlijke kennis van Java nodig om het framework effectief te gebruiken.</w:t>
+        <w:t xml:space="preserve"> Er is aanzienlijke kennis van Java nodig om het </w:t>
+      </w:r>
+      <w:proofErr w:type="spellStart"/>
+      <w:r>
+        <w:rPr>
+          <w:rFonts w:ascii="Arial" w:hAnsi="Arial" w:cs="Arial"/>
+        </w:rPr>
+        <w:t>framework</w:t>
+      </w:r>
+      <w:proofErr w:type="spellEnd"/>
+      <w:r>
+        <w:rPr>
+          <w:rFonts w:ascii="Arial" w:hAnsi="Arial" w:cs="Arial"/>
+        </w:rPr>
+        <w:t xml:space="preserve"> effectief te gebruiken.</w:t>
       </w:r>
     </w:p>
     <w:p>
@@ -2655,7 +3581,35 @@
         <w:rPr>
           <w:rFonts w:ascii="Arial" w:hAnsi="Arial" w:cs="Arial"/>
         </w:rPr>
-        <w:t xml:space="preserve"> UI-styling met JavaFX is minder intuïtief dan met webtechnologieën zoals CSS.</w:t>
+        <w:t xml:space="preserve"> UI-styling met </w:t>
+      </w:r>
+      <w:proofErr w:type="spellStart"/>
+      <w:r>
+        <w:rPr>
+          <w:rFonts w:ascii="Arial" w:hAnsi="Arial" w:cs="Arial"/>
+        </w:rPr>
+        <w:t>JavaFX</w:t>
+      </w:r>
+      <w:proofErr w:type="spellEnd"/>
+      <w:r>
+        <w:rPr>
+          <w:rFonts w:ascii="Arial" w:hAnsi="Arial" w:cs="Arial"/>
+        </w:rPr>
+        <w:t xml:space="preserve"> is minder intuïtief dan met </w:t>
+      </w:r>
+      <w:proofErr w:type="spellStart"/>
+      <w:r>
+        <w:rPr>
+          <w:rFonts w:ascii="Arial" w:hAnsi="Arial" w:cs="Arial"/>
+        </w:rPr>
+        <w:t>webtechnologieën</w:t>
+      </w:r>
+      <w:proofErr w:type="spellEnd"/>
+      <w:r>
+        <w:rPr>
+          <w:rFonts w:ascii="Arial" w:hAnsi="Arial" w:cs="Arial"/>
+        </w:rPr>
+        <w:t xml:space="preserve"> zoals CSS.</w:t>
       </w:r>
     </w:p>
     <w:p>
@@ -2674,6 +3628,7 @@
         </w:rPr>
         <w:t>(</w:t>
       </w:r>
+      <w:proofErr w:type="spellStart"/>
       <w:r>
         <w:rPr>
           <w:rFonts w:ascii="Arial" w:hAnsi="Arial" w:cs="Arial"/>
@@ -2681,8 +3636,9 @@
           <w:iCs/>
           <w:lang w:val="fr-FR"/>
         </w:rPr>
-        <w:t>JavaFX, n.d.</w:t>
-      </w:r>
+        <w:t>JavaFX</w:t>
+      </w:r>
+      <w:proofErr w:type="spellEnd"/>
       <w:r>
         <w:rPr>
           <w:rFonts w:ascii="Arial" w:hAnsi="Arial" w:cs="Arial"/>
@@ -2690,6 +3646,35 @@
           <w:iCs/>
           <w:lang w:val="fr-FR"/>
         </w:rPr>
+        <w:t xml:space="preserve">, </w:t>
+      </w:r>
+      <w:proofErr w:type="spellStart"/>
+      <w:r>
+        <w:rPr>
+          <w:rFonts w:ascii="Arial" w:hAnsi="Arial" w:cs="Arial"/>
+          <w:i/>
+          <w:iCs/>
+          <w:lang w:val="fr-FR"/>
+        </w:rPr>
+        <w:t>n.d</w:t>
+      </w:r>
+      <w:proofErr w:type="spellEnd"/>
+      <w:r>
+        <w:rPr>
+          <w:rFonts w:ascii="Arial" w:hAnsi="Arial" w:cs="Arial"/>
+          <w:i/>
+          <w:iCs/>
+          <w:lang w:val="fr-FR"/>
+        </w:rPr>
+        <w:t>.</w:t>
+      </w:r>
+      <w:r>
+        <w:rPr>
+          <w:rFonts w:ascii="Arial" w:hAnsi="Arial" w:cs="Arial"/>
+          <w:i/>
+          <w:iCs/>
+          <w:lang w:val="fr-FR"/>
+        </w:rPr>
         <w:t>)</w:t>
       </w:r>
     </w:p>
@@ -2725,6 +3710,7 @@
           <w:rFonts w:ascii="Arial" w:hAnsi="Arial" w:cs="Arial"/>
         </w:rPr>
       </w:pPr>
+      <w:proofErr w:type="spellStart"/>
       <w:r>
         <w:rPr>
           <w:rFonts w:ascii="Arial" w:hAnsi="Arial" w:cs="Arial"/>
@@ -2733,11 +3719,40 @@
         </w:rPr>
         <w:t>Qt</w:t>
       </w:r>
-      <w:r>
-        <w:rPr>
-          <w:rFonts w:ascii="Arial" w:hAnsi="Arial" w:cs="Arial"/>
-        </w:rPr>
-        <w:t xml:space="preserve"> (uitgesproken als “cute”) is een cross-platform framework voor het ontwikkelen van desktopapplicaties. Het ondersteunt zowel </w:t>
+      <w:proofErr w:type="spellEnd"/>
+      <w:r>
+        <w:rPr>
+          <w:rFonts w:ascii="Arial" w:hAnsi="Arial" w:cs="Arial"/>
+        </w:rPr>
+        <w:t xml:space="preserve"> (uitgesproken als “</w:t>
+      </w:r>
+      <w:proofErr w:type="spellStart"/>
+      <w:r>
+        <w:rPr>
+          <w:rFonts w:ascii="Arial" w:hAnsi="Arial" w:cs="Arial"/>
+        </w:rPr>
+        <w:t>cute</w:t>
+      </w:r>
+      <w:proofErr w:type="spellEnd"/>
+      <w:r>
+        <w:rPr>
+          <w:rFonts w:ascii="Arial" w:hAnsi="Arial" w:cs="Arial"/>
+        </w:rPr>
+        <w:t xml:space="preserve">”) is een cross-platform </w:t>
+      </w:r>
+      <w:proofErr w:type="spellStart"/>
+      <w:r>
+        <w:rPr>
+          <w:rFonts w:ascii="Arial" w:hAnsi="Arial" w:cs="Arial"/>
+        </w:rPr>
+        <w:t>framework</w:t>
+      </w:r>
+      <w:proofErr w:type="spellEnd"/>
+      <w:r>
+        <w:rPr>
+          <w:rFonts w:ascii="Arial" w:hAnsi="Arial" w:cs="Arial"/>
+        </w:rPr>
+        <w:t xml:space="preserve"> voor het ontwikkelen van desktopapplicaties. Het ondersteunt zowel </w:t>
       </w:r>
       <w:r>
         <w:rPr>
@@ -2765,7 +3780,49 @@
         <w:rPr>
           <w:rFonts w:ascii="Arial" w:hAnsi="Arial" w:cs="Arial"/>
         </w:rPr>
-        <w:t xml:space="preserve"> (via PyQt of PySide). Qt biedt veel controle over UI-elementen en wordt gebruikt voor het ontwikkelen van professionele, schaalbare desktopapplicaties.</w:t>
+        <w:t xml:space="preserve"> (via </w:t>
+      </w:r>
+      <w:proofErr w:type="spellStart"/>
+      <w:r>
+        <w:rPr>
+          <w:rFonts w:ascii="Arial" w:hAnsi="Arial" w:cs="Arial"/>
+        </w:rPr>
+        <w:t>PyQt</w:t>
+      </w:r>
+      <w:proofErr w:type="spellEnd"/>
+      <w:r>
+        <w:rPr>
+          <w:rFonts w:ascii="Arial" w:hAnsi="Arial" w:cs="Arial"/>
+        </w:rPr>
+        <w:t xml:space="preserve"> of </w:t>
+      </w:r>
+      <w:proofErr w:type="spellStart"/>
+      <w:r>
+        <w:rPr>
+          <w:rFonts w:ascii="Arial" w:hAnsi="Arial" w:cs="Arial"/>
+        </w:rPr>
+        <w:t>PySide</w:t>
+      </w:r>
+      <w:proofErr w:type="spellEnd"/>
+      <w:r>
+        <w:rPr>
+          <w:rFonts w:ascii="Arial" w:hAnsi="Arial" w:cs="Arial"/>
+        </w:rPr>
+        <w:t xml:space="preserve">). </w:t>
+      </w:r>
+      <w:proofErr w:type="spellStart"/>
+      <w:r>
+        <w:rPr>
+          <w:rFonts w:ascii="Arial" w:hAnsi="Arial" w:cs="Arial"/>
+        </w:rPr>
+        <w:t>Qt</w:t>
+      </w:r>
+      <w:proofErr w:type="spellEnd"/>
+      <w:r>
+        <w:rPr>
+          <w:rFonts w:ascii="Arial" w:hAnsi="Arial" w:cs="Arial"/>
+        </w:rPr>
+        <w:t xml:space="preserve"> biedt veel controle over UI-elementen en wordt gebruikt voor het ontwikkelen van professionele, schaalbare desktopapplicaties.</w:t>
       </w:r>
     </w:p>
     <w:p>
@@ -2807,7 +3864,21 @@
         <w:rPr>
           <w:rFonts w:ascii="Arial" w:hAnsi="Arial" w:cs="Arial"/>
         </w:rPr>
-        <w:t xml:space="preserve"> Ondersteuning voor Windows, macOS en Linux.</w:t>
+        <w:t xml:space="preserve"> Ondersteuning voor Windows, </w:t>
+      </w:r>
+      <w:proofErr w:type="spellStart"/>
+      <w:r>
+        <w:rPr>
+          <w:rFonts w:ascii="Arial" w:hAnsi="Arial" w:cs="Arial"/>
+        </w:rPr>
+        <w:t>macOS</w:t>
+      </w:r>
+      <w:proofErr w:type="spellEnd"/>
+      <w:r>
+        <w:rPr>
+          <w:rFonts w:ascii="Arial" w:hAnsi="Arial" w:cs="Arial"/>
+        </w:rPr>
+        <w:t xml:space="preserve"> en Linux.</w:t>
       </w:r>
     </w:p>
     <w:p>
@@ -2899,7 +3970,21 @@
         <w:rPr>
           <w:rFonts w:ascii="Arial" w:hAnsi="Arial" w:cs="Arial"/>
         </w:rPr>
-        <w:t xml:space="preserve"> Qt heeft een steile leercurve, vooral voor eenvoudige applicaties.</w:t>
+        <w:t xml:space="preserve"> </w:t>
+      </w:r>
+      <w:proofErr w:type="spellStart"/>
+      <w:r>
+        <w:rPr>
+          <w:rFonts w:ascii="Arial" w:hAnsi="Arial" w:cs="Arial"/>
+        </w:rPr>
+        <w:t>Qt</w:t>
+      </w:r>
+      <w:proofErr w:type="spellEnd"/>
+      <w:r>
+        <w:rPr>
+          <w:rFonts w:ascii="Arial" w:hAnsi="Arial" w:cs="Arial"/>
+        </w:rPr>
+        <w:t xml:space="preserve"> heeft een steile leercurve, vooral voor eenvoudige applicaties.</w:t>
       </w:r>
     </w:p>
     <w:p>
@@ -2924,7 +4009,21 @@
         <w:rPr>
           <w:rFonts w:ascii="Arial" w:hAnsi="Arial" w:cs="Arial"/>
         </w:rPr>
-        <w:t xml:space="preserve"> Qt is vaak te uitgebreid voor simpele desktopapplicaties.</w:t>
+        <w:t xml:space="preserve"> </w:t>
+      </w:r>
+      <w:proofErr w:type="spellStart"/>
+      <w:r>
+        <w:rPr>
+          <w:rFonts w:ascii="Arial" w:hAnsi="Arial" w:cs="Arial"/>
+        </w:rPr>
+        <w:t>Qt</w:t>
+      </w:r>
+      <w:proofErr w:type="spellEnd"/>
+      <w:r>
+        <w:rPr>
+          <w:rFonts w:ascii="Arial" w:hAnsi="Arial" w:cs="Arial"/>
+        </w:rPr>
+        <w:t xml:space="preserve"> is vaak te uitgebreid voor simpele desktopapplicaties.</w:t>
       </w:r>
     </w:p>
     <w:p>
@@ -3012,7 +4111,35 @@
         <w:rPr>
           <w:rFonts w:ascii="Arial" w:hAnsi="Arial" w:cs="Arial"/>
         </w:rPr>
-        <w:t xml:space="preserve"> desktop applicatie framework kan ik het beste gebruiken bij het maken van </w:t>
+        <w:t xml:space="preserve"> </w:t>
+      </w:r>
+      <w:proofErr w:type="gramStart"/>
+      <w:r>
+        <w:rPr>
+          <w:rFonts w:ascii="Arial" w:hAnsi="Arial" w:cs="Arial"/>
+        </w:rPr>
+        <w:t>desktop applicatie</w:t>
+      </w:r>
+      <w:proofErr w:type="gramEnd"/>
+      <w:r>
+        <w:rPr>
+          <w:rFonts w:ascii="Arial" w:hAnsi="Arial" w:cs="Arial"/>
+        </w:rPr>
+        <w:t xml:space="preserve"> </w:t>
+      </w:r>
+      <w:proofErr w:type="spellStart"/>
+      <w:r>
+        <w:rPr>
+          <w:rFonts w:ascii="Arial" w:hAnsi="Arial" w:cs="Arial"/>
+        </w:rPr>
+        <w:t>framework</w:t>
+      </w:r>
+      <w:proofErr w:type="spellEnd"/>
+      <w:r>
+        <w:rPr>
+          <w:rFonts w:ascii="Arial" w:hAnsi="Arial" w:cs="Arial"/>
+        </w:rPr>
+        <w:t xml:space="preserve"> kan ik het beste gebruiken bij het maken van </w:t>
       </w:r>
       <w:r>
         <w:rPr>
@@ -3042,7 +4169,21 @@
         <w:rPr>
           <w:rFonts w:ascii="Arial" w:hAnsi="Arial" w:cs="Arial"/>
         </w:rPr>
-        <w:t xml:space="preserve"> ik naar vijf frameworks gekeken </w:t>
+        <w:t xml:space="preserve"> ik naar vijf </w:t>
+      </w:r>
+      <w:proofErr w:type="spellStart"/>
+      <w:r>
+        <w:rPr>
+          <w:rFonts w:ascii="Arial" w:hAnsi="Arial" w:cs="Arial"/>
+        </w:rPr>
+        <w:t>frameworks</w:t>
+      </w:r>
+      <w:proofErr w:type="spellEnd"/>
+      <w:r>
+        <w:rPr>
+          <w:rFonts w:ascii="Arial" w:hAnsi="Arial" w:cs="Arial"/>
+        </w:rPr>
+        <w:t xml:space="preserve"> gekeken </w:t>
       </w:r>
       <w:r>
         <w:rPr>
@@ -3054,13 +4195,41 @@
         <w:rPr>
           <w:rFonts w:ascii="Arial" w:hAnsi="Arial" w:cs="Arial"/>
         </w:rPr>
-        <w:t xml:space="preserve">voor- en nadelen van elk framework onderzocht zodat ik aan kan geven </w:t>
-      </w:r>
-      <w:r>
-        <w:rPr>
-          <w:rFonts w:ascii="Arial" w:hAnsi="Arial" w:cs="Arial"/>
-        </w:rPr>
-        <w:t xml:space="preserve">welk framework </w:t>
+        <w:t xml:space="preserve">voor- en nadelen van elk </w:t>
+      </w:r>
+      <w:proofErr w:type="spellStart"/>
+      <w:r>
+        <w:rPr>
+          <w:rFonts w:ascii="Arial" w:hAnsi="Arial" w:cs="Arial"/>
+        </w:rPr>
+        <w:t>framework</w:t>
+      </w:r>
+      <w:proofErr w:type="spellEnd"/>
+      <w:r>
+        <w:rPr>
+          <w:rFonts w:ascii="Arial" w:hAnsi="Arial" w:cs="Arial"/>
+        </w:rPr>
+        <w:t xml:space="preserve"> onderzocht zodat ik aan kan geven </w:t>
+      </w:r>
+      <w:r>
+        <w:rPr>
+          <w:rFonts w:ascii="Arial" w:hAnsi="Arial" w:cs="Arial"/>
+        </w:rPr>
+        <w:t xml:space="preserve">welk </w:t>
+      </w:r>
+      <w:proofErr w:type="spellStart"/>
+      <w:r>
+        <w:rPr>
+          <w:rFonts w:ascii="Arial" w:hAnsi="Arial" w:cs="Arial"/>
+        </w:rPr>
+        <w:t>framework</w:t>
+      </w:r>
+      <w:proofErr w:type="spellEnd"/>
+      <w:r>
+        <w:rPr>
+          <w:rFonts w:ascii="Arial" w:hAnsi="Arial" w:cs="Arial"/>
+        </w:rPr>
+        <w:t xml:space="preserve"> </w:t>
       </w:r>
       <w:r>
         <w:rPr>
@@ -3132,7 +4301,21 @@
         <w:rPr>
           <w:rFonts w:ascii="Arial" w:hAnsi="Arial" w:cs="Arial"/>
         </w:rPr>
-        <w:t xml:space="preserve"> uitgekozen framework en </w:t>
+        <w:t xml:space="preserve"> uitgekozen </w:t>
+      </w:r>
+      <w:proofErr w:type="spellStart"/>
+      <w:r>
+        <w:rPr>
+          <w:rFonts w:ascii="Arial" w:hAnsi="Arial" w:cs="Arial"/>
+        </w:rPr>
+        <w:t>framework</w:t>
+      </w:r>
+      <w:proofErr w:type="spellEnd"/>
+      <w:r>
+        <w:rPr>
+          <w:rFonts w:ascii="Arial" w:hAnsi="Arial" w:cs="Arial"/>
+        </w:rPr>
+        <w:t xml:space="preserve"> en </w:t>
       </w:r>
       <w:r>
         <w:rPr>
@@ -3165,79 +4348,259 @@
         <w:rPr>
           <w:rFonts w:ascii="Arial" w:hAnsi="Arial" w:cs="Arial"/>
         </w:rPr>
-        <w:t>Literatuur onderzoek resultaat</w:t>
-      </w:r>
-    </w:p>
-    <w:p>
-      <w:pPr>
-        <w:rPr>
-          <w:rFonts w:ascii="Arial" w:hAnsi="Arial" w:cs="Arial"/>
-        </w:rPr>
-      </w:pPr>
-      <w:r>
-        <w:rPr>
-          <w:rFonts w:ascii="Arial" w:hAnsi="Arial" w:cs="Arial"/>
-        </w:rPr>
-        <w:t>In dit hoofdstuk noem ik alle frameworks die ik niet ga gebruiken op en leg uit waarom ze niet gekozen zijn voor mijn project. In het hoofdstuk conclusie leg ik uit waarom ik het overgebleven framework zal gebruiken.</w:t>
-      </w:r>
-    </w:p>
-    <w:p>
-      <w:pPr>
-        <w:rPr>
-          <w:rFonts w:ascii="Arial" w:hAnsi="Arial" w:cs="Arial"/>
-        </w:rPr>
-      </w:pPr>
-    </w:p>
-    <w:p>
-      <w:pPr>
-        <w:rPr>
-          <w:rFonts w:ascii="Arial" w:hAnsi="Arial" w:cs="Arial"/>
-        </w:rPr>
-      </w:pPr>
-      <w:r>
-        <w:rPr>
-          <w:rFonts w:ascii="Arial" w:hAnsi="Arial" w:cs="Arial"/>
-        </w:rPr>
-        <w:t>Electron.js: Electron is zwaarder dan de andere frameworks en biedt niet veel unieks aan voor mij om te zeggen dat het gebruik ervan waardevol genoeg is.</w:t>
-      </w:r>
-    </w:p>
-    <w:p>
-      <w:pPr>
-        <w:rPr>
-          <w:rFonts w:ascii="Arial" w:hAnsi="Arial" w:cs="Arial"/>
-        </w:rPr>
-      </w:pPr>
-      <w:r>
-        <w:rPr>
-          <w:rFonts w:ascii="Arial" w:hAnsi="Arial" w:cs="Arial"/>
-        </w:rPr>
-        <w:t>WFP of WinForms: Ik behouw het liefst de mogelijkheid voor mijn programma om cross-platform te zijn zodat ik hier later mischien nog iets mee kan doen.</w:t>
-      </w:r>
-    </w:p>
-    <w:p>
-      <w:pPr>
-        <w:rPr>
-          <w:rFonts w:ascii="Arial" w:hAnsi="Arial" w:cs="Arial"/>
-        </w:rPr>
-      </w:pPr>
-      <w:r>
-        <w:rPr>
-          <w:rFonts w:ascii="Arial" w:hAnsi="Arial" w:cs="Arial"/>
-        </w:rPr>
-        <w:t>Java met JavaFX: omdat ik een andere front-end ga maken in react wat ik nog moet leren lijkt het mij niet handig om een framework te gebruiken waarvan er gezegd wordt dat UI styling complex is.</w:t>
-      </w:r>
-    </w:p>
-    <w:p>
-      <w:pPr>
-        <w:rPr>
-          <w:rFonts w:ascii="Arial" w:hAnsi="Arial" w:cs="Arial"/>
-        </w:rPr>
-      </w:pPr>
-      <w:r>
-        <w:rPr>
-          <w:rFonts w:ascii="Arial" w:hAnsi="Arial" w:cs="Arial"/>
-        </w:rPr>
-        <w:t>Qt: Ik ken geen c++ en heb een heel basische kennis over python en samengevoegd met het moeten leren van react lijkt het mij niet verstandig om Qt te gebruiken.</w:t>
+        <w:t>Literatuuronderzoek</w:t>
+      </w:r>
+      <w:r>
+        <w:rPr>
+          <w:rFonts w:ascii="Arial" w:hAnsi="Arial" w:cs="Arial"/>
+        </w:rPr>
+        <w:t xml:space="preserve"> resultaat</w:t>
+      </w:r>
+    </w:p>
+    <w:p>
+      <w:pPr>
+        <w:rPr>
+          <w:rFonts w:ascii="Arial" w:hAnsi="Arial" w:cs="Arial"/>
+        </w:rPr>
+      </w:pPr>
+      <w:r>
+        <w:rPr>
+          <w:rFonts w:ascii="Arial" w:hAnsi="Arial" w:cs="Arial"/>
+        </w:rPr>
+        <w:t xml:space="preserve">In dit hoofdstuk noem ik alle </w:t>
+      </w:r>
+      <w:proofErr w:type="spellStart"/>
+      <w:r>
+        <w:rPr>
+          <w:rFonts w:ascii="Arial" w:hAnsi="Arial" w:cs="Arial"/>
+        </w:rPr>
+        <w:t>frameworks</w:t>
+      </w:r>
+      <w:proofErr w:type="spellEnd"/>
+      <w:r>
+        <w:rPr>
+          <w:rFonts w:ascii="Arial" w:hAnsi="Arial" w:cs="Arial"/>
+        </w:rPr>
+        <w:t xml:space="preserve"> die ik niet ga gebruiken op en leg uit waarom ze niet gekozen zijn voor mijn project. In het hoofdstuk conclusie leg ik uit waarom ik het overgebleven </w:t>
+      </w:r>
+      <w:proofErr w:type="spellStart"/>
+      <w:r>
+        <w:rPr>
+          <w:rFonts w:ascii="Arial" w:hAnsi="Arial" w:cs="Arial"/>
+        </w:rPr>
+        <w:t>framework</w:t>
+      </w:r>
+      <w:proofErr w:type="spellEnd"/>
+      <w:r>
+        <w:rPr>
+          <w:rFonts w:ascii="Arial" w:hAnsi="Arial" w:cs="Arial"/>
+        </w:rPr>
+        <w:t xml:space="preserve"> zal gebruiken.</w:t>
+      </w:r>
+    </w:p>
+    <w:p>
+      <w:pPr>
+        <w:rPr>
+          <w:rFonts w:ascii="Arial" w:hAnsi="Arial" w:cs="Arial"/>
+        </w:rPr>
+      </w:pPr>
+    </w:p>
+    <w:p>
+      <w:pPr>
+        <w:rPr>
+          <w:rFonts w:ascii="Arial" w:hAnsi="Arial" w:cs="Arial"/>
+        </w:rPr>
+      </w:pPr>
+      <w:r>
+        <w:rPr>
+          <w:rFonts w:ascii="Arial" w:hAnsi="Arial" w:cs="Arial"/>
+        </w:rPr>
+        <w:t xml:space="preserve">Electron.js: </w:t>
+      </w:r>
+      <w:proofErr w:type="spellStart"/>
+      <w:r>
+        <w:rPr>
+          <w:rFonts w:ascii="Arial" w:hAnsi="Arial" w:cs="Arial"/>
+        </w:rPr>
+        <w:t>Electron</w:t>
+      </w:r>
+      <w:proofErr w:type="spellEnd"/>
+      <w:r>
+        <w:rPr>
+          <w:rFonts w:ascii="Arial" w:hAnsi="Arial" w:cs="Arial"/>
+        </w:rPr>
+        <w:t xml:space="preserve"> is zwaarder dan de andere </w:t>
+      </w:r>
+      <w:proofErr w:type="spellStart"/>
+      <w:r>
+        <w:rPr>
+          <w:rFonts w:ascii="Arial" w:hAnsi="Arial" w:cs="Arial"/>
+        </w:rPr>
+        <w:t>frameworks</w:t>
+      </w:r>
+      <w:proofErr w:type="spellEnd"/>
+      <w:r>
+        <w:rPr>
+          <w:rFonts w:ascii="Arial" w:hAnsi="Arial" w:cs="Arial"/>
+        </w:rPr>
+        <w:t xml:space="preserve"> en biedt niet veel unieks aan voor mij om te zeggen dat het gebruik ervan waardevol genoeg is.</w:t>
+      </w:r>
+    </w:p>
+    <w:p>
+      <w:pPr>
+        <w:rPr>
+          <w:rFonts w:ascii="Arial" w:hAnsi="Arial" w:cs="Arial"/>
+        </w:rPr>
+      </w:pPr>
+      <w:r>
+        <w:rPr>
+          <w:rFonts w:ascii="Arial" w:hAnsi="Arial" w:cs="Arial"/>
+        </w:rPr>
+        <w:t xml:space="preserve">WFP of </w:t>
+      </w:r>
+      <w:proofErr w:type="spellStart"/>
+      <w:r>
+        <w:rPr>
+          <w:rFonts w:ascii="Arial" w:hAnsi="Arial" w:cs="Arial"/>
+        </w:rPr>
+        <w:t>WinForms</w:t>
+      </w:r>
+      <w:proofErr w:type="spellEnd"/>
+      <w:r>
+        <w:rPr>
+          <w:rFonts w:ascii="Arial" w:hAnsi="Arial" w:cs="Arial"/>
+        </w:rPr>
+        <w:t xml:space="preserve">: Ik behouw het liefst de mogelijkheid voor mijn programma om cross-platform te zijn zodat ik hier later </w:t>
+      </w:r>
+      <w:proofErr w:type="spellStart"/>
+      <w:r>
+        <w:rPr>
+          <w:rFonts w:ascii="Arial" w:hAnsi="Arial" w:cs="Arial"/>
+        </w:rPr>
+        <w:t>mischien</w:t>
+      </w:r>
+      <w:proofErr w:type="spellEnd"/>
+      <w:r>
+        <w:rPr>
+          <w:rFonts w:ascii="Arial" w:hAnsi="Arial" w:cs="Arial"/>
+        </w:rPr>
+        <w:t xml:space="preserve"> nog iets mee kan doen.</w:t>
+      </w:r>
+    </w:p>
+    <w:p>
+      <w:pPr>
+        <w:rPr>
+          <w:rFonts w:ascii="Arial" w:hAnsi="Arial" w:cs="Arial"/>
+        </w:rPr>
+      </w:pPr>
+      <w:r>
+        <w:rPr>
+          <w:rFonts w:ascii="Arial" w:hAnsi="Arial" w:cs="Arial"/>
+        </w:rPr>
+        <w:t xml:space="preserve">Java met </w:t>
+      </w:r>
+      <w:proofErr w:type="spellStart"/>
+      <w:r>
+        <w:rPr>
+          <w:rFonts w:ascii="Arial" w:hAnsi="Arial" w:cs="Arial"/>
+        </w:rPr>
+        <w:t>JavaFX</w:t>
+      </w:r>
+      <w:proofErr w:type="spellEnd"/>
+      <w:r>
+        <w:rPr>
+          <w:rFonts w:ascii="Arial" w:hAnsi="Arial" w:cs="Arial"/>
+        </w:rPr>
+        <w:t xml:space="preserve">: omdat ik een </w:t>
+      </w:r>
+      <w:r>
+        <w:rPr>
+          <w:rFonts w:ascii="Arial" w:hAnsi="Arial" w:cs="Arial"/>
+        </w:rPr>
+        <w:t>ander</w:t>
+      </w:r>
+      <w:r>
+        <w:rPr>
+          <w:rFonts w:ascii="Arial" w:hAnsi="Arial" w:cs="Arial"/>
+        </w:rPr>
+        <w:t xml:space="preserve"> front-end ga maken in </w:t>
+      </w:r>
+      <w:proofErr w:type="spellStart"/>
+      <w:r>
+        <w:rPr>
+          <w:rFonts w:ascii="Arial" w:hAnsi="Arial" w:cs="Arial"/>
+        </w:rPr>
+        <w:t>react</w:t>
+      </w:r>
+      <w:proofErr w:type="spellEnd"/>
+      <w:r>
+        <w:rPr>
+          <w:rFonts w:ascii="Arial" w:hAnsi="Arial" w:cs="Arial"/>
+        </w:rPr>
+        <w:t xml:space="preserve"> wat ik nog moet leren lijkt het mij niet handig om een </w:t>
+      </w:r>
+      <w:proofErr w:type="spellStart"/>
+      <w:r>
+        <w:rPr>
+          <w:rFonts w:ascii="Arial" w:hAnsi="Arial" w:cs="Arial"/>
+        </w:rPr>
+        <w:t>framework</w:t>
+      </w:r>
+      <w:proofErr w:type="spellEnd"/>
+      <w:r>
+        <w:rPr>
+          <w:rFonts w:ascii="Arial" w:hAnsi="Arial" w:cs="Arial"/>
+        </w:rPr>
+        <w:t xml:space="preserve"> te gebruiken waarvan er gezegd wordt dat UI styling complex is.</w:t>
+      </w:r>
+    </w:p>
+    <w:p>
+      <w:pPr>
+        <w:rPr>
+          <w:rFonts w:ascii="Arial" w:hAnsi="Arial" w:cs="Arial"/>
+        </w:rPr>
+      </w:pPr>
+      <w:proofErr w:type="spellStart"/>
+      <w:r>
+        <w:rPr>
+          <w:rFonts w:ascii="Arial" w:hAnsi="Arial" w:cs="Arial"/>
+        </w:rPr>
+        <w:t>Qt</w:t>
+      </w:r>
+      <w:proofErr w:type="spellEnd"/>
+      <w:r>
+        <w:rPr>
+          <w:rFonts w:ascii="Arial" w:hAnsi="Arial" w:cs="Arial"/>
+        </w:rPr>
+        <w:t xml:space="preserve">: Ik ken geen c++ en heb een heel basische kennis over python en samengevoegd met het moeten leren van </w:t>
+      </w:r>
+      <w:proofErr w:type="spellStart"/>
+      <w:r>
+        <w:rPr>
+          <w:rFonts w:ascii="Arial" w:hAnsi="Arial" w:cs="Arial"/>
+        </w:rPr>
+        <w:t>react</w:t>
+      </w:r>
+      <w:proofErr w:type="spellEnd"/>
+      <w:r>
+        <w:rPr>
+          <w:rFonts w:ascii="Arial" w:hAnsi="Arial" w:cs="Arial"/>
+        </w:rPr>
+        <w:t xml:space="preserve"> lijkt het mij niet verstandig om </w:t>
+      </w:r>
+      <w:proofErr w:type="spellStart"/>
+      <w:r>
+        <w:rPr>
+          <w:rFonts w:ascii="Arial" w:hAnsi="Arial" w:cs="Arial"/>
+        </w:rPr>
+        <w:t>Qt</w:t>
+      </w:r>
+      <w:proofErr w:type="spellEnd"/>
+      <w:r>
+        <w:rPr>
+          <w:rFonts w:ascii="Arial" w:hAnsi="Arial" w:cs="Arial"/>
+        </w:rPr>
+        <w:t xml:space="preserve"> te gebruiken.</w:t>
       </w:r>
     </w:p>
     <w:p/>
@@ -3272,20 +4635,104 @@
         <w:rPr>
           <w:rFonts w:ascii="Arial" w:hAnsi="Arial" w:cs="Arial"/>
         </w:rPr>
-        <w:t xml:space="preserve">Ik heb met Tauri een kleine start gemaakt aan een webshop desktopapplicatie. Hierin ben ik erachter gekomen dat er weinig verschil is in het maken van een tauri desktopapplicatie en een website omdat deze allebei gemaakt kunnen worden met react. </w:t>
-      </w:r>
-    </w:p>
-    <w:p>
-      <w:pPr>
-        <w:rPr>
-          <w:rFonts w:ascii="Arial" w:hAnsi="Arial" w:cs="Arial"/>
-        </w:rPr>
-      </w:pPr>
-      <w:r>
-        <w:rPr>
-          <w:rFonts w:ascii="Arial" w:hAnsi="Arial" w:cs="Arial"/>
-        </w:rPr>
-        <w:t xml:space="preserve">Ik ben wel op een paar dingen gekomen die voor wat problemen gezorgd hadden namelijk, de grootte van een tauri development bestand. Op aanmaak en installatie van alle benodigdheden is een tauri applicatie al meer dan 4 gigabyte groot. Dit komt door de robuuste development kit die inbegrepen is bij rust. Omdat ik dit niet wist moest ik een specifieke folder deleten om ervoor te zorgen dat mijn applicatie klein genoeg was om ingeleverd te worden in mijn school portfolio. Buiten dat waren er geen problemen met het opzetten van de applicatie en zal ik verder tauri gebruiken tijdens het maken van mijn </w:t>
+        <w:t xml:space="preserve">Ik heb met </w:t>
+      </w:r>
+      <w:proofErr w:type="spellStart"/>
+      <w:r>
+        <w:rPr>
+          <w:rFonts w:ascii="Arial" w:hAnsi="Arial" w:cs="Arial"/>
+        </w:rPr>
+        <w:t>Tauri</w:t>
+      </w:r>
+      <w:proofErr w:type="spellEnd"/>
+      <w:r>
+        <w:rPr>
+          <w:rFonts w:ascii="Arial" w:hAnsi="Arial" w:cs="Arial"/>
+        </w:rPr>
+        <w:t xml:space="preserve"> een kleine start gemaakt aan een webshop desktopapplicatie. Hierin ben ik erachter gekomen dat er weinig verschil is in het maken van een </w:t>
+      </w:r>
+      <w:proofErr w:type="spellStart"/>
+      <w:r>
+        <w:rPr>
+          <w:rFonts w:ascii="Arial" w:hAnsi="Arial" w:cs="Arial"/>
+        </w:rPr>
+        <w:t>tauri</w:t>
+      </w:r>
+      <w:proofErr w:type="spellEnd"/>
+      <w:r>
+        <w:rPr>
+          <w:rFonts w:ascii="Arial" w:hAnsi="Arial" w:cs="Arial"/>
+        </w:rPr>
+        <w:t xml:space="preserve"> desktopapplicatie en een website omdat deze allebei gemaakt kunnen worden met </w:t>
+      </w:r>
+      <w:proofErr w:type="spellStart"/>
+      <w:r>
+        <w:rPr>
+          <w:rFonts w:ascii="Arial" w:hAnsi="Arial" w:cs="Arial"/>
+        </w:rPr>
+        <w:t>react</w:t>
+      </w:r>
+      <w:proofErr w:type="spellEnd"/>
+      <w:r>
+        <w:rPr>
+          <w:rFonts w:ascii="Arial" w:hAnsi="Arial" w:cs="Arial"/>
+        </w:rPr>
+        <w:t xml:space="preserve">. </w:t>
+      </w:r>
+    </w:p>
+    <w:p>
+      <w:pPr>
+        <w:rPr>
+          <w:rFonts w:ascii="Arial" w:hAnsi="Arial" w:cs="Arial"/>
+        </w:rPr>
+      </w:pPr>
+      <w:r>
+        <w:rPr>
+          <w:rFonts w:ascii="Arial" w:hAnsi="Arial" w:cs="Arial"/>
+        </w:rPr>
+        <w:t xml:space="preserve">Ik ben wel op een paar dingen gekomen die voor wat problemen gezorgd hadden namelijk, de grootte van een </w:t>
+      </w:r>
+      <w:proofErr w:type="spellStart"/>
+      <w:r>
+        <w:rPr>
+          <w:rFonts w:ascii="Arial" w:hAnsi="Arial" w:cs="Arial"/>
+        </w:rPr>
+        <w:t>tauri</w:t>
+      </w:r>
+      <w:proofErr w:type="spellEnd"/>
+      <w:r>
+        <w:rPr>
+          <w:rFonts w:ascii="Arial" w:hAnsi="Arial" w:cs="Arial"/>
+        </w:rPr>
+        <w:t xml:space="preserve"> development bestand. Op aanmaak en installatie van alle benodigdheden is een </w:t>
+      </w:r>
+      <w:proofErr w:type="spellStart"/>
+      <w:r>
+        <w:rPr>
+          <w:rFonts w:ascii="Arial" w:hAnsi="Arial" w:cs="Arial"/>
+        </w:rPr>
+        <w:t>tauri</w:t>
+      </w:r>
+      <w:proofErr w:type="spellEnd"/>
+      <w:r>
+        <w:rPr>
+          <w:rFonts w:ascii="Arial" w:hAnsi="Arial" w:cs="Arial"/>
+        </w:rPr>
+        <w:t xml:space="preserve"> applicatie al meer dan 4 gigabyte groot. Dit komt door de robuuste development kit die inbegrepen is bij rust. Omdat ik dit niet wist moest ik een specifieke folder deleten om ervoor te zorgen dat mijn applicatie klein genoeg was om ingeleverd te worden in mijn school portfolio. Buiten dat waren er geen problemen met het opzetten van de applicatie en zal ik verder </w:t>
+      </w:r>
+      <w:proofErr w:type="spellStart"/>
+      <w:r>
+        <w:rPr>
+          <w:rFonts w:ascii="Arial" w:hAnsi="Arial" w:cs="Arial"/>
+        </w:rPr>
+        <w:t>tauri</w:t>
+      </w:r>
+      <w:proofErr w:type="spellEnd"/>
+      <w:r>
+        <w:rPr>
+          <w:rFonts w:ascii="Arial" w:hAnsi="Arial" w:cs="Arial"/>
+        </w:rPr>
+        <w:t xml:space="preserve"> gebruiken tijdens het maken van mijn </w:t>
       </w:r>
       <w:r>
         <w:rPr>
@@ -3353,13 +4800,55 @@
         <w:rPr>
           <w:rFonts w:ascii="Arial" w:hAnsi="Arial" w:cs="Arial"/>
         </w:rPr>
-        <w:t xml:space="preserve"> ga ik gebruik maken van Tauri omdat </w:t>
-      </w:r>
-      <w:r>
-        <w:rPr>
-          <w:rFonts w:ascii="Arial" w:hAnsi="Arial" w:cs="Arial"/>
-        </w:rPr>
-        <w:t>het voor de gebruiker lichter is dan electron waardoor het meer informatie aan zal kunnen wat handig zal zijn wanneer het mogelijk gaat om honderden mischien zelfs duizenden producten waar de status bekend van moet zijn.</w:t>
+        <w:t xml:space="preserve"> ga ik gebruik maken van </w:t>
+      </w:r>
+      <w:proofErr w:type="spellStart"/>
+      <w:r>
+        <w:rPr>
+          <w:rFonts w:ascii="Arial" w:hAnsi="Arial" w:cs="Arial"/>
+        </w:rPr>
+        <w:t>Tauri</w:t>
+      </w:r>
+      <w:proofErr w:type="spellEnd"/>
+      <w:r>
+        <w:rPr>
+          <w:rFonts w:ascii="Arial" w:hAnsi="Arial" w:cs="Arial"/>
+        </w:rPr>
+        <w:t xml:space="preserve"> omdat </w:t>
+      </w:r>
+      <w:r>
+        <w:rPr>
+          <w:rFonts w:ascii="Arial" w:hAnsi="Arial" w:cs="Arial"/>
+        </w:rPr>
+        <w:t xml:space="preserve">het voor de gebruiker lichter is dan </w:t>
+      </w:r>
+      <w:proofErr w:type="spellStart"/>
+      <w:r>
+        <w:rPr>
+          <w:rFonts w:ascii="Arial" w:hAnsi="Arial" w:cs="Arial"/>
+        </w:rPr>
+        <w:t>electron</w:t>
+      </w:r>
+      <w:proofErr w:type="spellEnd"/>
+      <w:r>
+        <w:rPr>
+          <w:rFonts w:ascii="Arial" w:hAnsi="Arial" w:cs="Arial"/>
+        </w:rPr>
+        <w:t xml:space="preserve"> waardoor het meer informatie aan zal kunnen wat handig zal zijn wanneer het mogelijk gaat om honderden </w:t>
+      </w:r>
+      <w:proofErr w:type="spellStart"/>
+      <w:r>
+        <w:rPr>
+          <w:rFonts w:ascii="Arial" w:hAnsi="Arial" w:cs="Arial"/>
+        </w:rPr>
+        <w:t>mischien</w:t>
+      </w:r>
+      <w:proofErr w:type="spellEnd"/>
+      <w:r>
+        <w:rPr>
+          <w:rFonts w:ascii="Arial" w:hAnsi="Arial" w:cs="Arial"/>
+        </w:rPr>
+        <w:t xml:space="preserve"> zelfs duizenden producten waar de status bekend van moet zijn.</w:t>
       </w:r>
     </w:p>
     <w:p>
@@ -3384,6 +4873,7 @@
         </w:rPr>
       </w:pPr>
       <w:bookmarkStart w:id="10" w:name="_Toc178928971"/>
+      <w:proofErr w:type="spellStart"/>
       <w:r>
         <w:rPr>
           <w:rFonts w:ascii="Arial" w:hAnsi="Arial" w:cs="Arial"/>
@@ -3393,6 +4883,7 @@
         <w:t>Referenties</w:t>
       </w:r>
       <w:bookmarkEnd w:id="10"/>
+      <w:proofErr w:type="spellEnd"/>
     </w:p>
     <w:p>
       <w:pPr>
@@ -3434,6 +4925,7 @@
           <w:rFonts w:ascii="Arial" w:hAnsi="Arial" w:cs="Arial"/>
         </w:rPr>
       </w:pPr>
+      <w:proofErr w:type="spellStart"/>
       <w:r>
         <w:rPr>
           <w:rFonts w:ascii="Arial" w:hAnsi="Arial" w:cs="Arial"/>
@@ -3441,14 +4933,120 @@
           <w:iCs/>
           <w:lang w:val="fr-FR"/>
         </w:rPr>
-        <w:t>What is Tauri? | Tauri Apps</w:t>
-      </w:r>
-      <w:r>
-        <w:rPr>
-          <w:rFonts w:ascii="Arial" w:hAnsi="Arial" w:cs="Arial"/>
+        <w:t>What</w:t>
+      </w:r>
+      <w:proofErr w:type="spellEnd"/>
+      <w:r>
+        <w:rPr>
+          <w:rFonts w:ascii="Arial" w:hAnsi="Arial" w:cs="Arial"/>
+          <w:i/>
+          <w:iCs/>
           <w:lang w:val="fr-FR"/>
         </w:rPr>
-        <w:t xml:space="preserve">. (n.d.). </w:t>
+        <w:t xml:space="preserve"> </w:t>
+      </w:r>
+      <w:proofErr w:type="spellStart"/>
+      <w:r>
+        <w:rPr>
+          <w:rFonts w:ascii="Arial" w:hAnsi="Arial" w:cs="Arial"/>
+          <w:i/>
+          <w:iCs/>
+          <w:lang w:val="fr-FR"/>
+        </w:rPr>
+        <w:t>is</w:t>
+      </w:r>
+      <w:proofErr w:type="spellEnd"/>
+      <w:r>
+        <w:rPr>
+          <w:rFonts w:ascii="Arial" w:hAnsi="Arial" w:cs="Arial"/>
+          <w:i/>
+          <w:iCs/>
+          <w:lang w:val="fr-FR"/>
+        </w:rPr>
+        <w:t xml:space="preserve"> </w:t>
+      </w:r>
+      <w:proofErr w:type="spellStart"/>
+      <w:proofErr w:type="gramStart"/>
+      <w:r>
+        <w:rPr>
+          <w:rFonts w:ascii="Arial" w:hAnsi="Arial" w:cs="Arial"/>
+          <w:i/>
+          <w:iCs/>
+          <w:lang w:val="fr-FR"/>
+        </w:rPr>
+        <w:t>Tauri</w:t>
+      </w:r>
+      <w:proofErr w:type="spellEnd"/>
+      <w:r>
+        <w:rPr>
+          <w:rFonts w:ascii="Arial" w:hAnsi="Arial" w:cs="Arial"/>
+          <w:i/>
+          <w:iCs/>
+          <w:lang w:val="fr-FR"/>
+        </w:rPr>
+        <w:t>?</w:t>
+      </w:r>
+      <w:proofErr w:type="gramEnd"/>
+      <w:r>
+        <w:rPr>
+          <w:rFonts w:ascii="Arial" w:hAnsi="Arial" w:cs="Arial"/>
+          <w:i/>
+          <w:iCs/>
+          <w:lang w:val="fr-FR"/>
+        </w:rPr>
+        <w:t xml:space="preserve"> | </w:t>
+      </w:r>
+      <w:proofErr w:type="spellStart"/>
+      <w:r>
+        <w:rPr>
+          <w:rFonts w:ascii="Arial" w:hAnsi="Arial" w:cs="Arial"/>
+          <w:i/>
+          <w:iCs/>
+          <w:lang w:val="fr-FR"/>
+        </w:rPr>
+        <w:t>Tauri</w:t>
+      </w:r>
+      <w:proofErr w:type="spellEnd"/>
+      <w:r>
+        <w:rPr>
+          <w:rFonts w:ascii="Arial" w:hAnsi="Arial" w:cs="Arial"/>
+          <w:i/>
+          <w:iCs/>
+          <w:lang w:val="fr-FR"/>
+        </w:rPr>
+        <w:t xml:space="preserve"> Apps</w:t>
+      </w:r>
+      <w:r>
+        <w:rPr>
+          <w:rFonts w:ascii="Arial" w:hAnsi="Arial" w:cs="Arial"/>
+          <w:lang w:val="fr-FR"/>
+        </w:rPr>
+        <w:t>. (</w:t>
+      </w:r>
+      <w:proofErr w:type="spellStart"/>
+      <w:proofErr w:type="gramStart"/>
+      <w:r>
+        <w:rPr>
+          <w:rFonts w:ascii="Arial" w:hAnsi="Arial" w:cs="Arial"/>
+          <w:lang w:val="fr-FR"/>
+        </w:rPr>
+        <w:t>n.d</w:t>
+      </w:r>
+      <w:proofErr w:type="spellEnd"/>
+      <w:r>
+        <w:rPr>
+          <w:rFonts w:ascii="Arial" w:hAnsi="Arial" w:cs="Arial"/>
+          <w:lang w:val="fr-FR"/>
+        </w:rPr>
+        <w:t>.</w:t>
+      </w:r>
+      <w:proofErr w:type="gramEnd"/>
+      <w:r>
+        <w:rPr>
+          <w:rFonts w:ascii="Arial" w:hAnsi="Arial" w:cs="Arial"/>
+          <w:lang w:val="fr-FR"/>
+        </w:rPr>
+        <w:t xml:space="preserve">). </w:t>
       </w:r>
       <w:hyperlink r:id="rId7" w:anchor=":~:text=Tauri%20is%20a%20toolkit%20that,and%20the%20CLI%20leverages%20Node" w:history="1">
         <w:r>
@@ -3507,6 +5105,7 @@
           <w:lang w:val="fr-FR"/>
         </w:rPr>
       </w:pPr>
+      <w:proofErr w:type="spellStart"/>
       <w:r>
         <w:rPr>
           <w:rFonts w:ascii="Arial" w:hAnsi="Arial" w:cs="Arial"/>
@@ -3516,12 +5115,38 @@
         </w:rPr>
         <w:t>JavaFX</w:t>
       </w:r>
+      <w:proofErr w:type="spellEnd"/>
       <w:r>
         <w:rPr>
           <w:rFonts w:ascii="Arial" w:hAnsi="Arial" w:cs="Arial"/>
           <w:lang w:val="fr-FR"/>
         </w:rPr>
-        <w:t xml:space="preserve">. (n.d.). </w:t>
+        <w:t>. (</w:t>
+      </w:r>
+      <w:proofErr w:type="spellStart"/>
+      <w:proofErr w:type="gramStart"/>
+      <w:r>
+        <w:rPr>
+          <w:rFonts w:ascii="Arial" w:hAnsi="Arial" w:cs="Arial"/>
+          <w:lang w:val="fr-FR"/>
+        </w:rPr>
+        <w:t>n.d</w:t>
+      </w:r>
+      <w:proofErr w:type="spellEnd"/>
+      <w:r>
+        <w:rPr>
+          <w:rFonts w:ascii="Arial" w:hAnsi="Arial" w:cs="Arial"/>
+          <w:lang w:val="fr-FR"/>
+        </w:rPr>
+        <w:t>.</w:t>
+      </w:r>
+      <w:proofErr w:type="gramEnd"/>
+      <w:r>
+        <w:rPr>
+          <w:rFonts w:ascii="Arial" w:hAnsi="Arial" w:cs="Arial"/>
+          <w:lang w:val="fr-FR"/>
+        </w:rPr>
+        <w:t xml:space="preserve">). </w:t>
       </w:r>
       <w:hyperlink r:id="rId9" w:history="1">
         <w:r>

</xml_diff>